<commit_message>
Col - updated all my links
</commit_message>
<xml_diff>
--- a/Iteration Plan/Iteration Plan 2.docx
+++ b/Iteration Plan/Iteration Plan 2.docx
@@ -1,6 +1,6 @@
 
 <file path=word/document.xml><?xml version="1.0" encoding="utf-8"?>
-<w:document xmlns:wpc="http://schemas.microsoft.com/office/word/2010/wordprocessingCanvas" xmlns:mo="http://schemas.microsoft.com/office/mac/office/2008/main" xmlns:mc="http://schemas.openxmlformats.org/markup-compatibility/2006" xmlns:mv="urn:schemas-microsoft-com:mac:vml" xmlns:o="urn:schemas-microsoft-com:office:office" xmlns:r="http://schemas.openxmlformats.org/officeDocument/2006/relationships" xmlns:m="http://schemas.openxmlformats.org/officeDocument/2006/math" xmlns:v="urn:schemas-microsoft-com:vml" xmlns:wp14="http://schemas.microsoft.com/office/word/2010/wordprocessingDrawing" xmlns:wp="http://schemas.openxmlformats.org/drawingml/2006/wordprocessingDrawing" xmlns:w10="urn:schemas-microsoft-com:office:word" xmlns:w="http://schemas.openxmlformats.org/wordprocessingml/2006/main" xmlns:w14="http://schemas.microsoft.com/office/word/2010/wordml" xmlns:w15="http://schemas.microsoft.com/office/word/2012/wordml" xmlns:wpg="http://schemas.microsoft.com/office/word/2010/wordprocessingGroup" xmlns:wpi="http://schemas.microsoft.com/office/word/2010/wordprocessingInk" xmlns:wne="http://schemas.microsoft.com/office/word/2006/wordml" xmlns:wps="http://schemas.microsoft.com/office/word/2010/wordprocessingShape" mc:Ignorable="w14 w15 wp14">
+<w:document xmlns:wpc="http://schemas.microsoft.com/office/word/2010/wordprocessingCanvas" xmlns:cx="http://schemas.microsoft.com/office/drawing/2014/chartex" xmlns:cx1="http://schemas.microsoft.com/office/drawing/2015/9/8/chartex" xmlns:cx2="http://schemas.microsoft.com/office/drawing/2015/10/21/chartex" xmlns:cx3="http://schemas.microsoft.com/office/drawing/2016/5/9/chartex" xmlns:cx4="http://schemas.microsoft.com/office/drawing/2016/5/10/chartex" xmlns:cx5="http://schemas.microsoft.com/office/drawing/2016/5/11/chartex" xmlns:cx6="http://schemas.microsoft.com/office/drawing/2016/5/12/chartex" xmlns:cx7="http://schemas.microsoft.com/office/drawing/2016/5/13/chartex" xmlns:cx8="http://schemas.microsoft.com/office/drawing/2016/5/14/chartex" xmlns:mc="http://schemas.openxmlformats.org/markup-compatibility/2006" xmlns:aink="http://schemas.microsoft.com/office/drawing/2016/ink" xmlns:am3d="http://schemas.microsoft.com/office/drawing/2017/model3d" xmlns:o="urn:schemas-microsoft-com:office:office" xmlns:r="http://schemas.openxmlformats.org/officeDocument/2006/relationships" xmlns:m="http://schemas.openxmlformats.org/officeDocument/2006/math" xmlns:v="urn:schemas-microsoft-com:vml" xmlns:wp14="http://schemas.microsoft.com/office/word/2010/wordprocessingDrawing" xmlns:wp="http://schemas.openxmlformats.org/drawingml/2006/wordprocessingDrawing" xmlns:w10="urn:schemas-microsoft-com:office:word" xmlns:w="http://schemas.openxmlformats.org/wordprocessingml/2006/main" xmlns:w14="http://schemas.microsoft.com/office/word/2010/wordml" xmlns:w15="http://schemas.microsoft.com/office/word/2012/wordml" xmlns:w16cid="http://schemas.microsoft.com/office/word/2016/wordml/cid" xmlns:w16se="http://schemas.microsoft.com/office/word/2015/wordml/symex" xmlns:wpg="http://schemas.microsoft.com/office/word/2010/wordprocessingGroup" xmlns:wpi="http://schemas.microsoft.com/office/word/2010/wordprocessingInk" xmlns:wne="http://schemas.microsoft.com/office/word/2006/wordml" xmlns:wps="http://schemas.microsoft.com/office/word/2010/wordprocessingShape" mc:Ignorable="w14 w15 w16se w16cid wp14">
   <w:body>
     <w:p>
       <w:pPr>
@@ -249,7 +249,15 @@
       </w:r>
       <w:r>
         <w:tab/>
-        <w:t>Complete your assigned high level task</w:t>
+        <w:t xml:space="preserve">Complete your assigned </w:t>
+      </w:r>
+      <w:proofErr w:type="gramStart"/>
+      <w:r>
+        <w:t>high level</w:t>
+      </w:r>
+      <w:proofErr w:type="gramEnd"/>
+      <w:r>
+        <w:t xml:space="preserve"> task</w:t>
       </w:r>
     </w:p>
     <w:p>
@@ -258,7 +266,15 @@
       </w:r>
       <w:r>
         <w:tab/>
-        <w:t>Complete your assigned low level task</w:t>
+        <w:t xml:space="preserve">Complete your assigned </w:t>
+      </w:r>
+      <w:proofErr w:type="gramStart"/>
+      <w:r>
+        <w:t>low level</w:t>
+      </w:r>
+      <w:proofErr w:type="gramEnd"/>
+      <w:r>
+        <w:t xml:space="preserve"> task</w:t>
       </w:r>
     </w:p>
     <w:p>
@@ -301,7 +317,23 @@
           <w:vanish w:val="0"/>
           <w:color w:val="auto"/>
         </w:rPr>
-        <w:t>Complete your assigned high level task</w:t>
+        <w:t xml:space="preserve">Complete your assigned </w:t>
+      </w:r>
+      <w:proofErr w:type="gramStart"/>
+      <w:r>
+        <w:rPr>
+          <w:vanish w:val="0"/>
+          <w:color w:val="auto"/>
+        </w:rPr>
+        <w:t>high level</w:t>
+      </w:r>
+      <w:proofErr w:type="gramEnd"/>
+      <w:r>
+        <w:rPr>
+          <w:vanish w:val="0"/>
+          <w:color w:val="auto"/>
+        </w:rPr>
+        <w:t xml:space="preserve"> task</w:t>
       </w:r>
     </w:p>
     <w:p>
@@ -352,7 +384,23 @@
           <w:color w:val="auto"/>
         </w:rPr>
         <w:tab/>
-        <w:t>Complete your assigned low level task</w:t>
+        <w:t xml:space="preserve">Complete your assigned </w:t>
+      </w:r>
+      <w:proofErr w:type="gramStart"/>
+      <w:r>
+        <w:rPr>
+          <w:vanish w:val="0"/>
+          <w:color w:val="auto"/>
+        </w:rPr>
+        <w:t>low level</w:t>
+      </w:r>
+      <w:proofErr w:type="gramEnd"/>
+      <w:r>
+        <w:rPr>
+          <w:vanish w:val="0"/>
+          <w:color w:val="auto"/>
+        </w:rPr>
+        <w:t xml:space="preserve"> task</w:t>
       </w:r>
     </w:p>
     <w:p>
@@ -1016,7 +1064,10 @@
               <w:t>Collin to review Michelle’s Master Test draft (</w:t>
             </w:r>
             <w:r>
-              <w:t>3/4</w:t>
+              <w:t>4</w:t>
+            </w:r>
+            <w:r>
+              <w:t>/4</w:t>
             </w:r>
             <w:r>
               <w:t>/18)</w:t>
@@ -1870,8 +1921,13 @@
             <w:tcW w:w="2509" w:type="dxa"/>
           </w:tcPr>
           <w:p>
-            <w:r>
-              <w:t>Charnes submit f</w:t>
+            <w:proofErr w:type="spellStart"/>
+            <w:r>
+              <w:t>Charnes</w:t>
+            </w:r>
+            <w:proofErr w:type="spellEnd"/>
+            <w:r>
+              <w:t xml:space="preserve"> submit f</w:t>
             </w:r>
             <w:r>
               <w:t>inal</w:t>
@@ -1955,10 +2011,12 @@
             <w:noWrap/>
           </w:tcPr>
           <w:p>
+            <w:proofErr w:type="spellStart"/>
             <w:r>
               <w:lastRenderedPageBreak/>
               <w:t>Charnes</w:t>
             </w:r>
+            <w:proofErr w:type="spellEnd"/>
           </w:p>
         </w:tc>
         <w:tc>
@@ -2030,7 +2088,6 @@
                 <w:rFonts w:ascii="Arial" w:hAnsi="Arial" w:cs="Arial"/>
                 <w:lang w:eastAsia="ja-JP"/>
               </w:rPr>
-              <w:lastRenderedPageBreak/>
               <w:t>2.4</w:t>
             </w:r>
           </w:p>
@@ -2195,8 +2252,13 @@
             <w:tcW w:w="2509" w:type="dxa"/>
           </w:tcPr>
           <w:p>
-            <w:r>
-              <w:t>Charnes to review Collin</w:t>
+            <w:proofErr w:type="spellStart"/>
+            <w:r>
+              <w:t>Charnes</w:t>
+            </w:r>
+            <w:proofErr w:type="spellEnd"/>
+            <w:r>
+              <w:t xml:space="preserve"> to review Collin</w:t>
             </w:r>
             <w:r>
               <w:t>’</w:t>
@@ -2274,9 +2336,11 @@
             <w:noWrap/>
           </w:tcPr>
           <w:p>
+            <w:proofErr w:type="spellStart"/>
             <w:r>
               <w:t>Charnes</w:t>
             </w:r>
+            <w:proofErr w:type="spellEnd"/>
           </w:p>
         </w:tc>
         <w:tc>
@@ -2370,7 +2434,15 @@
           </w:tcPr>
           <w:p>
             <w:r>
-              <w:t xml:space="preserve">Aaron to review Charnes Technical Competency draft </w:t>
+              <w:t xml:space="preserve">Aaron to review </w:t>
+            </w:r>
+            <w:proofErr w:type="spellStart"/>
+            <w:r>
+              <w:t>Charnes</w:t>
+            </w:r>
+            <w:proofErr w:type="spellEnd"/>
+            <w:r>
+              <w:t xml:space="preserve"> Technical Competency draft </w:t>
             </w:r>
             <w:r>
               <w:t>(6/4/18)</w:t>
@@ -2559,12 +2631,44 @@
               <w:r>
                 <w:rPr>
                   <w:rStyle w:val="Hyperlink"/>
-                  <w:rFonts w:ascii="Arial" w:hAnsi="Arial" w:cs="Arial"/>
-                  <w:lang w:eastAsia="ja-JP"/>
                 </w:rPr>
-                <w:t>Complete</w:t>
+                <w:t>complete</w:t>
               </w:r>
             </w:hyperlink>
+            <w:r>
+              <w:t xml:space="preserve"> </w:t>
+            </w:r>
+            <w:hyperlink r:id="rId14" w:history="1">
+              <w:r>
+                <w:rPr>
+                  <w:rStyle w:val="Hyperlink"/>
+                </w:rPr>
+                <w:t>Link1</w:t>
+              </w:r>
+            </w:hyperlink>
+          </w:p>
+          <w:p>
+            <w:hyperlink r:id="rId15" w:history="1">
+              <w:r>
+                <w:rPr>
+                  <w:rStyle w:val="Hyperlink"/>
+                </w:rPr>
+                <w:t>Link2</w:t>
+              </w:r>
+            </w:hyperlink>
+          </w:p>
+          <w:p>
+            <w:hyperlink r:id="rId16" w:history="1">
+              <w:r>
+                <w:rPr>
+                  <w:rStyle w:val="Hyperlink"/>
+                </w:rPr>
+                <w:t>Link3</w:t>
+              </w:r>
+            </w:hyperlink>
+            <w:r>
+              <w:t xml:space="preserve"> </w:t>
+            </w:r>
           </w:p>
         </w:tc>
         <w:tc>
@@ -2597,7 +2701,7 @@
                 <w:rFonts w:ascii="Arial" w:hAnsi="Arial" w:cs="Arial"/>
                 <w:lang w:eastAsia="ja-JP"/>
               </w:rPr>
-              <w:t>1</w:t>
+              <w:t>2</w:t>
             </w:r>
           </w:p>
         </w:tc>
@@ -2621,7 +2725,7 @@
           </w:tcPr>
           <w:p>
             <w:r>
-              <w:t>1</w:t>
+              <w:t>2</w:t>
             </w:r>
           </w:p>
         </w:tc>
@@ -2674,606 +2778,6 @@
             </w:r>
             <w:r>
               <w:t>(6/4/18)</w:t>
-            </w:r>
-          </w:p>
-        </w:tc>
-        <w:tc>
-          <w:tcPr>
-            <w:tcW w:w="1170" w:type="dxa"/>
-            <w:shd w:val="clear" w:color="auto" w:fill="auto"/>
-            <w:noWrap/>
-          </w:tcPr>
-          <w:p>
-            <w:hyperlink r:id="rId14" w:history="1">
-              <w:r>
-                <w:rPr>
-                  <w:rStyle w:val="Hyperlink"/>
-                  <w:rFonts w:ascii="Arial" w:hAnsi="Arial" w:cs="Arial"/>
-                  <w:lang w:eastAsia="ja-JP"/>
-                </w:rPr>
-                <w:t>Complete</w:t>
-              </w:r>
-            </w:hyperlink>
-          </w:p>
-        </w:tc>
-        <w:tc>
-          <w:tcPr>
-            <w:tcW w:w="1080" w:type="dxa"/>
-            <w:shd w:val="clear" w:color="auto" w:fill="auto"/>
-            <w:noWrap/>
-          </w:tcPr>
-          <w:p>
-            <w:r>
-              <w:t>Michelle</w:t>
-            </w:r>
-          </w:p>
-        </w:tc>
-        <w:tc>
-          <w:tcPr>
-            <w:tcW w:w="1080" w:type="dxa"/>
-          </w:tcPr>
-          <w:p>
-            <w:pPr>
-              <w:widowControl/>
-              <w:spacing w:line="240" w:lineRule="auto"/>
-              <w:rPr>
-                <w:rFonts w:ascii="Arial" w:hAnsi="Arial" w:cs="Arial"/>
-                <w:lang w:eastAsia="ja-JP"/>
-              </w:rPr>
-            </w:pPr>
-            <w:r>
-              <w:rPr>
-                <w:rFonts w:ascii="Arial" w:hAnsi="Arial" w:cs="Arial"/>
-                <w:lang w:eastAsia="ja-JP"/>
-              </w:rPr>
-              <w:t>1</w:t>
-            </w:r>
-          </w:p>
-        </w:tc>
-        <w:tc>
-          <w:tcPr>
-            <w:tcW w:w="900" w:type="dxa"/>
-            <w:shd w:val="clear" w:color="auto" w:fill="auto"/>
-            <w:noWrap/>
-          </w:tcPr>
-          <w:p>
-            <w:r>
-              <w:t>0</w:t>
-            </w:r>
-          </w:p>
-        </w:tc>
-        <w:tc>
-          <w:tcPr>
-            <w:tcW w:w="1136" w:type="dxa"/>
-            <w:shd w:val="clear" w:color="auto" w:fill="auto"/>
-            <w:noWrap/>
-          </w:tcPr>
-          <w:p>
-            <w:r>
-              <w:t>1</w:t>
-            </w:r>
-          </w:p>
-        </w:tc>
-      </w:tr>
-      <w:tr>
-        <w:trPr>
-          <w:trHeight w:val="255"/>
-        </w:trPr>
-        <w:tc>
-          <w:tcPr>
-            <w:tcW w:w="710" w:type="dxa"/>
-          </w:tcPr>
-          <w:p>
-            <w:pPr>
-              <w:widowControl/>
-              <w:spacing w:line="240" w:lineRule="auto"/>
-              <w:rPr>
-                <w:rFonts w:ascii="Arial" w:hAnsi="Arial" w:cs="Arial"/>
-                <w:lang w:eastAsia="ja-JP"/>
-              </w:rPr>
-            </w:pPr>
-            <w:r>
-              <w:rPr>
-                <w:rFonts w:ascii="Arial" w:hAnsi="Arial" w:cs="Arial"/>
-                <w:lang w:eastAsia="ja-JP"/>
-              </w:rPr>
-              <w:t>2.9</w:t>
-            </w:r>
-          </w:p>
-        </w:tc>
-        <w:tc>
-          <w:tcPr>
-            <w:tcW w:w="2376" w:type="dxa"/>
-            <w:shd w:val="clear" w:color="auto" w:fill="auto"/>
-            <w:noWrap/>
-          </w:tcPr>
-          <w:p>
-            <w:r>
-              <w:t>Risk List</w:t>
-            </w:r>
-          </w:p>
-        </w:tc>
-        <w:tc>
-          <w:tcPr>
-            <w:tcW w:w="2509" w:type="dxa"/>
-          </w:tcPr>
-          <w:p>
-            <w:r>
-              <w:t>Aaron submit f</w:t>
-            </w:r>
-            <w:r>
-              <w:t>inal</w:t>
-            </w:r>
-            <w:r>
-              <w:t xml:space="preserve"> draft to version control (</w:t>
-            </w:r>
-            <w:r>
-              <w:t>4/4</w:t>
-            </w:r>
-            <w:r>
-              <w:t>/18)</w:t>
-            </w:r>
-          </w:p>
-        </w:tc>
-        <w:tc>
-          <w:tcPr>
-            <w:tcW w:w="1170" w:type="dxa"/>
-            <w:shd w:val="clear" w:color="auto" w:fill="auto"/>
-            <w:noWrap/>
-          </w:tcPr>
-          <w:p>
-            <w:pPr>
-              <w:jc w:val="center"/>
-              <w:rPr>
-                <w:rStyle w:val="Hyperlink"/>
-                <w:rFonts w:ascii="Arial" w:hAnsi="Arial" w:cs="Arial"/>
-                <w:lang w:eastAsia="ja-JP"/>
-              </w:rPr>
-            </w:pPr>
-            <w:r>
-              <w:rPr>
-                <w:rFonts w:ascii="Arial" w:hAnsi="Arial" w:cs="Arial"/>
-                <w:lang w:eastAsia="ja-JP"/>
-              </w:rPr>
-              <w:fldChar w:fldCharType="begin"/>
-            </w:r>
-            <w:r>
-              <w:rPr>
-                <w:rFonts w:ascii="Arial" w:hAnsi="Arial" w:cs="Arial"/>
-                <w:lang w:eastAsia="ja-JP"/>
-              </w:rPr>
-              <w:instrText xml:space="preserve"> HYPERLINK "https://github.com/coldog86/Development-Project/blob/Aaron/Risk mangaement Log.xlsx" </w:instrText>
-            </w:r>
-            <w:r>
-              <w:rPr>
-                <w:rFonts w:ascii="Arial" w:hAnsi="Arial" w:cs="Arial"/>
-                <w:lang w:eastAsia="ja-JP"/>
-              </w:rPr>
-              <w:fldChar w:fldCharType="separate"/>
-            </w:r>
-            <w:r>
-              <w:rPr>
-                <w:rStyle w:val="Hyperlink"/>
-                <w:rFonts w:ascii="Arial" w:hAnsi="Arial" w:cs="Arial"/>
-                <w:lang w:eastAsia="ja-JP"/>
-              </w:rPr>
-              <w:t>Complete</w:t>
-            </w:r>
-          </w:p>
-          <w:p>
-            <w:r>
-              <w:rPr>
-                <w:rFonts w:ascii="Arial" w:hAnsi="Arial" w:cs="Arial"/>
-                <w:lang w:eastAsia="ja-JP"/>
-              </w:rPr>
-              <w:fldChar w:fldCharType="end"/>
-            </w:r>
-          </w:p>
-        </w:tc>
-        <w:tc>
-          <w:tcPr>
-            <w:tcW w:w="1080" w:type="dxa"/>
-            <w:shd w:val="clear" w:color="auto" w:fill="auto"/>
-            <w:noWrap/>
-          </w:tcPr>
-          <w:p>
-            <w:r>
-              <w:t>Aaron</w:t>
-            </w:r>
-          </w:p>
-        </w:tc>
-        <w:tc>
-          <w:tcPr>
-            <w:tcW w:w="1080" w:type="dxa"/>
-          </w:tcPr>
-          <w:p>
-            <w:pPr>
-              <w:widowControl/>
-              <w:spacing w:line="240" w:lineRule="auto"/>
-              <w:rPr>
-                <w:rFonts w:ascii="Arial" w:hAnsi="Arial" w:cs="Arial"/>
-                <w:lang w:eastAsia="ja-JP"/>
-              </w:rPr>
-            </w:pPr>
-            <w:r>
-              <w:rPr>
-                <w:rFonts w:ascii="Arial" w:hAnsi="Arial" w:cs="Arial"/>
-                <w:lang w:eastAsia="ja-JP"/>
-              </w:rPr>
-              <w:t>2</w:t>
-            </w:r>
-          </w:p>
-        </w:tc>
-        <w:tc>
-          <w:tcPr>
-            <w:tcW w:w="900" w:type="dxa"/>
-            <w:shd w:val="clear" w:color="auto" w:fill="auto"/>
-            <w:noWrap/>
-          </w:tcPr>
-          <w:p>
-            <w:r>
-              <w:t>0</w:t>
-            </w:r>
-          </w:p>
-        </w:tc>
-        <w:tc>
-          <w:tcPr>
-            <w:tcW w:w="1136" w:type="dxa"/>
-            <w:shd w:val="clear" w:color="auto" w:fill="auto"/>
-            <w:noWrap/>
-          </w:tcPr>
-          <w:p>
-            <w:r>
-              <w:t>2</w:t>
-            </w:r>
-          </w:p>
-        </w:tc>
-      </w:tr>
-      <w:tr>
-        <w:trPr>
-          <w:trHeight w:val="255"/>
-        </w:trPr>
-        <w:tc>
-          <w:tcPr>
-            <w:tcW w:w="710" w:type="dxa"/>
-          </w:tcPr>
-          <w:p>
-            <w:pPr>
-              <w:widowControl/>
-              <w:spacing w:line="240" w:lineRule="auto"/>
-              <w:rPr>
-                <w:rFonts w:ascii="Arial" w:hAnsi="Arial" w:cs="Arial"/>
-                <w:lang w:eastAsia="ja-JP"/>
-              </w:rPr>
-            </w:pPr>
-            <w:r>
-              <w:rPr>
-                <w:rFonts w:ascii="Arial" w:hAnsi="Arial" w:cs="Arial"/>
-                <w:lang w:eastAsia="ja-JP"/>
-              </w:rPr>
-              <w:t>2.10</w:t>
-            </w:r>
-          </w:p>
-        </w:tc>
-        <w:tc>
-          <w:tcPr>
-            <w:tcW w:w="2376" w:type="dxa"/>
-            <w:shd w:val="clear" w:color="auto" w:fill="auto"/>
-            <w:noWrap/>
-          </w:tcPr>
-          <w:p>
-            <w:r>
-              <w:t>Project Plan</w:t>
-            </w:r>
-          </w:p>
-        </w:tc>
-        <w:tc>
-          <w:tcPr>
-            <w:tcW w:w="2509" w:type="dxa"/>
-          </w:tcPr>
-          <w:p>
-            <w:r>
-              <w:t>C</w:t>
-            </w:r>
-            <w:r>
-              <w:t>harnes</w:t>
-            </w:r>
-            <w:r>
-              <w:t xml:space="preserve"> submit f</w:t>
-            </w:r>
-            <w:r>
-              <w:t xml:space="preserve">inal </w:t>
-            </w:r>
-            <w:r>
-              <w:t xml:space="preserve">draft to version control </w:t>
-            </w:r>
-            <w:r>
-              <w:t>(4/4/18)</w:t>
-            </w:r>
-          </w:p>
-        </w:tc>
-        <w:tc>
-          <w:tcPr>
-            <w:tcW w:w="1170" w:type="dxa"/>
-            <w:shd w:val="clear" w:color="auto" w:fill="auto"/>
-            <w:noWrap/>
-          </w:tcPr>
-          <w:p>
-            <w:hyperlink r:id="rId15" w:history="1">
-              <w:r>
-                <w:rPr>
-                  <w:rStyle w:val="Hyperlink"/>
-                  <w:rFonts w:ascii="Arial" w:hAnsi="Arial" w:cs="Arial"/>
-                  <w:lang w:eastAsia="ja-JP"/>
-                </w:rPr>
-                <w:t>Complete</w:t>
-              </w:r>
-            </w:hyperlink>
-          </w:p>
-        </w:tc>
-        <w:tc>
-          <w:tcPr>
-            <w:tcW w:w="1080" w:type="dxa"/>
-            <w:shd w:val="clear" w:color="auto" w:fill="auto"/>
-            <w:noWrap/>
-          </w:tcPr>
-          <w:p>
-            <w:r>
-              <w:t>Charnes</w:t>
-            </w:r>
-          </w:p>
-        </w:tc>
-        <w:tc>
-          <w:tcPr>
-            <w:tcW w:w="1080" w:type="dxa"/>
-          </w:tcPr>
-          <w:p>
-            <w:pPr>
-              <w:widowControl/>
-              <w:spacing w:line="240" w:lineRule="auto"/>
-              <w:rPr>
-                <w:rFonts w:ascii="Arial" w:hAnsi="Arial" w:cs="Arial"/>
-                <w:lang w:eastAsia="ja-JP"/>
-              </w:rPr>
-            </w:pPr>
-            <w:r>
-              <w:rPr>
-                <w:rFonts w:ascii="Arial" w:hAnsi="Arial" w:cs="Arial"/>
-                <w:lang w:eastAsia="ja-JP"/>
-              </w:rPr>
-              <w:t>2</w:t>
-            </w:r>
-          </w:p>
-        </w:tc>
-        <w:tc>
-          <w:tcPr>
-            <w:tcW w:w="900" w:type="dxa"/>
-            <w:shd w:val="clear" w:color="auto" w:fill="auto"/>
-            <w:noWrap/>
-          </w:tcPr>
-          <w:p>
-            <w:r>
-              <w:t>0</w:t>
-            </w:r>
-          </w:p>
-        </w:tc>
-        <w:tc>
-          <w:tcPr>
-            <w:tcW w:w="1136" w:type="dxa"/>
-            <w:shd w:val="clear" w:color="auto" w:fill="auto"/>
-            <w:noWrap/>
-          </w:tcPr>
-          <w:p>
-            <w:r>
-              <w:t>2</w:t>
-            </w:r>
-          </w:p>
-        </w:tc>
-      </w:tr>
-      <w:tr>
-        <w:trPr>
-          <w:trHeight w:val="780"/>
-        </w:trPr>
-        <w:tc>
-          <w:tcPr>
-            <w:tcW w:w="710" w:type="dxa"/>
-          </w:tcPr>
-          <w:p>
-            <w:pPr>
-              <w:widowControl/>
-              <w:spacing w:line="240" w:lineRule="auto"/>
-              <w:rPr>
-                <w:rFonts w:ascii="Arial" w:hAnsi="Arial" w:cs="Arial"/>
-                <w:lang w:eastAsia="ja-JP"/>
-              </w:rPr>
-            </w:pPr>
-            <w:r>
-              <w:rPr>
-                <w:rFonts w:ascii="Arial" w:hAnsi="Arial" w:cs="Arial"/>
-                <w:lang w:eastAsia="ja-JP"/>
-              </w:rPr>
-              <w:t>2.11</w:t>
-            </w:r>
-          </w:p>
-        </w:tc>
-        <w:tc>
-          <w:tcPr>
-            <w:tcW w:w="2376" w:type="dxa"/>
-            <w:shd w:val="clear" w:color="auto" w:fill="auto"/>
-            <w:noWrap/>
-          </w:tcPr>
-          <w:p>
-            <w:r>
-              <w:t>Master Test Plan</w:t>
-            </w:r>
-          </w:p>
-        </w:tc>
-        <w:tc>
-          <w:tcPr>
-            <w:tcW w:w="2509" w:type="dxa"/>
-          </w:tcPr>
-          <w:p>
-            <w:r>
-              <w:t>Michelle to</w:t>
-            </w:r>
-            <w:r>
-              <w:t xml:space="preserve"> submit f</w:t>
-            </w:r>
-            <w:r>
-              <w:t>inal</w:t>
-            </w:r>
-            <w:r>
-              <w:t xml:space="preserve"> draft to version control </w:t>
-            </w:r>
-            <w:r>
-              <w:t>(</w:t>
-            </w:r>
-            <w:r>
-              <w:t>4</w:t>
-            </w:r>
-            <w:r>
-              <w:t>/4/18)</w:t>
-            </w:r>
-          </w:p>
-        </w:tc>
-        <w:tc>
-          <w:tcPr>
-            <w:tcW w:w="1170" w:type="dxa"/>
-            <w:shd w:val="clear" w:color="auto" w:fill="auto"/>
-            <w:noWrap/>
-          </w:tcPr>
-          <w:p>
-            <w:hyperlink r:id="rId16" w:history="1">
-              <w:r>
-                <w:rPr>
-                  <w:rStyle w:val="Hyperlink"/>
-                  <w:rFonts w:ascii="Arial" w:hAnsi="Arial" w:cs="Arial"/>
-                  <w:lang w:eastAsia="ja-JP"/>
-                </w:rPr>
-                <w:t>Complete</w:t>
-              </w:r>
-            </w:hyperlink>
-          </w:p>
-        </w:tc>
-        <w:tc>
-          <w:tcPr>
-            <w:tcW w:w="1080" w:type="dxa"/>
-            <w:shd w:val="clear" w:color="auto" w:fill="auto"/>
-            <w:noWrap/>
-          </w:tcPr>
-          <w:p>
-            <w:r>
-              <w:t>Michelle</w:t>
-            </w:r>
-          </w:p>
-        </w:tc>
-        <w:tc>
-          <w:tcPr>
-            <w:tcW w:w="1080" w:type="dxa"/>
-          </w:tcPr>
-          <w:p>
-            <w:pPr>
-              <w:widowControl/>
-              <w:spacing w:line="240" w:lineRule="auto"/>
-              <w:rPr>
-                <w:rFonts w:ascii="Arial" w:hAnsi="Arial" w:cs="Arial"/>
-                <w:lang w:eastAsia="ja-JP"/>
-              </w:rPr>
-            </w:pPr>
-            <w:r>
-              <w:rPr>
-                <w:rFonts w:ascii="Arial" w:hAnsi="Arial" w:cs="Arial"/>
-                <w:lang w:eastAsia="ja-JP"/>
-              </w:rPr>
-              <w:t>2</w:t>
-            </w:r>
-          </w:p>
-        </w:tc>
-        <w:tc>
-          <w:tcPr>
-            <w:tcW w:w="900" w:type="dxa"/>
-            <w:shd w:val="clear" w:color="auto" w:fill="auto"/>
-            <w:noWrap/>
-          </w:tcPr>
-          <w:p>
-            <w:r>
-              <w:t>0</w:t>
-            </w:r>
-          </w:p>
-        </w:tc>
-        <w:tc>
-          <w:tcPr>
-            <w:tcW w:w="1136" w:type="dxa"/>
-            <w:shd w:val="clear" w:color="auto" w:fill="auto"/>
-            <w:noWrap/>
-          </w:tcPr>
-          <w:p>
-            <w:r>
-              <w:t>2</w:t>
-            </w:r>
-          </w:p>
-        </w:tc>
-      </w:tr>
-      <w:tr>
-        <w:trPr>
-          <w:trHeight w:val="255"/>
-        </w:trPr>
-        <w:tc>
-          <w:tcPr>
-            <w:tcW w:w="710" w:type="dxa"/>
-          </w:tcPr>
-          <w:p>
-            <w:pPr>
-              <w:widowControl/>
-              <w:spacing w:line="240" w:lineRule="auto"/>
-              <w:rPr>
-                <w:rFonts w:ascii="Arial" w:hAnsi="Arial" w:cs="Arial"/>
-                <w:lang w:eastAsia="ja-JP"/>
-              </w:rPr>
-            </w:pPr>
-            <w:r>
-              <w:rPr>
-                <w:rFonts w:ascii="Arial" w:hAnsi="Arial" w:cs="Arial"/>
-                <w:lang w:eastAsia="ja-JP"/>
-              </w:rPr>
-              <w:t>2.12</w:t>
-            </w:r>
-          </w:p>
-        </w:tc>
-        <w:tc>
-          <w:tcPr>
-            <w:tcW w:w="2376" w:type="dxa"/>
-            <w:shd w:val="clear" w:color="auto" w:fill="auto"/>
-            <w:noWrap/>
-          </w:tcPr>
-          <w:p>
-            <w:r>
-              <w:t>Inception Phase Status</w:t>
-            </w:r>
-          </w:p>
-        </w:tc>
-        <w:tc>
-          <w:tcPr>
-            <w:tcW w:w="2509" w:type="dxa"/>
-          </w:tcPr>
-          <w:p>
-            <w:r>
-              <w:t>C</w:t>
-            </w:r>
-            <w:r>
-              <w:t xml:space="preserve">ollin </w:t>
-            </w:r>
-            <w:r>
-              <w:t>submit fi</w:t>
-            </w:r>
-            <w:r>
-              <w:t>nal</w:t>
-            </w:r>
-            <w:r>
-              <w:t xml:space="preserve"> draft to version control </w:t>
-            </w:r>
-            <w:r>
-              <w:t>(4/4/18)</w:t>
             </w:r>
           </w:p>
         </w:tc>
@@ -3304,7 +2808,7 @@
           </w:tcPr>
           <w:p>
             <w:r>
-              <w:t>Collin</w:t>
+              <w:t>Michelle</w:t>
             </w:r>
           </w:p>
         </w:tc>
@@ -3326,7 +2830,7 @@
                 <w:rFonts w:ascii="Arial" w:hAnsi="Arial" w:cs="Arial"/>
                 <w:lang w:eastAsia="ja-JP"/>
               </w:rPr>
-              <w:t>2</w:t>
+              <w:t>1</w:t>
             </w:r>
           </w:p>
         </w:tc>
@@ -3350,7 +2854,7 @@
           </w:tcPr>
           <w:p>
             <w:r>
-              <w:t>2</w:t>
+              <w:t>1</w:t>
             </w:r>
           </w:p>
         </w:tc>
@@ -3377,7 +2881,7 @@
                 <w:rFonts w:ascii="Arial" w:hAnsi="Arial" w:cs="Arial"/>
                 <w:lang w:eastAsia="ja-JP"/>
               </w:rPr>
-              <w:t>2,13</w:t>
+              <w:t>2.9</w:t>
             </w:r>
           </w:p>
         </w:tc>
@@ -3389,7 +2893,7 @@
           </w:tcPr>
           <w:p>
             <w:r>
-              <w:t>Risk List Review</w:t>
+              <w:t>Risk List</w:t>
             </w:r>
           </w:p>
         </w:tc>
@@ -3399,10 +2903,198 @@
           </w:tcPr>
           <w:p>
             <w:r>
-              <w:t xml:space="preserve">Michelle to review Aaron’s Risk List draft </w:t>
-            </w:r>
-            <w:r>
-              <w:t>(6/4/18)</w:t>
+              <w:t>Aaron submit f</w:t>
+            </w:r>
+            <w:r>
+              <w:t>inal</w:t>
+            </w:r>
+            <w:r>
+              <w:t xml:space="preserve"> draft to version control (</w:t>
+            </w:r>
+            <w:r>
+              <w:t>4/4</w:t>
+            </w:r>
+            <w:r>
+              <w:t>/18)</w:t>
+            </w:r>
+          </w:p>
+        </w:tc>
+        <w:tc>
+          <w:tcPr>
+            <w:tcW w:w="1170" w:type="dxa"/>
+            <w:shd w:val="clear" w:color="auto" w:fill="auto"/>
+            <w:noWrap/>
+          </w:tcPr>
+          <w:p>
+            <w:pPr>
+              <w:jc w:val="center"/>
+              <w:rPr>
+                <w:rStyle w:val="Hyperlink"/>
+                <w:rFonts w:ascii="Arial" w:hAnsi="Arial" w:cs="Arial"/>
+                <w:lang w:eastAsia="ja-JP"/>
+              </w:rPr>
+            </w:pPr>
+            <w:r>
+              <w:rPr>
+                <w:rFonts w:ascii="Arial" w:hAnsi="Arial" w:cs="Arial"/>
+                <w:lang w:eastAsia="ja-JP"/>
+              </w:rPr>
+              <w:fldChar w:fldCharType="begin"/>
+            </w:r>
+            <w:r>
+              <w:rPr>
+                <w:rFonts w:ascii="Arial" w:hAnsi="Arial" w:cs="Arial"/>
+                <w:lang w:eastAsia="ja-JP"/>
+              </w:rPr>
+              <w:instrText xml:space="preserve"> HYPERLINK "https://github.com/coldog86/Development-Project/blob/Aaron/Risk mangaement Log.xlsx" </w:instrText>
+            </w:r>
+            <w:r>
+              <w:rPr>
+                <w:rFonts w:ascii="Arial" w:hAnsi="Arial" w:cs="Arial"/>
+                <w:lang w:eastAsia="ja-JP"/>
+              </w:rPr>
+              <w:fldChar w:fldCharType="separate"/>
+            </w:r>
+            <w:r>
+              <w:rPr>
+                <w:rStyle w:val="Hyperlink"/>
+                <w:rFonts w:ascii="Arial" w:hAnsi="Arial" w:cs="Arial"/>
+                <w:lang w:eastAsia="ja-JP"/>
+              </w:rPr>
+              <w:t>Complete</w:t>
+            </w:r>
+          </w:p>
+          <w:p>
+            <w:r>
+              <w:rPr>
+                <w:rFonts w:ascii="Arial" w:hAnsi="Arial" w:cs="Arial"/>
+                <w:lang w:eastAsia="ja-JP"/>
+              </w:rPr>
+              <w:fldChar w:fldCharType="end"/>
+            </w:r>
+          </w:p>
+        </w:tc>
+        <w:tc>
+          <w:tcPr>
+            <w:tcW w:w="1080" w:type="dxa"/>
+            <w:shd w:val="clear" w:color="auto" w:fill="auto"/>
+            <w:noWrap/>
+          </w:tcPr>
+          <w:p>
+            <w:r>
+              <w:t>Aaron</w:t>
+            </w:r>
+          </w:p>
+        </w:tc>
+        <w:tc>
+          <w:tcPr>
+            <w:tcW w:w="1080" w:type="dxa"/>
+          </w:tcPr>
+          <w:p>
+            <w:pPr>
+              <w:widowControl/>
+              <w:spacing w:line="240" w:lineRule="auto"/>
+              <w:rPr>
+                <w:rFonts w:ascii="Arial" w:hAnsi="Arial" w:cs="Arial"/>
+                <w:lang w:eastAsia="ja-JP"/>
+              </w:rPr>
+            </w:pPr>
+            <w:r>
+              <w:rPr>
+                <w:rFonts w:ascii="Arial" w:hAnsi="Arial" w:cs="Arial"/>
+                <w:lang w:eastAsia="ja-JP"/>
+              </w:rPr>
+              <w:t>2</w:t>
+            </w:r>
+          </w:p>
+        </w:tc>
+        <w:tc>
+          <w:tcPr>
+            <w:tcW w:w="900" w:type="dxa"/>
+            <w:shd w:val="clear" w:color="auto" w:fill="auto"/>
+            <w:noWrap/>
+          </w:tcPr>
+          <w:p>
+            <w:r>
+              <w:t>0</w:t>
+            </w:r>
+          </w:p>
+        </w:tc>
+        <w:tc>
+          <w:tcPr>
+            <w:tcW w:w="1136" w:type="dxa"/>
+            <w:shd w:val="clear" w:color="auto" w:fill="auto"/>
+            <w:noWrap/>
+          </w:tcPr>
+          <w:p>
+            <w:r>
+              <w:t>2</w:t>
+            </w:r>
+          </w:p>
+        </w:tc>
+      </w:tr>
+      <w:tr>
+        <w:trPr>
+          <w:trHeight w:val="255"/>
+        </w:trPr>
+        <w:tc>
+          <w:tcPr>
+            <w:tcW w:w="710" w:type="dxa"/>
+          </w:tcPr>
+          <w:p>
+            <w:pPr>
+              <w:widowControl/>
+              <w:spacing w:line="240" w:lineRule="auto"/>
+              <w:rPr>
+                <w:rFonts w:ascii="Arial" w:hAnsi="Arial" w:cs="Arial"/>
+                <w:lang w:eastAsia="ja-JP"/>
+              </w:rPr>
+            </w:pPr>
+            <w:r>
+              <w:rPr>
+                <w:rFonts w:ascii="Arial" w:hAnsi="Arial" w:cs="Arial"/>
+                <w:lang w:eastAsia="ja-JP"/>
+              </w:rPr>
+              <w:t>2.10</w:t>
+            </w:r>
+          </w:p>
+        </w:tc>
+        <w:tc>
+          <w:tcPr>
+            <w:tcW w:w="2376" w:type="dxa"/>
+            <w:shd w:val="clear" w:color="auto" w:fill="auto"/>
+            <w:noWrap/>
+          </w:tcPr>
+          <w:p>
+            <w:r>
+              <w:t>Project Plan</w:t>
+            </w:r>
+          </w:p>
+        </w:tc>
+        <w:tc>
+          <w:tcPr>
+            <w:tcW w:w="2509" w:type="dxa"/>
+          </w:tcPr>
+          <w:p>
+            <w:proofErr w:type="spellStart"/>
+            <w:r>
+              <w:t>C</w:t>
+            </w:r>
+            <w:r>
+              <w:t>harnes</w:t>
+            </w:r>
+            <w:proofErr w:type="spellEnd"/>
+            <w:r>
+              <w:t xml:space="preserve"> submit f</w:t>
+            </w:r>
+            <w:r>
+              <w:t xml:space="preserve">inal </w:t>
+            </w:r>
+            <w:r>
+              <w:t xml:space="preserve">draft to version control </w:t>
+            </w:r>
+            <w:r>
+              <w:t>(4/4/18)</w:t>
             </w:r>
           </w:p>
         </w:tc>
@@ -3432,9 +3124,11 @@
             <w:noWrap/>
           </w:tcPr>
           <w:p>
-            <w:r>
-              <w:t>Michelle</w:t>
-            </w:r>
+            <w:proofErr w:type="spellStart"/>
+            <w:r>
+              <w:t>Charnes</w:t>
+            </w:r>
+            <w:proofErr w:type="spellEnd"/>
           </w:p>
         </w:tc>
         <w:tc>
@@ -3455,7 +3149,7 @@
                 <w:rFonts w:ascii="Arial" w:hAnsi="Arial" w:cs="Arial"/>
                 <w:lang w:eastAsia="ja-JP"/>
               </w:rPr>
-              <w:t>1</w:t>
+              <w:t>2</w:t>
             </w:r>
           </w:p>
         </w:tc>
@@ -3479,14 +3173,14 @@
           </w:tcPr>
           <w:p>
             <w:r>
-              <w:t>1</w:t>
+              <w:t>2</w:t>
             </w:r>
           </w:p>
         </w:tc>
       </w:tr>
       <w:tr>
         <w:trPr>
-          <w:trHeight w:val="255"/>
+          <w:trHeight w:val="780"/>
         </w:trPr>
         <w:tc>
           <w:tcPr>
@@ -3506,7 +3200,7 @@
                 <w:rFonts w:ascii="Arial" w:hAnsi="Arial" w:cs="Arial"/>
                 <w:lang w:eastAsia="ja-JP"/>
               </w:rPr>
-              <w:t>2.14</w:t>
+              <w:t>2.11</w:t>
             </w:r>
           </w:p>
         </w:tc>
@@ -3518,7 +3212,7 @@
           </w:tcPr>
           <w:p>
             <w:r>
-              <w:t>Project Plan Review</w:t>
+              <w:t>Master Test Plan</w:t>
             </w:r>
           </w:p>
         </w:tc>
@@ -3528,13 +3222,25 @@
           </w:tcPr>
           <w:p>
             <w:r>
-              <w:t>Aaron to review Charne</w:t>
-            </w:r>
-            <w:r>
-              <w:t xml:space="preserve">s Project Plan draft </w:t>
-            </w:r>
-            <w:r>
-              <w:t>(6/4/18)</w:t>
+              <w:t>Michelle to</w:t>
+            </w:r>
+            <w:r>
+              <w:t xml:space="preserve"> submit f</w:t>
+            </w:r>
+            <w:r>
+              <w:t>inal</w:t>
+            </w:r>
+            <w:r>
+              <w:t xml:space="preserve"> draft to version control </w:t>
+            </w:r>
+            <w:r>
+              <w:t>(</w:t>
+            </w:r>
+            <w:r>
+              <w:t>4</w:t>
+            </w:r>
+            <w:r>
+              <w:t>/4/18)</w:t>
             </w:r>
           </w:p>
         </w:tc>
@@ -3565,7 +3271,7 @@
           </w:tcPr>
           <w:p>
             <w:r>
-              <w:t>Aaron</w:t>
+              <w:t>Michelle</w:t>
             </w:r>
           </w:p>
         </w:tc>
@@ -3587,7 +3293,7 @@
                 <w:rFonts w:ascii="Arial" w:hAnsi="Arial" w:cs="Arial"/>
                 <w:lang w:eastAsia="ja-JP"/>
               </w:rPr>
-              <w:t>1</w:t>
+              <w:t>2</w:t>
             </w:r>
           </w:p>
         </w:tc>
@@ -3611,7 +3317,7 @@
           </w:tcPr>
           <w:p>
             <w:r>
-              <w:t>1</w:t>
+              <w:t>2</w:t>
             </w:r>
           </w:p>
         </w:tc>
@@ -3638,7 +3344,7 @@
                 <w:rFonts w:ascii="Arial" w:hAnsi="Arial" w:cs="Arial"/>
                 <w:lang w:eastAsia="ja-JP"/>
               </w:rPr>
-              <w:t>2.15</w:t>
+              <w:t>2.12</w:t>
             </w:r>
           </w:p>
         </w:tc>
@@ -3650,7 +3356,7 @@
           </w:tcPr>
           <w:p>
             <w:r>
-              <w:t>Master Test Plan Review</w:t>
+              <w:t>Inception Phase Status</w:t>
             </w:r>
           </w:p>
         </w:tc>
@@ -3660,10 +3366,22 @@
           </w:tcPr>
           <w:p>
             <w:r>
-              <w:t xml:space="preserve">Collin to review Michelle’s Master Test draft </w:t>
-            </w:r>
-            <w:r>
-              <w:t>(6/4/18)</w:t>
+              <w:t>C</w:t>
+            </w:r>
+            <w:r>
+              <w:t xml:space="preserve">ollin </w:t>
+            </w:r>
+            <w:r>
+              <w:t>submit fi</w:t>
+            </w:r>
+            <w:r>
+              <w:t>nal</w:t>
+            </w:r>
+            <w:r>
+              <w:t xml:space="preserve"> draft to version control </w:t>
+            </w:r>
+            <w:r>
+              <w:t>(4/4/18)</w:t>
             </w:r>
           </w:p>
         </w:tc>
@@ -3716,7 +3434,7 @@
                 <w:rFonts w:ascii="Arial" w:hAnsi="Arial" w:cs="Arial"/>
                 <w:lang w:eastAsia="ja-JP"/>
               </w:rPr>
-              <w:t>1</w:t>
+              <w:t>2</w:t>
             </w:r>
           </w:p>
         </w:tc>
@@ -3740,7 +3458,7 @@
           </w:tcPr>
           <w:p>
             <w:r>
-              <w:t>1</w:t>
+              <w:t>2</w:t>
             </w:r>
           </w:p>
         </w:tc>
@@ -3767,7 +3485,7 @@
                 <w:rFonts w:ascii="Arial" w:hAnsi="Arial" w:cs="Arial"/>
                 <w:lang w:eastAsia="ja-JP"/>
               </w:rPr>
-              <w:t>2.16</w:t>
+              <w:t>2,13</w:t>
             </w:r>
           </w:p>
         </w:tc>
@@ -3779,7 +3497,7 @@
           </w:tcPr>
           <w:p>
             <w:r>
-              <w:t>Inception Phase Status Review</w:t>
+              <w:t>Risk List Review</w:t>
             </w:r>
           </w:p>
         </w:tc>
@@ -3789,7 +3507,7 @@
           </w:tcPr>
           <w:p>
             <w:r>
-              <w:t xml:space="preserve">Charnes to review Collin’s Inception Phase Status draft </w:t>
+              <w:t xml:space="preserve">Michelle to review Aaron’s Risk List draft </w:t>
             </w:r>
             <w:r>
               <w:t>(6/4/18)</w:t>
@@ -3823,7 +3541,7 @@
           </w:tcPr>
           <w:p>
             <w:r>
-              <w:t>Charnes</w:t>
+              <w:t>Michelle</w:t>
             </w:r>
           </w:p>
         </w:tc>
@@ -3896,7 +3614,7 @@
                 <w:rFonts w:ascii="Arial" w:hAnsi="Arial" w:cs="Arial"/>
                 <w:lang w:eastAsia="ja-JP"/>
               </w:rPr>
-              <w:t>3.1</w:t>
+              <w:t>2.14</w:t>
             </w:r>
           </w:p>
         </w:tc>
@@ -3908,13 +3626,7 @@
           </w:tcPr>
           <w:p>
             <w:r>
-              <w:t xml:space="preserve">Global </w:t>
-            </w:r>
-            <w:r>
-              <w:t>Vision Document Review</w:t>
-            </w:r>
-            <w:r>
-              <w:t xml:space="preserve"> </w:t>
+              <w:t>Project Plan Review</w:t>
             </w:r>
           </w:p>
         </w:tc>
@@ -3924,382 +3636,21 @@
           </w:tcPr>
           <w:p>
             <w:r>
-              <w:t>Every team member</w:t>
-            </w:r>
-            <w:r>
-              <w:t xml:space="preserve"> to</w:t>
-            </w:r>
-            <w:r>
-              <w:t xml:space="preserve"> review Collin’s Vision draft (8</w:t>
-            </w:r>
-            <w:r>
-              <w:t>/4/18)</w:t>
-            </w:r>
-          </w:p>
-        </w:tc>
-        <w:tc>
-          <w:tcPr>
-            <w:tcW w:w="1170" w:type="dxa"/>
-            <w:shd w:val="clear" w:color="auto" w:fill="auto"/>
-            <w:noWrap/>
-          </w:tcPr>
-          <w:p>
-            <w:r>
-              <w:rPr>
-                <w:rFonts w:ascii="Arial" w:hAnsi="Arial" w:cs="Arial"/>
-                <w:color w:val="00B050"/>
-                <w:lang w:eastAsia="ja-JP"/>
-              </w:rPr>
-              <w:t>Complete</w:t>
-            </w:r>
-          </w:p>
-        </w:tc>
-        <w:tc>
-          <w:tcPr>
-            <w:tcW w:w="1080" w:type="dxa"/>
-            <w:shd w:val="clear" w:color="auto" w:fill="auto"/>
-            <w:noWrap/>
-            <w:vAlign w:val="bottom"/>
-          </w:tcPr>
-          <w:p>
-            <w:pPr>
-              <w:widowControl/>
-              <w:spacing w:line="240" w:lineRule="auto"/>
-              <w:rPr>
-                <w:rFonts w:ascii="Arial" w:hAnsi="Arial" w:cs="Arial"/>
-                <w:lang w:eastAsia="ja-JP"/>
-              </w:rPr>
-            </w:pPr>
-            <w:r>
-              <w:rPr>
-                <w:rFonts w:ascii="Arial" w:hAnsi="Arial" w:cs="Arial"/>
-                <w:lang w:eastAsia="ja-JP"/>
-              </w:rPr>
-              <w:t>Michelle</w:t>
-            </w:r>
-          </w:p>
-          <w:p>
-            <w:pPr>
-              <w:widowControl/>
-              <w:spacing w:line="240" w:lineRule="auto"/>
-              <w:rPr>
-                <w:rFonts w:ascii="Arial" w:hAnsi="Arial" w:cs="Arial"/>
-                <w:lang w:eastAsia="ja-JP"/>
-              </w:rPr>
-            </w:pPr>
-            <w:r>
-              <w:rPr>
-                <w:rFonts w:ascii="Arial" w:hAnsi="Arial" w:cs="Arial"/>
-                <w:lang w:eastAsia="ja-JP"/>
-              </w:rPr>
-              <w:t>Aaron</w:t>
-            </w:r>
-          </w:p>
-          <w:p>
-            <w:pPr>
-              <w:widowControl/>
-              <w:spacing w:line="240" w:lineRule="auto"/>
-              <w:rPr>
-                <w:rFonts w:ascii="Arial" w:hAnsi="Arial" w:cs="Arial"/>
-                <w:lang w:eastAsia="ja-JP"/>
-              </w:rPr>
-            </w:pPr>
-            <w:r>
-              <w:rPr>
-                <w:rFonts w:ascii="Arial" w:hAnsi="Arial" w:cs="Arial"/>
-                <w:lang w:eastAsia="ja-JP"/>
-              </w:rPr>
-              <w:t>Charnes</w:t>
-            </w:r>
-          </w:p>
-        </w:tc>
-        <w:tc>
-          <w:tcPr>
-            <w:tcW w:w="1080" w:type="dxa"/>
-          </w:tcPr>
-          <w:p>
-            <w:pPr>
-              <w:widowControl/>
-              <w:spacing w:line="240" w:lineRule="auto"/>
-              <w:rPr>
-                <w:rFonts w:ascii="Arial" w:hAnsi="Arial" w:cs="Arial"/>
-                <w:lang w:eastAsia="ja-JP"/>
-              </w:rPr>
-            </w:pPr>
-            <w:r>
-              <w:rPr>
-                <w:rFonts w:ascii="Arial" w:hAnsi="Arial" w:cs="Arial"/>
-                <w:lang w:eastAsia="ja-JP"/>
-              </w:rPr>
-              <w:t>2</w:t>
-            </w:r>
-          </w:p>
-        </w:tc>
-        <w:tc>
-          <w:tcPr>
-            <w:tcW w:w="900" w:type="dxa"/>
-            <w:shd w:val="clear" w:color="auto" w:fill="auto"/>
-            <w:noWrap/>
-          </w:tcPr>
-          <w:p>
-            <w:r>
-              <w:t>0</w:t>
-            </w:r>
-          </w:p>
-        </w:tc>
-        <w:tc>
-          <w:tcPr>
-            <w:tcW w:w="1136" w:type="dxa"/>
-            <w:shd w:val="clear" w:color="auto" w:fill="auto"/>
-            <w:noWrap/>
-          </w:tcPr>
-          <w:p>
-            <w:r>
-              <w:t>2</w:t>
-            </w:r>
-          </w:p>
-        </w:tc>
-      </w:tr>
-      <w:tr>
-        <w:trPr>
-          <w:trHeight w:val="255"/>
-        </w:trPr>
-        <w:tc>
-          <w:tcPr>
-            <w:tcW w:w="710" w:type="dxa"/>
-          </w:tcPr>
-          <w:p>
-            <w:pPr>
-              <w:widowControl/>
-              <w:spacing w:line="240" w:lineRule="auto"/>
-              <w:rPr>
-                <w:rFonts w:ascii="Arial" w:hAnsi="Arial" w:cs="Arial"/>
-                <w:lang w:eastAsia="ja-JP"/>
-              </w:rPr>
-            </w:pPr>
-            <w:r>
-              <w:rPr>
-                <w:rFonts w:ascii="Arial" w:hAnsi="Arial" w:cs="Arial"/>
-                <w:lang w:eastAsia="ja-JP"/>
-              </w:rPr>
-              <w:t>3.2</w:t>
-            </w:r>
-          </w:p>
-        </w:tc>
-        <w:tc>
-          <w:tcPr>
-            <w:tcW w:w="2376" w:type="dxa"/>
-            <w:shd w:val="clear" w:color="auto" w:fill="auto"/>
-            <w:noWrap/>
-          </w:tcPr>
-          <w:p>
-            <w:r>
-              <w:t xml:space="preserve">Global </w:t>
-            </w:r>
-            <w:r>
-              <w:t>Technical Competency Review</w:t>
-            </w:r>
-          </w:p>
-        </w:tc>
-        <w:tc>
-          <w:tcPr>
-            <w:tcW w:w="2509" w:type="dxa"/>
-          </w:tcPr>
-          <w:p>
-            <w:r>
-              <w:t>Every team member</w:t>
-            </w:r>
-            <w:r>
-              <w:t xml:space="preserve"> to review Charn</w:t>
-            </w:r>
-            <w:r>
-              <w:t>es Technical Competency draft (8</w:t>
-            </w:r>
-            <w:r>
-              <w:t>/4/18)</w:t>
-            </w:r>
-          </w:p>
-        </w:tc>
-        <w:tc>
-          <w:tcPr>
-            <w:tcW w:w="1170" w:type="dxa"/>
-            <w:shd w:val="clear" w:color="auto" w:fill="auto"/>
-            <w:noWrap/>
-          </w:tcPr>
-          <w:p>
-            <w:r>
-              <w:rPr>
-                <w:rFonts w:ascii="Arial" w:hAnsi="Arial" w:cs="Arial"/>
-                <w:color w:val="00B050"/>
-                <w:lang w:eastAsia="ja-JP"/>
-              </w:rPr>
-              <w:t>Complete</w:t>
-            </w:r>
-          </w:p>
-        </w:tc>
-        <w:tc>
-          <w:tcPr>
-            <w:tcW w:w="1080" w:type="dxa"/>
-            <w:shd w:val="clear" w:color="auto" w:fill="auto"/>
-            <w:noWrap/>
-            <w:vAlign w:val="bottom"/>
-          </w:tcPr>
-          <w:p>
-            <w:pPr>
-              <w:widowControl/>
-              <w:spacing w:line="240" w:lineRule="auto"/>
-              <w:rPr>
-                <w:rFonts w:ascii="Arial" w:hAnsi="Arial" w:cs="Arial"/>
-                <w:lang w:eastAsia="ja-JP"/>
-              </w:rPr>
-            </w:pPr>
-            <w:r>
-              <w:rPr>
-                <w:rFonts w:ascii="Arial" w:hAnsi="Arial" w:cs="Arial"/>
-                <w:lang w:eastAsia="ja-JP"/>
-              </w:rPr>
-              <w:t>Michelle</w:t>
-            </w:r>
-          </w:p>
-          <w:p>
-            <w:pPr>
-              <w:widowControl/>
-              <w:spacing w:line="240" w:lineRule="auto"/>
-              <w:rPr>
-                <w:rFonts w:ascii="Arial" w:hAnsi="Arial" w:cs="Arial"/>
-                <w:lang w:eastAsia="ja-JP"/>
-              </w:rPr>
-            </w:pPr>
-            <w:r>
-              <w:rPr>
-                <w:rFonts w:ascii="Arial" w:hAnsi="Arial" w:cs="Arial"/>
-                <w:lang w:eastAsia="ja-JP"/>
-              </w:rPr>
-              <w:t>Aaron</w:t>
-            </w:r>
-          </w:p>
-          <w:p>
-            <w:pPr>
-              <w:widowControl/>
-              <w:spacing w:line="240" w:lineRule="auto"/>
-              <w:rPr>
-                <w:rFonts w:ascii="Arial" w:hAnsi="Arial" w:cs="Arial"/>
-                <w:lang w:eastAsia="ja-JP"/>
-              </w:rPr>
-            </w:pPr>
-            <w:r>
-              <w:rPr>
-                <w:rFonts w:ascii="Arial" w:hAnsi="Arial" w:cs="Arial"/>
-                <w:lang w:eastAsia="ja-JP"/>
-              </w:rPr>
-              <w:t>Collin</w:t>
-            </w:r>
-          </w:p>
-        </w:tc>
-        <w:tc>
-          <w:tcPr>
-            <w:tcW w:w="1080" w:type="dxa"/>
-          </w:tcPr>
-          <w:p>
-            <w:pPr>
-              <w:widowControl/>
-              <w:spacing w:line="240" w:lineRule="auto"/>
-              <w:rPr>
-                <w:rFonts w:ascii="Arial" w:hAnsi="Arial" w:cs="Arial"/>
-                <w:lang w:eastAsia="ja-JP"/>
-              </w:rPr>
-            </w:pPr>
-            <w:r>
-              <w:rPr>
-                <w:rFonts w:ascii="Arial" w:hAnsi="Arial" w:cs="Arial"/>
-                <w:lang w:eastAsia="ja-JP"/>
-              </w:rPr>
-              <w:t>2</w:t>
-            </w:r>
-          </w:p>
-        </w:tc>
-        <w:tc>
-          <w:tcPr>
-            <w:tcW w:w="900" w:type="dxa"/>
-            <w:shd w:val="clear" w:color="auto" w:fill="auto"/>
-            <w:noWrap/>
-          </w:tcPr>
-          <w:p>
-            <w:r>
-              <w:t>0</w:t>
-            </w:r>
-          </w:p>
-        </w:tc>
-        <w:tc>
-          <w:tcPr>
-            <w:tcW w:w="1136" w:type="dxa"/>
-            <w:shd w:val="clear" w:color="auto" w:fill="auto"/>
-            <w:noWrap/>
-          </w:tcPr>
-          <w:p>
-            <w:r>
-              <w:t>2</w:t>
-            </w:r>
-          </w:p>
-        </w:tc>
-      </w:tr>
-      <w:tr>
-        <w:trPr>
-          <w:trHeight w:val="255"/>
-        </w:trPr>
-        <w:tc>
-          <w:tcPr>
-            <w:tcW w:w="710" w:type="dxa"/>
-          </w:tcPr>
-          <w:p>
-            <w:pPr>
-              <w:widowControl/>
-              <w:spacing w:line="240" w:lineRule="auto"/>
-              <w:rPr>
-                <w:rFonts w:ascii="Arial" w:hAnsi="Arial" w:cs="Arial"/>
-                <w:lang w:eastAsia="ja-JP"/>
-              </w:rPr>
-            </w:pPr>
-            <w:r>
-              <w:rPr>
-                <w:rFonts w:ascii="Arial" w:hAnsi="Arial" w:cs="Arial"/>
-                <w:lang w:eastAsia="ja-JP"/>
-              </w:rPr>
-              <w:t>3.3</w:t>
-            </w:r>
-          </w:p>
-        </w:tc>
-        <w:tc>
-          <w:tcPr>
-            <w:tcW w:w="2376" w:type="dxa"/>
-            <w:shd w:val="clear" w:color="auto" w:fill="auto"/>
-            <w:noWrap/>
-          </w:tcPr>
-          <w:p>
-            <w:r>
-              <w:t xml:space="preserve">Global </w:t>
-            </w:r>
-            <w:r>
-              <w:t>Initial Requirement Model Review</w:t>
-            </w:r>
-          </w:p>
-        </w:tc>
-        <w:tc>
-          <w:tcPr>
-            <w:tcW w:w="2509" w:type="dxa"/>
-          </w:tcPr>
-          <w:p>
-            <w:r>
-              <w:t>Every team member</w:t>
-            </w:r>
-            <w:r>
-              <w:t xml:space="preserve"> to review Michelle’s Initial Requirement draft (</w:t>
-            </w:r>
-            <w:r>
-              <w:t>8</w:t>
-            </w:r>
-            <w:r>
-              <w:t>/4/18)</w:t>
+              <w:t xml:space="preserve">Aaron to review </w:t>
+            </w:r>
+            <w:proofErr w:type="spellStart"/>
+            <w:r>
+              <w:t>Charne</w:t>
+            </w:r>
+            <w:r>
+              <w:t>s</w:t>
+            </w:r>
+            <w:proofErr w:type="spellEnd"/>
+            <w:r>
+              <w:t xml:space="preserve"> Project Plan draft </w:t>
+            </w:r>
+            <w:r>
+              <w:t>(6/4/18)</w:t>
             </w:r>
           </w:p>
         </w:tc>
@@ -4317,7 +3668,39 @@
                   <w:rFonts w:ascii="Arial" w:hAnsi="Arial" w:cs="Arial"/>
                   <w:lang w:eastAsia="ja-JP"/>
                 </w:rPr>
-                <w:t>Complete</w:t>
+                <w:t>Co</w:t>
+              </w:r>
+              <w:r>
+                <w:rPr>
+                  <w:rStyle w:val="Hyperlink"/>
+                  <w:rFonts w:ascii="Arial" w:hAnsi="Arial" w:cs="Arial"/>
+                  <w:lang w:eastAsia="ja-JP"/>
+                </w:rPr>
+                <w:t>m</w:t>
+              </w:r>
+              <w:r>
+                <w:rPr>
+                  <w:rStyle w:val="Hyperlink"/>
+                  <w:rFonts w:ascii="Arial" w:hAnsi="Arial" w:cs="Arial"/>
+                  <w:lang w:eastAsia="ja-JP"/>
+                </w:rPr>
+                <w:t>pl</w:t>
+              </w:r>
+              <w:r>
+                <w:rPr>
+                  <w:rStyle w:val="Hyperlink"/>
+                  <w:rFonts w:ascii="Arial" w:hAnsi="Arial" w:cs="Arial"/>
+                  <w:lang w:eastAsia="ja-JP"/>
+                </w:rPr>
+                <w:t>e</w:t>
+              </w:r>
+              <w:r>
+                <w:rPr>
+                  <w:rStyle w:val="Hyperlink"/>
+                  <w:rFonts w:ascii="Arial" w:hAnsi="Arial" w:cs="Arial"/>
+                  <w:lang w:eastAsia="ja-JP"/>
+                </w:rPr>
+                <w:t>te</w:t>
               </w:r>
             </w:hyperlink>
           </w:p>
@@ -4327,7 +3710,16 @@
             <w:tcW w:w="1080" w:type="dxa"/>
             <w:shd w:val="clear" w:color="auto" w:fill="auto"/>
             <w:noWrap/>
-            <w:vAlign w:val="bottom"/>
+          </w:tcPr>
+          <w:p>
+            <w:r>
+              <w:t>Aaron</w:t>
+            </w:r>
+          </w:p>
+        </w:tc>
+        <w:tc>
+          <w:tcPr>
+            <w:tcW w:w="1080" w:type="dxa"/>
           </w:tcPr>
           <w:p>
             <w:pPr>
@@ -4343,63 +3735,7 @@
                 <w:rFonts w:ascii="Arial" w:hAnsi="Arial" w:cs="Arial"/>
                 <w:lang w:eastAsia="ja-JP"/>
               </w:rPr>
-              <w:t>Aaron</w:t>
-            </w:r>
-          </w:p>
-          <w:p>
-            <w:pPr>
-              <w:widowControl/>
-              <w:spacing w:line="240" w:lineRule="auto"/>
-              <w:rPr>
-                <w:rFonts w:ascii="Arial" w:hAnsi="Arial" w:cs="Arial"/>
-                <w:lang w:eastAsia="ja-JP"/>
-              </w:rPr>
-            </w:pPr>
-            <w:r>
-              <w:rPr>
-                <w:rFonts w:ascii="Arial" w:hAnsi="Arial" w:cs="Arial"/>
-                <w:lang w:eastAsia="ja-JP"/>
-              </w:rPr>
-              <w:t>Collin</w:t>
-            </w:r>
-          </w:p>
-          <w:p>
-            <w:pPr>
-              <w:widowControl/>
-              <w:spacing w:line="240" w:lineRule="auto"/>
-              <w:rPr>
-                <w:rFonts w:ascii="Arial" w:hAnsi="Arial" w:cs="Arial"/>
-                <w:lang w:eastAsia="ja-JP"/>
-              </w:rPr>
-            </w:pPr>
-            <w:r>
-              <w:rPr>
-                <w:rFonts w:ascii="Arial" w:hAnsi="Arial" w:cs="Arial"/>
-                <w:lang w:eastAsia="ja-JP"/>
-              </w:rPr>
-              <w:t>Charnes</w:t>
-            </w:r>
-          </w:p>
-        </w:tc>
-        <w:tc>
-          <w:tcPr>
-            <w:tcW w:w="1080" w:type="dxa"/>
-          </w:tcPr>
-          <w:p>
-            <w:pPr>
-              <w:widowControl/>
-              <w:spacing w:line="240" w:lineRule="auto"/>
-              <w:rPr>
-                <w:rFonts w:ascii="Arial" w:hAnsi="Arial" w:cs="Arial"/>
-                <w:lang w:eastAsia="ja-JP"/>
-              </w:rPr>
-            </w:pPr>
-            <w:r>
-              <w:rPr>
-                <w:rFonts w:ascii="Arial" w:hAnsi="Arial" w:cs="Arial"/>
-                <w:lang w:eastAsia="ja-JP"/>
-              </w:rPr>
-              <w:t>2</w:t>
+              <w:t>1</w:t>
             </w:r>
           </w:p>
         </w:tc>
@@ -4423,7 +3759,7 @@
           </w:tcPr>
           <w:p>
             <w:r>
-              <w:t>2</w:t>
+              <w:t>1</w:t>
             </w:r>
           </w:p>
         </w:tc>
@@ -4450,7 +3786,7 @@
                 <w:rFonts w:ascii="Arial" w:hAnsi="Arial" w:cs="Arial"/>
                 <w:lang w:eastAsia="ja-JP"/>
               </w:rPr>
-              <w:t>3.4</w:t>
+              <w:t>2.15</w:t>
             </w:r>
           </w:p>
         </w:tc>
@@ -4462,10 +3798,7 @@
           </w:tcPr>
           <w:p>
             <w:r>
-              <w:t xml:space="preserve">Global </w:t>
-            </w:r>
-            <w:r>
-              <w:t>Proposed Architecture Review</w:t>
+              <w:t>Master Test Plan Review</w:t>
             </w:r>
           </w:p>
         </w:tc>
@@ -4475,16 +3808,10 @@
           </w:tcPr>
           <w:p>
             <w:r>
-              <w:t>Every team member</w:t>
-            </w:r>
-            <w:r>
-              <w:t xml:space="preserve"> to review Aaron’s Proposed Architecture draft (</w:t>
-            </w:r>
-            <w:r>
-              <w:t>8</w:t>
-            </w:r>
-            <w:r>
-              <w:t>/4/18)</w:t>
+              <w:t xml:space="preserve">Collin to review Michelle’s Master Test draft </w:t>
+            </w:r>
+            <w:r>
+              <w:t>(6/4/18)</w:t>
             </w:r>
           </w:p>
         </w:tc>
@@ -4497,12 +3824,69 @@
           <w:p>
             <w:r>
               <w:rPr>
-                <w:rFonts w:ascii="Arial" w:hAnsi="Arial" w:cs="Arial"/>
-                <w:color w:val="00B050"/>
-                <w:lang w:eastAsia="ja-JP"/>
-              </w:rPr>
-              <w:t>Complete</w:t>
-            </w:r>
+                <w:rStyle w:val="Hyperlink"/>
+                <w:rFonts w:ascii="Arial" w:hAnsi="Arial" w:cs="Arial"/>
+                <w:lang w:eastAsia="ja-JP"/>
+              </w:rPr>
+              <w:fldChar w:fldCharType="begin"/>
+            </w:r>
+            <w:r>
+              <w:rPr>
+                <w:rStyle w:val="Hyperlink"/>
+                <w:rFonts w:ascii="Arial" w:hAnsi="Arial" w:cs="Arial"/>
+                <w:lang w:eastAsia="ja-JP"/>
+              </w:rPr>
+              <w:instrText>HYPERLINK "https://github.com/coldog86/Development-Project/commit/cbc866b64aa19eefc752e8ffe51eae63cda1d563" \l "diff-0fe90aada072ccfb7fa9df48b75f0226"</w:instrText>
+            </w:r>
+            <w:r>
+              <w:rPr>
+                <w:rStyle w:val="Hyperlink"/>
+                <w:rFonts w:ascii="Arial" w:hAnsi="Arial" w:cs="Arial"/>
+                <w:lang w:eastAsia="ja-JP"/>
+              </w:rPr>
+            </w:r>
+            <w:r>
+              <w:rPr>
+                <w:rStyle w:val="Hyperlink"/>
+                <w:rFonts w:ascii="Arial" w:hAnsi="Arial" w:cs="Arial"/>
+                <w:lang w:eastAsia="ja-JP"/>
+              </w:rPr>
+              <w:fldChar w:fldCharType="separate"/>
+            </w:r>
+            <w:r>
+              <w:rPr>
+                <w:rStyle w:val="Hyperlink"/>
+                <w:rFonts w:ascii="Arial" w:hAnsi="Arial" w:cs="Arial"/>
+                <w:lang w:eastAsia="ja-JP"/>
+              </w:rPr>
+              <w:t>Compl</w:t>
+            </w:r>
+            <w:r>
+              <w:rPr>
+                <w:rStyle w:val="Hyperlink"/>
+                <w:rFonts w:ascii="Arial" w:hAnsi="Arial" w:cs="Arial"/>
+                <w:lang w:eastAsia="ja-JP"/>
+              </w:rPr>
+              <w:t>e</w:t>
+            </w:r>
+            <w:r>
+              <w:rPr>
+                <w:rStyle w:val="Hyperlink"/>
+                <w:rFonts w:ascii="Arial" w:hAnsi="Arial" w:cs="Arial"/>
+                <w:lang w:eastAsia="ja-JP"/>
+              </w:rPr>
+              <w:t>te</w:t>
+            </w:r>
+            <w:r>
+              <w:rPr>
+                <w:rStyle w:val="Hyperlink"/>
+                <w:rFonts w:ascii="Arial" w:hAnsi="Arial" w:cs="Arial"/>
+                <w:lang w:eastAsia="ja-JP"/>
+              </w:rPr>
+              <w:fldChar w:fldCharType="end"/>
+            </w:r>
+            <w:bookmarkStart w:id="1" w:name="_GoBack"/>
+            <w:bookmarkEnd w:id="1"/>
           </w:p>
         </w:tc>
         <w:tc>
@@ -4510,7 +3894,16 @@
             <w:tcW w:w="1080" w:type="dxa"/>
             <w:shd w:val="clear" w:color="auto" w:fill="auto"/>
             <w:noWrap/>
-            <w:vAlign w:val="bottom"/>
+          </w:tcPr>
+          <w:p>
+            <w:r>
+              <w:t>Collin</w:t>
+            </w:r>
+          </w:p>
+        </w:tc>
+        <w:tc>
+          <w:tcPr>
+            <w:tcW w:w="1080" w:type="dxa"/>
           </w:tcPr>
           <w:p>
             <w:pPr>
@@ -4526,63 +3919,7 @@
                 <w:rFonts w:ascii="Arial" w:hAnsi="Arial" w:cs="Arial"/>
                 <w:lang w:eastAsia="ja-JP"/>
               </w:rPr>
-              <w:t>Michelle</w:t>
-            </w:r>
-          </w:p>
-          <w:p>
-            <w:pPr>
-              <w:widowControl/>
-              <w:spacing w:line="240" w:lineRule="auto"/>
-              <w:rPr>
-                <w:rFonts w:ascii="Arial" w:hAnsi="Arial" w:cs="Arial"/>
-                <w:lang w:eastAsia="ja-JP"/>
-              </w:rPr>
-            </w:pPr>
-            <w:r>
-              <w:rPr>
-                <w:rFonts w:ascii="Arial" w:hAnsi="Arial" w:cs="Arial"/>
-                <w:lang w:eastAsia="ja-JP"/>
-              </w:rPr>
-              <w:t>Collin</w:t>
-            </w:r>
-          </w:p>
-          <w:p>
-            <w:pPr>
-              <w:widowControl/>
-              <w:spacing w:line="240" w:lineRule="auto"/>
-              <w:rPr>
-                <w:rFonts w:ascii="Arial" w:hAnsi="Arial" w:cs="Arial"/>
-                <w:lang w:eastAsia="ja-JP"/>
-              </w:rPr>
-            </w:pPr>
-            <w:r>
-              <w:rPr>
-                <w:rFonts w:ascii="Arial" w:hAnsi="Arial" w:cs="Arial"/>
-                <w:lang w:eastAsia="ja-JP"/>
-              </w:rPr>
-              <w:t>Charnes</w:t>
-            </w:r>
-          </w:p>
-        </w:tc>
-        <w:tc>
-          <w:tcPr>
-            <w:tcW w:w="1080" w:type="dxa"/>
-          </w:tcPr>
-          <w:p>
-            <w:pPr>
-              <w:widowControl/>
-              <w:spacing w:line="240" w:lineRule="auto"/>
-              <w:rPr>
-                <w:rFonts w:ascii="Arial" w:hAnsi="Arial" w:cs="Arial"/>
-                <w:lang w:eastAsia="ja-JP"/>
-              </w:rPr>
-            </w:pPr>
-            <w:r>
-              <w:rPr>
-                <w:rFonts w:ascii="Arial" w:hAnsi="Arial" w:cs="Arial"/>
-                <w:lang w:eastAsia="ja-JP"/>
-              </w:rPr>
-              <w:t>2</w:t>
+              <w:t>1</w:t>
             </w:r>
           </w:p>
         </w:tc>
@@ -4606,7 +3943,7 @@
           </w:tcPr>
           <w:p>
             <w:r>
-              <w:t>2</w:t>
+              <w:t>1</w:t>
             </w:r>
           </w:p>
         </w:tc>
@@ -4633,7 +3970,7 @@
                 <w:rFonts w:ascii="Arial" w:hAnsi="Arial" w:cs="Arial"/>
                 <w:lang w:eastAsia="ja-JP"/>
               </w:rPr>
-              <w:t>3.5</w:t>
+              <w:t>2.16</w:t>
             </w:r>
           </w:p>
         </w:tc>
@@ -4645,13 +3982,7 @@
           </w:tcPr>
           <w:p>
             <w:r>
-              <w:t xml:space="preserve">Global </w:t>
-            </w:r>
-            <w:r>
-              <w:t>Risk List</w:t>
-            </w:r>
-            <w:r>
-              <w:t xml:space="preserve"> Review</w:t>
+              <w:t>Inception Phase Status Review</w:t>
             </w:r>
           </w:p>
         </w:tc>
@@ -4660,408 +3991,16 @@
             <w:tcW w:w="2509" w:type="dxa"/>
           </w:tcPr>
           <w:p>
-            <w:r>
-              <w:t>Every team member</w:t>
-            </w:r>
-            <w:r>
-              <w:t xml:space="preserve"> to r</w:t>
-            </w:r>
-            <w:r>
-              <w:t>eview Aaron’s Risk List draft (8</w:t>
-            </w:r>
-            <w:r>
-              <w:t>/4/18)</w:t>
-            </w:r>
-          </w:p>
-        </w:tc>
-        <w:tc>
-          <w:tcPr>
-            <w:tcW w:w="1170" w:type="dxa"/>
-            <w:shd w:val="clear" w:color="auto" w:fill="auto"/>
-            <w:noWrap/>
-          </w:tcPr>
-          <w:p>
-            <w:r>
-              <w:rPr>
-                <w:rFonts w:ascii="Arial" w:hAnsi="Arial" w:cs="Arial"/>
-                <w:color w:val="00B050"/>
-                <w:lang w:eastAsia="ja-JP"/>
-              </w:rPr>
-              <w:t>Complete</w:t>
-            </w:r>
-          </w:p>
-        </w:tc>
-        <w:tc>
-          <w:tcPr>
-            <w:tcW w:w="1080" w:type="dxa"/>
-            <w:shd w:val="clear" w:color="auto" w:fill="auto"/>
-            <w:noWrap/>
-            <w:vAlign w:val="bottom"/>
-          </w:tcPr>
-          <w:p>
-            <w:pPr>
-              <w:widowControl/>
-              <w:spacing w:line="240" w:lineRule="auto"/>
-              <w:rPr>
-                <w:rFonts w:ascii="Arial" w:hAnsi="Arial" w:cs="Arial"/>
-                <w:lang w:eastAsia="ja-JP"/>
-              </w:rPr>
-            </w:pPr>
-            <w:r>
-              <w:rPr>
-                <w:rFonts w:ascii="Arial" w:hAnsi="Arial" w:cs="Arial"/>
-                <w:lang w:eastAsia="ja-JP"/>
-              </w:rPr>
-              <w:t>Michelle</w:t>
-            </w:r>
-          </w:p>
-          <w:p>
-            <w:pPr>
-              <w:widowControl/>
-              <w:spacing w:line="240" w:lineRule="auto"/>
-              <w:rPr>
-                <w:rFonts w:ascii="Arial" w:hAnsi="Arial" w:cs="Arial"/>
-                <w:lang w:eastAsia="ja-JP"/>
-              </w:rPr>
-            </w:pPr>
-            <w:r>
-              <w:rPr>
-                <w:rFonts w:ascii="Arial" w:hAnsi="Arial" w:cs="Arial"/>
-                <w:lang w:eastAsia="ja-JP"/>
-              </w:rPr>
-              <w:t>Collin</w:t>
-            </w:r>
-          </w:p>
-          <w:p>
-            <w:pPr>
-              <w:widowControl/>
-              <w:spacing w:line="240" w:lineRule="auto"/>
-              <w:rPr>
-                <w:rFonts w:ascii="Arial" w:hAnsi="Arial" w:cs="Arial"/>
-                <w:lang w:eastAsia="ja-JP"/>
-              </w:rPr>
-            </w:pPr>
-            <w:r>
-              <w:rPr>
-                <w:rFonts w:ascii="Arial" w:hAnsi="Arial" w:cs="Arial"/>
-                <w:lang w:eastAsia="ja-JP"/>
-              </w:rPr>
+            <w:proofErr w:type="spellStart"/>
+            <w:r>
               <w:t>Charnes</w:t>
             </w:r>
-          </w:p>
-        </w:tc>
-        <w:tc>
-          <w:tcPr>
-            <w:tcW w:w="1080" w:type="dxa"/>
-          </w:tcPr>
-          <w:p>
-            <w:pPr>
-              <w:widowControl/>
-              <w:spacing w:line="240" w:lineRule="auto"/>
-              <w:rPr>
-                <w:rFonts w:ascii="Arial" w:hAnsi="Arial" w:cs="Arial"/>
-                <w:lang w:eastAsia="ja-JP"/>
-              </w:rPr>
-            </w:pPr>
-            <w:r>
-              <w:rPr>
-                <w:rFonts w:ascii="Arial" w:hAnsi="Arial" w:cs="Arial"/>
-                <w:lang w:eastAsia="ja-JP"/>
-              </w:rPr>
-              <w:t>2</w:t>
-            </w:r>
-          </w:p>
-        </w:tc>
-        <w:tc>
-          <w:tcPr>
-            <w:tcW w:w="900" w:type="dxa"/>
-            <w:shd w:val="clear" w:color="auto" w:fill="auto"/>
-            <w:noWrap/>
-          </w:tcPr>
-          <w:p>
-            <w:r>
-              <w:t>0</w:t>
-            </w:r>
-          </w:p>
-        </w:tc>
-        <w:tc>
-          <w:tcPr>
-            <w:tcW w:w="1136" w:type="dxa"/>
-            <w:shd w:val="clear" w:color="auto" w:fill="auto"/>
-            <w:noWrap/>
-          </w:tcPr>
-          <w:p>
-            <w:r>
-              <w:t>2</w:t>
-            </w:r>
-          </w:p>
-        </w:tc>
-      </w:tr>
-      <w:tr>
-        <w:trPr>
-          <w:trHeight w:val="255"/>
-        </w:trPr>
-        <w:tc>
-          <w:tcPr>
-            <w:tcW w:w="710" w:type="dxa"/>
-          </w:tcPr>
-          <w:p>
-            <w:pPr>
-              <w:widowControl/>
-              <w:spacing w:line="240" w:lineRule="auto"/>
-              <w:rPr>
-                <w:rFonts w:ascii="Arial" w:hAnsi="Arial" w:cs="Arial"/>
-                <w:lang w:eastAsia="ja-JP"/>
-              </w:rPr>
-            </w:pPr>
-            <w:r>
-              <w:rPr>
-                <w:rFonts w:ascii="Arial" w:hAnsi="Arial" w:cs="Arial"/>
-                <w:lang w:eastAsia="ja-JP"/>
-              </w:rPr>
-              <w:t>3.6</w:t>
-            </w:r>
-          </w:p>
-        </w:tc>
-        <w:tc>
-          <w:tcPr>
-            <w:tcW w:w="2376" w:type="dxa"/>
-            <w:shd w:val="clear" w:color="auto" w:fill="auto"/>
-            <w:noWrap/>
-          </w:tcPr>
-          <w:p>
-            <w:r>
-              <w:t xml:space="preserve">Global </w:t>
-            </w:r>
-            <w:r>
-              <w:t>Project Plan</w:t>
-            </w:r>
-            <w:r>
-              <w:t xml:space="preserve"> Review</w:t>
-            </w:r>
-          </w:p>
-        </w:tc>
-        <w:tc>
-          <w:tcPr>
-            <w:tcW w:w="2509" w:type="dxa"/>
-          </w:tcPr>
-          <w:p>
-            <w:r>
-              <w:t>Every team member</w:t>
-            </w:r>
-            <w:r>
-              <w:t xml:space="preserve"> to revi</w:t>
-            </w:r>
-            <w:r>
-              <w:t>ew Charnes Project Plan draft (8</w:t>
-            </w:r>
-            <w:r>
-              <w:t>/4/18)</w:t>
-            </w:r>
-          </w:p>
-        </w:tc>
-        <w:tc>
-          <w:tcPr>
-            <w:tcW w:w="1170" w:type="dxa"/>
-            <w:shd w:val="clear" w:color="auto" w:fill="auto"/>
-            <w:noWrap/>
-          </w:tcPr>
-          <w:p>
-            <w:r>
-              <w:rPr>
-                <w:rFonts w:ascii="Arial" w:hAnsi="Arial" w:cs="Arial"/>
-                <w:color w:val="00B050"/>
-                <w:lang w:eastAsia="ja-JP"/>
-              </w:rPr>
-              <w:t>Complete</w:t>
-            </w:r>
-          </w:p>
-        </w:tc>
-        <w:tc>
-          <w:tcPr>
-            <w:tcW w:w="1080" w:type="dxa"/>
-            <w:shd w:val="clear" w:color="auto" w:fill="auto"/>
-            <w:noWrap/>
-            <w:vAlign w:val="bottom"/>
-          </w:tcPr>
-          <w:p>
-            <w:pPr>
-              <w:widowControl/>
-              <w:spacing w:line="240" w:lineRule="auto"/>
-              <w:rPr>
-                <w:rFonts w:ascii="Arial" w:hAnsi="Arial" w:cs="Arial"/>
-                <w:lang w:eastAsia="ja-JP"/>
-              </w:rPr>
-            </w:pPr>
-            <w:r>
-              <w:rPr>
-                <w:rFonts w:ascii="Arial" w:hAnsi="Arial" w:cs="Arial"/>
-                <w:lang w:eastAsia="ja-JP"/>
-              </w:rPr>
-              <w:t>Michelle</w:t>
-            </w:r>
-          </w:p>
-          <w:p>
-            <w:pPr>
-              <w:widowControl/>
-              <w:spacing w:line="240" w:lineRule="auto"/>
-              <w:rPr>
-                <w:rFonts w:ascii="Arial" w:hAnsi="Arial" w:cs="Arial"/>
-                <w:lang w:eastAsia="ja-JP"/>
-              </w:rPr>
-            </w:pPr>
-            <w:r>
-              <w:rPr>
-                <w:rFonts w:ascii="Arial" w:hAnsi="Arial" w:cs="Arial"/>
-                <w:lang w:eastAsia="ja-JP"/>
-              </w:rPr>
-              <w:t>Aaron</w:t>
-            </w:r>
-          </w:p>
-          <w:p>
-            <w:pPr>
-              <w:widowControl/>
-              <w:spacing w:line="240" w:lineRule="auto"/>
-              <w:rPr>
-                <w:rFonts w:ascii="Arial" w:hAnsi="Arial" w:cs="Arial"/>
-                <w:lang w:eastAsia="ja-JP"/>
-              </w:rPr>
-            </w:pPr>
-            <w:r>
-              <w:rPr>
-                <w:rFonts w:ascii="Arial" w:hAnsi="Arial" w:cs="Arial"/>
-                <w:lang w:eastAsia="ja-JP"/>
-              </w:rPr>
-              <w:t>Collin</w:t>
-            </w:r>
-          </w:p>
-          <w:p>
-            <w:pPr>
-              <w:widowControl/>
-              <w:spacing w:line="240" w:lineRule="auto"/>
-              <w:rPr>
-                <w:rFonts w:ascii="Arial" w:hAnsi="Arial" w:cs="Arial"/>
-                <w:lang w:eastAsia="ja-JP"/>
-              </w:rPr>
-            </w:pPr>
-          </w:p>
-        </w:tc>
-        <w:tc>
-          <w:tcPr>
-            <w:tcW w:w="1080" w:type="dxa"/>
-          </w:tcPr>
-          <w:p>
-            <w:pPr>
-              <w:widowControl/>
-              <w:spacing w:line="240" w:lineRule="auto"/>
-              <w:rPr>
-                <w:rFonts w:ascii="Arial" w:hAnsi="Arial" w:cs="Arial"/>
-                <w:lang w:eastAsia="ja-JP"/>
-              </w:rPr>
-            </w:pPr>
-            <w:r>
-              <w:rPr>
-                <w:rFonts w:ascii="Arial" w:hAnsi="Arial" w:cs="Arial"/>
-                <w:lang w:eastAsia="ja-JP"/>
-              </w:rPr>
-              <w:t>2</w:t>
-            </w:r>
-          </w:p>
-        </w:tc>
-        <w:tc>
-          <w:tcPr>
-            <w:tcW w:w="900" w:type="dxa"/>
-            <w:shd w:val="clear" w:color="auto" w:fill="auto"/>
-            <w:noWrap/>
-          </w:tcPr>
-          <w:p>
-            <w:r>
-              <w:t>0</w:t>
-            </w:r>
-          </w:p>
-        </w:tc>
-        <w:tc>
-          <w:tcPr>
-            <w:tcW w:w="1136" w:type="dxa"/>
-            <w:shd w:val="clear" w:color="auto" w:fill="auto"/>
-            <w:noWrap/>
-          </w:tcPr>
-          <w:p>
-            <w:r>
-              <w:t>2</w:t>
-            </w:r>
-          </w:p>
-        </w:tc>
-      </w:tr>
-      <w:tr>
-        <w:trPr>
-          <w:trHeight w:val="255"/>
-        </w:trPr>
-        <w:tc>
-          <w:tcPr>
-            <w:tcW w:w="710" w:type="dxa"/>
-          </w:tcPr>
-          <w:p>
-            <w:pPr>
-              <w:widowControl/>
-              <w:spacing w:line="240" w:lineRule="auto"/>
-              <w:rPr>
-                <w:rFonts w:ascii="Arial" w:hAnsi="Arial" w:cs="Arial"/>
-                <w:lang w:eastAsia="ja-JP"/>
-              </w:rPr>
-            </w:pPr>
-            <w:r>
-              <w:rPr>
-                <w:rFonts w:ascii="Arial" w:hAnsi="Arial" w:cs="Arial"/>
-                <w:lang w:eastAsia="ja-JP"/>
-              </w:rPr>
-              <w:t>3.7</w:t>
-            </w:r>
-          </w:p>
-        </w:tc>
-        <w:tc>
-          <w:tcPr>
-            <w:tcW w:w="2376" w:type="dxa"/>
-            <w:shd w:val="clear" w:color="auto" w:fill="auto"/>
-            <w:noWrap/>
-          </w:tcPr>
-          <w:p>
-            <w:r>
-              <w:t xml:space="preserve">Global </w:t>
-            </w:r>
-            <w:r>
-              <w:t>Master Test Plan</w:t>
-            </w:r>
-            <w:r>
-              <w:t xml:space="preserve"> </w:t>
-            </w:r>
-            <w:r>
-              <w:lastRenderedPageBreak/>
-              <w:t>Review</w:t>
-            </w:r>
-          </w:p>
-        </w:tc>
-        <w:tc>
-          <w:tcPr>
-            <w:tcW w:w="2509" w:type="dxa"/>
-          </w:tcPr>
-          <w:p>
-            <w:r>
-              <w:lastRenderedPageBreak/>
-              <w:t>Every team member</w:t>
-            </w:r>
-            <w:r>
-              <w:t xml:space="preserve"> to </w:t>
-            </w:r>
-            <w:r>
-              <w:lastRenderedPageBreak/>
-              <w:t>review</w:t>
-            </w:r>
-            <w:r>
-              <w:t xml:space="preserve"> Michelle’s Master Test draft (8</w:t>
-            </w:r>
-            <w:r>
-              <w:t>/4/18)</w:t>
+            <w:proofErr w:type="spellEnd"/>
+            <w:r>
+              <w:t xml:space="preserve"> to review Collin’s Inception Phase Status draft </w:t>
+            </w:r>
+            <w:r>
+              <w:t>(6/4/18)</w:t>
             </w:r>
           </w:p>
         </w:tc>
@@ -5089,7 +4028,18 @@
             <w:tcW w:w="1080" w:type="dxa"/>
             <w:shd w:val="clear" w:color="auto" w:fill="auto"/>
             <w:noWrap/>
-            <w:vAlign w:val="bottom"/>
+          </w:tcPr>
+          <w:p>
+            <w:proofErr w:type="spellStart"/>
+            <w:r>
+              <w:t>Charnes</w:t>
+            </w:r>
+            <w:proofErr w:type="spellEnd"/>
+          </w:p>
+        </w:tc>
+        <w:tc>
+          <w:tcPr>
+            <w:tcW w:w="1080" w:type="dxa"/>
           </w:tcPr>
           <w:p>
             <w:pPr>
@@ -5105,65 +4055,7 @@
                 <w:rFonts w:ascii="Arial" w:hAnsi="Arial" w:cs="Arial"/>
                 <w:lang w:eastAsia="ja-JP"/>
               </w:rPr>
-              <w:t>Aaron</w:t>
-            </w:r>
-          </w:p>
-          <w:p>
-            <w:pPr>
-              <w:widowControl/>
-              <w:spacing w:line="240" w:lineRule="auto"/>
-              <w:rPr>
-                <w:rFonts w:ascii="Arial" w:hAnsi="Arial" w:cs="Arial"/>
-                <w:lang w:eastAsia="ja-JP"/>
-              </w:rPr>
-            </w:pPr>
-            <w:r>
-              <w:rPr>
-                <w:rFonts w:ascii="Arial" w:hAnsi="Arial" w:cs="Arial"/>
-                <w:lang w:eastAsia="ja-JP"/>
-              </w:rPr>
-              <w:lastRenderedPageBreak/>
-              <w:t>Collin</w:t>
-            </w:r>
-          </w:p>
-          <w:p>
-            <w:pPr>
-              <w:widowControl/>
-              <w:spacing w:line="240" w:lineRule="auto"/>
-              <w:rPr>
-                <w:rFonts w:ascii="Arial" w:hAnsi="Arial" w:cs="Arial"/>
-                <w:lang w:eastAsia="ja-JP"/>
-              </w:rPr>
-            </w:pPr>
-            <w:r>
-              <w:rPr>
-                <w:rFonts w:ascii="Arial" w:hAnsi="Arial" w:cs="Arial"/>
-                <w:lang w:eastAsia="ja-JP"/>
-              </w:rPr>
-              <w:t>Charnes</w:t>
-            </w:r>
-          </w:p>
-        </w:tc>
-        <w:tc>
-          <w:tcPr>
-            <w:tcW w:w="1080" w:type="dxa"/>
-          </w:tcPr>
-          <w:p>
-            <w:pPr>
-              <w:widowControl/>
-              <w:spacing w:line="240" w:lineRule="auto"/>
-              <w:rPr>
-                <w:rFonts w:ascii="Arial" w:hAnsi="Arial" w:cs="Arial"/>
-                <w:lang w:eastAsia="ja-JP"/>
-              </w:rPr>
-            </w:pPr>
-            <w:r>
-              <w:rPr>
-                <w:rFonts w:ascii="Arial" w:hAnsi="Arial" w:cs="Arial"/>
-                <w:lang w:eastAsia="ja-JP"/>
-              </w:rPr>
-              <w:lastRenderedPageBreak/>
-              <w:t>2</w:t>
+              <w:t>1</w:t>
             </w:r>
           </w:p>
         </w:tc>
@@ -5187,7 +4079,7 @@
           </w:tcPr>
           <w:p>
             <w:r>
-              <w:t>2</w:t>
+              <w:t>1</w:t>
             </w:r>
           </w:p>
         </w:tc>
@@ -5214,8 +4106,7 @@
                 <w:rFonts w:ascii="Arial" w:hAnsi="Arial" w:cs="Arial"/>
                 <w:lang w:eastAsia="ja-JP"/>
               </w:rPr>
-              <w:lastRenderedPageBreak/>
-              <w:t>3.8</w:t>
+              <w:t>3.1</w:t>
             </w:r>
           </w:p>
         </w:tc>
@@ -5230,7 +4121,10 @@
               <w:t xml:space="preserve">Global </w:t>
             </w:r>
             <w:r>
-              <w:t>Inception Phase Status</w:t>
+              <w:t>Vision Document Review</w:t>
+            </w:r>
+            <w:r>
+              <w:t xml:space="preserve"> </w:t>
             </w:r>
           </w:p>
         </w:tc>
@@ -5243,10 +4137,10 @@
               <w:t>Every team member</w:t>
             </w:r>
             <w:r>
-              <w:t xml:space="preserve"> to review Collin’s</w:t>
-            </w:r>
-            <w:r>
-              <w:t xml:space="preserve"> Inception Phase Status draft (8</w:t>
+              <w:t xml:space="preserve"> to</w:t>
+            </w:r>
+            <w:r>
+              <w:t xml:space="preserve"> review Collin’s Vision draft (8</w:t>
             </w:r>
             <w:r>
               <w:t>/4/18)</w:t>
@@ -5266,17 +4160,7 @@
                 <w:color w:val="00B050"/>
                 <w:lang w:eastAsia="ja-JP"/>
               </w:rPr>
-              <w:t>Compl</w:t>
-            </w:r>
-            <w:bookmarkStart w:id="1" w:name="_GoBack"/>
-            <w:bookmarkEnd w:id="1"/>
-            <w:r>
-              <w:rPr>
-                <w:rFonts w:ascii="Arial" w:hAnsi="Arial" w:cs="Arial"/>
-                <w:color w:val="00B050"/>
-                <w:lang w:eastAsia="ja-JP"/>
-              </w:rPr>
-              <w:t>ete</w:t>
+              <w:t>Complete</w:t>
             </w:r>
           </w:p>
         </w:tc>
@@ -5330,6 +4214,7 @@
                 <w:lang w:eastAsia="ja-JP"/>
               </w:rPr>
             </w:pPr>
+            <w:proofErr w:type="spellStart"/>
             <w:r>
               <w:rPr>
                 <w:rFonts w:ascii="Arial" w:hAnsi="Arial" w:cs="Arial"/>
@@ -5337,6 +4222,7 @@
               </w:rPr>
               <w:t>Charnes</w:t>
             </w:r>
+            <w:proofErr w:type="spellEnd"/>
           </w:p>
         </w:tc>
         <w:tc>
@@ -5408,7 +4294,7 @@
                 <w:rFonts w:ascii="Arial" w:hAnsi="Arial" w:cs="Arial"/>
                 <w:lang w:eastAsia="ja-JP"/>
               </w:rPr>
-              <w:t>4.1</w:t>
+              <w:t>3.2</w:t>
             </w:r>
           </w:p>
         </w:tc>
@@ -5420,7 +4306,10 @@
           </w:tcPr>
           <w:p>
             <w:r>
-              <w:t>Upload links to LCOM page on wiki</w:t>
+              <w:t xml:space="preserve">Global </w:t>
+            </w:r>
+            <w:r>
+              <w:t>Technical Competency Review</w:t>
             </w:r>
           </w:p>
         </w:tc>
@@ -5430,7 +4319,24 @@
           </w:tcPr>
           <w:p>
             <w:r>
-              <w:t>Every team member to link their final draft to team wiki (8/4/18)</w:t>
+              <w:t>Every team member</w:t>
+            </w:r>
+            <w:r>
+              <w:t xml:space="preserve"> to review </w:t>
+            </w:r>
+            <w:proofErr w:type="spellStart"/>
+            <w:r>
+              <w:t>Charn</w:t>
+            </w:r>
+            <w:r>
+              <w:t>es</w:t>
+            </w:r>
+            <w:proofErr w:type="spellEnd"/>
+            <w:r>
+              <w:t xml:space="preserve"> Technical Competency draft (8</w:t>
+            </w:r>
+            <w:r>
+              <w:t>/4/18)</w:t>
             </w:r>
           </w:p>
         </w:tc>
@@ -5441,70 +4347,47 @@
             <w:noWrap/>
           </w:tcPr>
           <w:p>
-            <w:r>
+            <w:pPr>
               <w:rPr>
                 <w:rFonts w:ascii="Arial" w:hAnsi="Arial" w:cs="Arial"/>
                 <w:color w:val="00B050"/>
                 <w:lang w:eastAsia="ja-JP"/>
               </w:rPr>
+            </w:pPr>
+            <w:r>
+              <w:rPr>
+                <w:rFonts w:ascii="Arial" w:hAnsi="Arial" w:cs="Arial"/>
+                <w:color w:val="00B050"/>
+                <w:lang w:eastAsia="ja-JP"/>
+              </w:rPr>
               <w:t>Complete</w:t>
             </w:r>
-            <w:r>
-              <w:rPr>
-                <w:rFonts w:ascii="Arial" w:hAnsi="Arial" w:cs="Arial"/>
-                <w:noProof/>
-                <w:color w:val="00B050"/>
-                <w:lang w:val="en-AU" w:eastAsia="en-AU"/>
-              </w:rPr>
-              <w:drawing>
-                <wp:inline distT="0" distB="0" distL="0" distR="0" wp14:anchorId="4B22AF65" wp14:editId="712DEF56">
-                  <wp:extent cx="609600" cy="609600"/>
-                  <wp:effectExtent l="0" t="0" r="0" b="0"/>
-                  <wp:docPr id="1" name="Picture 1" descr="../../../../Desktop/Screen%20Shot%202018-05-01%20at%202.21.18%20pm.png"/>
-                  <wp:cNvGraphicFramePr>
-                    <a:graphicFrameLocks xmlns:a="http://schemas.openxmlformats.org/drawingml/2006/main" noChangeAspect="1"/>
-                  </wp:cNvGraphicFramePr>
-                  <a:graphic xmlns:a="http://schemas.openxmlformats.org/drawingml/2006/main">
-                    <a:graphicData uri="http://schemas.openxmlformats.org/drawingml/2006/picture">
-                      <pic:pic xmlns:pic="http://schemas.openxmlformats.org/drawingml/2006/picture">
-                        <pic:nvPicPr>
-                          <pic:cNvPr id="0" name="Picture 1" descr="../../../../Desktop/Screen%20Shot%202018-05-01%20at%202.21.18%20pm.png"/>
-                          <pic:cNvPicPr>
-                            <a:picLocks noChangeAspect="1" noChangeArrowheads="1"/>
-                          </pic:cNvPicPr>
-                        </pic:nvPicPr>
-                        <pic:blipFill>
-                          <a:blip r:embed="rId24" cstate="print">
-                            <a:extLst>
-                              <a:ext uri="{28A0092B-C50C-407E-A947-70E740481C1C}">
-                                <a14:useLocalDpi xmlns:a14="http://schemas.microsoft.com/office/drawing/2010/main" val="0"/>
-                              </a:ext>
-                            </a:extLst>
-                          </a:blip>
-                          <a:srcRect/>
-                          <a:stretch>
-                            <a:fillRect/>
-                          </a:stretch>
-                        </pic:blipFill>
-                        <pic:spPr bwMode="auto">
-                          <a:xfrm>
-                            <a:off x="0" y="0"/>
-                            <a:ext cx="609600" cy="609600"/>
-                          </a:xfrm>
-                          <a:prstGeom prst="rect">
-                            <a:avLst/>
-                          </a:prstGeom>
-                          <a:noFill/>
-                          <a:ln>
-                            <a:noFill/>
-                          </a:ln>
-                        </pic:spPr>
-                      </pic:pic>
-                    </a:graphicData>
-                  </a:graphic>
-                </wp:inline>
-              </w:drawing>
-            </w:r>
+          </w:p>
+          <w:p>
+            <w:pPr>
+              <w:rPr>
+                <w:sz w:val="16"/>
+                <w:szCs w:val="16"/>
+              </w:rPr>
+            </w:pPr>
+            <w:hyperlink r:id="rId24" w:history="1">
+              <w:r>
+                <w:rPr>
+                  <w:rStyle w:val="Hyperlink"/>
+                  <w:sz w:val="16"/>
+                  <w:szCs w:val="16"/>
+                </w:rPr>
+                <w:t>Cols evidence</w:t>
+              </w:r>
+            </w:hyperlink>
+          </w:p>
+          <w:p>
+            <w:pPr>
+              <w:rPr>
+                <w:sz w:val="16"/>
+                <w:szCs w:val="16"/>
+              </w:rPr>
+            </w:pPr>
           </w:p>
         </w:tc>
         <w:tc>
@@ -5565,6 +4448,11 @@
               <w:t>Collin</w:t>
             </w:r>
           </w:p>
+        </w:tc>
+        <w:tc>
+          <w:tcPr>
+            <w:tcW w:w="1080" w:type="dxa"/>
+          </w:tcPr>
           <w:p>
             <w:pPr>
               <w:widowControl/>
@@ -5579,29 +4467,7 @@
                 <w:rFonts w:ascii="Arial" w:hAnsi="Arial" w:cs="Arial"/>
                 <w:lang w:eastAsia="ja-JP"/>
               </w:rPr>
-              <w:t>Charnes</w:t>
-            </w:r>
-          </w:p>
-        </w:tc>
-        <w:tc>
-          <w:tcPr>
-            <w:tcW w:w="1080" w:type="dxa"/>
-          </w:tcPr>
-          <w:p>
-            <w:pPr>
-              <w:widowControl/>
-              <w:spacing w:line="240" w:lineRule="auto"/>
-              <w:rPr>
-                <w:rFonts w:ascii="Arial" w:hAnsi="Arial" w:cs="Arial"/>
-                <w:lang w:eastAsia="ja-JP"/>
-              </w:rPr>
-            </w:pPr>
-            <w:r>
-              <w:rPr>
-                <w:rFonts w:ascii="Arial" w:hAnsi="Arial" w:cs="Arial"/>
-                <w:lang w:eastAsia="ja-JP"/>
-              </w:rPr>
-              <w:t>1</w:t>
+              <w:t>2</w:t>
             </w:r>
           </w:p>
         </w:tc>
@@ -5625,7 +4491,7 @@
           </w:tcPr>
           <w:p>
             <w:r>
-              <w:t>1</w:t>
+              <w:t>2</w:t>
             </w:r>
           </w:p>
         </w:tc>
@@ -5652,6 +4518,1436 @@
                 <w:rFonts w:ascii="Arial" w:hAnsi="Arial" w:cs="Arial"/>
                 <w:lang w:eastAsia="ja-JP"/>
               </w:rPr>
+              <w:t>3.3</w:t>
+            </w:r>
+          </w:p>
+        </w:tc>
+        <w:tc>
+          <w:tcPr>
+            <w:tcW w:w="2376" w:type="dxa"/>
+            <w:shd w:val="clear" w:color="auto" w:fill="auto"/>
+            <w:noWrap/>
+          </w:tcPr>
+          <w:p>
+            <w:r>
+              <w:t xml:space="preserve">Global </w:t>
+            </w:r>
+            <w:r>
+              <w:t>Initial Requirement Model Review</w:t>
+            </w:r>
+          </w:p>
+        </w:tc>
+        <w:tc>
+          <w:tcPr>
+            <w:tcW w:w="2509" w:type="dxa"/>
+          </w:tcPr>
+          <w:p>
+            <w:r>
+              <w:t>Every team member</w:t>
+            </w:r>
+            <w:r>
+              <w:t xml:space="preserve"> to review Michelle’s Initial Requirement draft (</w:t>
+            </w:r>
+            <w:r>
+              <w:t>8</w:t>
+            </w:r>
+            <w:r>
+              <w:t>/4/18)</w:t>
+            </w:r>
+          </w:p>
+        </w:tc>
+        <w:tc>
+          <w:tcPr>
+            <w:tcW w:w="1170" w:type="dxa"/>
+            <w:shd w:val="clear" w:color="auto" w:fill="auto"/>
+            <w:noWrap/>
+          </w:tcPr>
+          <w:p>
+            <w:pPr>
+              <w:rPr>
+                <w:rStyle w:val="Hyperlink"/>
+                <w:rFonts w:ascii="Arial" w:hAnsi="Arial" w:cs="Arial"/>
+                <w:lang w:eastAsia="ja-JP"/>
+              </w:rPr>
+            </w:pPr>
+            <w:hyperlink r:id="rId25" w:history="1">
+              <w:r>
+                <w:rPr>
+                  <w:rStyle w:val="Hyperlink"/>
+                  <w:rFonts w:ascii="Arial" w:hAnsi="Arial" w:cs="Arial"/>
+                  <w:lang w:eastAsia="ja-JP"/>
+                </w:rPr>
+                <w:t>Complete</w:t>
+              </w:r>
+            </w:hyperlink>
+          </w:p>
+          <w:p>
+            <w:pPr>
+              <w:rPr>
+                <w:sz w:val="16"/>
+                <w:szCs w:val="16"/>
+              </w:rPr>
+            </w:pPr>
+            <w:hyperlink r:id="rId26" w:anchor="diff-0e640ff16545ede4438fb96d44379536" w:history="1">
+              <w:r>
+                <w:rPr>
+                  <w:rStyle w:val="Hyperlink"/>
+                  <w:sz w:val="16"/>
+                  <w:szCs w:val="16"/>
+                </w:rPr>
+                <w:t>Cols-evidence</w:t>
+              </w:r>
+            </w:hyperlink>
+          </w:p>
+        </w:tc>
+        <w:tc>
+          <w:tcPr>
+            <w:tcW w:w="1080" w:type="dxa"/>
+            <w:shd w:val="clear" w:color="auto" w:fill="auto"/>
+            <w:noWrap/>
+            <w:vAlign w:val="bottom"/>
+          </w:tcPr>
+          <w:p>
+            <w:pPr>
+              <w:widowControl/>
+              <w:spacing w:line="240" w:lineRule="auto"/>
+              <w:rPr>
+                <w:rFonts w:ascii="Arial" w:hAnsi="Arial" w:cs="Arial"/>
+                <w:lang w:eastAsia="ja-JP"/>
+              </w:rPr>
+            </w:pPr>
+            <w:r>
+              <w:rPr>
+                <w:rFonts w:ascii="Arial" w:hAnsi="Arial" w:cs="Arial"/>
+                <w:lang w:eastAsia="ja-JP"/>
+              </w:rPr>
+              <w:t>Aaron</w:t>
+            </w:r>
+          </w:p>
+          <w:p>
+            <w:pPr>
+              <w:widowControl/>
+              <w:spacing w:line="240" w:lineRule="auto"/>
+              <w:rPr>
+                <w:rFonts w:ascii="Arial" w:hAnsi="Arial" w:cs="Arial"/>
+                <w:lang w:eastAsia="ja-JP"/>
+              </w:rPr>
+            </w:pPr>
+            <w:r>
+              <w:rPr>
+                <w:rFonts w:ascii="Arial" w:hAnsi="Arial" w:cs="Arial"/>
+                <w:lang w:eastAsia="ja-JP"/>
+              </w:rPr>
+              <w:t>Collin</w:t>
+            </w:r>
+          </w:p>
+          <w:p>
+            <w:pPr>
+              <w:widowControl/>
+              <w:spacing w:line="240" w:lineRule="auto"/>
+              <w:rPr>
+                <w:rFonts w:ascii="Arial" w:hAnsi="Arial" w:cs="Arial"/>
+                <w:lang w:eastAsia="ja-JP"/>
+              </w:rPr>
+            </w:pPr>
+            <w:proofErr w:type="spellStart"/>
+            <w:r>
+              <w:rPr>
+                <w:rFonts w:ascii="Arial" w:hAnsi="Arial" w:cs="Arial"/>
+                <w:lang w:eastAsia="ja-JP"/>
+              </w:rPr>
+              <w:t>Charnes</w:t>
+            </w:r>
+            <w:proofErr w:type="spellEnd"/>
+          </w:p>
+        </w:tc>
+        <w:tc>
+          <w:tcPr>
+            <w:tcW w:w="1080" w:type="dxa"/>
+          </w:tcPr>
+          <w:p>
+            <w:pPr>
+              <w:widowControl/>
+              <w:spacing w:line="240" w:lineRule="auto"/>
+              <w:rPr>
+                <w:rFonts w:ascii="Arial" w:hAnsi="Arial" w:cs="Arial"/>
+                <w:lang w:eastAsia="ja-JP"/>
+              </w:rPr>
+            </w:pPr>
+            <w:r>
+              <w:rPr>
+                <w:rFonts w:ascii="Arial" w:hAnsi="Arial" w:cs="Arial"/>
+                <w:lang w:eastAsia="ja-JP"/>
+              </w:rPr>
+              <w:t>2</w:t>
+            </w:r>
+          </w:p>
+        </w:tc>
+        <w:tc>
+          <w:tcPr>
+            <w:tcW w:w="900" w:type="dxa"/>
+            <w:shd w:val="clear" w:color="auto" w:fill="auto"/>
+            <w:noWrap/>
+          </w:tcPr>
+          <w:p>
+            <w:r>
+              <w:t>0</w:t>
+            </w:r>
+          </w:p>
+        </w:tc>
+        <w:tc>
+          <w:tcPr>
+            <w:tcW w:w="1136" w:type="dxa"/>
+            <w:shd w:val="clear" w:color="auto" w:fill="auto"/>
+            <w:noWrap/>
+          </w:tcPr>
+          <w:p>
+            <w:r>
+              <w:t>2</w:t>
+            </w:r>
+          </w:p>
+        </w:tc>
+      </w:tr>
+      <w:tr>
+        <w:trPr>
+          <w:trHeight w:val="255"/>
+        </w:trPr>
+        <w:tc>
+          <w:tcPr>
+            <w:tcW w:w="710" w:type="dxa"/>
+          </w:tcPr>
+          <w:p>
+            <w:pPr>
+              <w:widowControl/>
+              <w:spacing w:line="240" w:lineRule="auto"/>
+              <w:rPr>
+                <w:rFonts w:ascii="Arial" w:hAnsi="Arial" w:cs="Arial"/>
+                <w:lang w:eastAsia="ja-JP"/>
+              </w:rPr>
+            </w:pPr>
+            <w:r>
+              <w:rPr>
+                <w:rFonts w:ascii="Arial" w:hAnsi="Arial" w:cs="Arial"/>
+                <w:lang w:eastAsia="ja-JP"/>
+              </w:rPr>
+              <w:t>3.4</w:t>
+            </w:r>
+          </w:p>
+        </w:tc>
+        <w:tc>
+          <w:tcPr>
+            <w:tcW w:w="2376" w:type="dxa"/>
+            <w:shd w:val="clear" w:color="auto" w:fill="auto"/>
+            <w:noWrap/>
+          </w:tcPr>
+          <w:p>
+            <w:r>
+              <w:t xml:space="preserve">Global </w:t>
+            </w:r>
+            <w:r>
+              <w:t>Proposed Architecture Review</w:t>
+            </w:r>
+          </w:p>
+        </w:tc>
+        <w:tc>
+          <w:tcPr>
+            <w:tcW w:w="2509" w:type="dxa"/>
+          </w:tcPr>
+          <w:p>
+            <w:r>
+              <w:t>Every team member</w:t>
+            </w:r>
+            <w:r>
+              <w:t xml:space="preserve"> to review Aaron’s Proposed Architecture draft (</w:t>
+            </w:r>
+            <w:r>
+              <w:t>8</w:t>
+            </w:r>
+            <w:r>
+              <w:t>/4/18)</w:t>
+            </w:r>
+          </w:p>
+        </w:tc>
+        <w:tc>
+          <w:tcPr>
+            <w:tcW w:w="1170" w:type="dxa"/>
+            <w:shd w:val="clear" w:color="auto" w:fill="auto"/>
+            <w:noWrap/>
+          </w:tcPr>
+          <w:p>
+            <w:pPr>
+              <w:rPr>
+                <w:rFonts w:ascii="Arial" w:hAnsi="Arial" w:cs="Arial"/>
+                <w:color w:val="00B050"/>
+                <w:lang w:eastAsia="ja-JP"/>
+              </w:rPr>
+            </w:pPr>
+            <w:r>
+              <w:rPr>
+                <w:rFonts w:ascii="Arial" w:hAnsi="Arial" w:cs="Arial"/>
+                <w:color w:val="00B050"/>
+                <w:lang w:eastAsia="ja-JP"/>
+              </w:rPr>
+              <w:t>Complete</w:t>
+            </w:r>
+          </w:p>
+          <w:p>
+            <w:pPr>
+              <w:rPr>
+                <w:sz w:val="16"/>
+                <w:szCs w:val="16"/>
+              </w:rPr>
+            </w:pPr>
+            <w:hyperlink r:id="rId27" w:history="1">
+              <w:r>
+                <w:rPr>
+                  <w:rStyle w:val="Hyperlink"/>
+                  <w:sz w:val="16"/>
+                  <w:szCs w:val="16"/>
+                </w:rPr>
+                <w:t>Col-evidence</w:t>
+              </w:r>
+            </w:hyperlink>
+          </w:p>
+        </w:tc>
+        <w:tc>
+          <w:tcPr>
+            <w:tcW w:w="1080" w:type="dxa"/>
+            <w:shd w:val="clear" w:color="auto" w:fill="auto"/>
+            <w:noWrap/>
+            <w:vAlign w:val="bottom"/>
+          </w:tcPr>
+          <w:p>
+            <w:pPr>
+              <w:widowControl/>
+              <w:spacing w:line="240" w:lineRule="auto"/>
+              <w:rPr>
+                <w:rFonts w:ascii="Arial" w:hAnsi="Arial" w:cs="Arial"/>
+                <w:lang w:eastAsia="ja-JP"/>
+              </w:rPr>
+            </w:pPr>
+            <w:r>
+              <w:rPr>
+                <w:rFonts w:ascii="Arial" w:hAnsi="Arial" w:cs="Arial"/>
+                <w:lang w:eastAsia="ja-JP"/>
+              </w:rPr>
+              <w:t>Michelle</w:t>
+            </w:r>
+          </w:p>
+          <w:p>
+            <w:pPr>
+              <w:widowControl/>
+              <w:spacing w:line="240" w:lineRule="auto"/>
+              <w:rPr>
+                <w:rFonts w:ascii="Arial" w:hAnsi="Arial" w:cs="Arial"/>
+                <w:lang w:eastAsia="ja-JP"/>
+              </w:rPr>
+            </w:pPr>
+            <w:r>
+              <w:rPr>
+                <w:rFonts w:ascii="Arial" w:hAnsi="Arial" w:cs="Arial"/>
+                <w:lang w:eastAsia="ja-JP"/>
+              </w:rPr>
+              <w:t>Collin</w:t>
+            </w:r>
+          </w:p>
+          <w:p>
+            <w:pPr>
+              <w:widowControl/>
+              <w:spacing w:line="240" w:lineRule="auto"/>
+              <w:rPr>
+                <w:rFonts w:ascii="Arial" w:hAnsi="Arial" w:cs="Arial"/>
+                <w:lang w:eastAsia="ja-JP"/>
+              </w:rPr>
+            </w:pPr>
+            <w:proofErr w:type="spellStart"/>
+            <w:r>
+              <w:rPr>
+                <w:rFonts w:ascii="Arial" w:hAnsi="Arial" w:cs="Arial"/>
+                <w:lang w:eastAsia="ja-JP"/>
+              </w:rPr>
+              <w:t>Charnes</w:t>
+            </w:r>
+            <w:proofErr w:type="spellEnd"/>
+          </w:p>
+        </w:tc>
+        <w:tc>
+          <w:tcPr>
+            <w:tcW w:w="1080" w:type="dxa"/>
+          </w:tcPr>
+          <w:p>
+            <w:pPr>
+              <w:widowControl/>
+              <w:spacing w:line="240" w:lineRule="auto"/>
+              <w:rPr>
+                <w:rFonts w:ascii="Arial" w:hAnsi="Arial" w:cs="Arial"/>
+                <w:lang w:eastAsia="ja-JP"/>
+              </w:rPr>
+            </w:pPr>
+            <w:r>
+              <w:rPr>
+                <w:rFonts w:ascii="Arial" w:hAnsi="Arial" w:cs="Arial"/>
+                <w:lang w:eastAsia="ja-JP"/>
+              </w:rPr>
+              <w:t>2</w:t>
+            </w:r>
+          </w:p>
+        </w:tc>
+        <w:tc>
+          <w:tcPr>
+            <w:tcW w:w="900" w:type="dxa"/>
+            <w:shd w:val="clear" w:color="auto" w:fill="auto"/>
+            <w:noWrap/>
+          </w:tcPr>
+          <w:p>
+            <w:r>
+              <w:t>0</w:t>
+            </w:r>
+          </w:p>
+        </w:tc>
+        <w:tc>
+          <w:tcPr>
+            <w:tcW w:w="1136" w:type="dxa"/>
+            <w:shd w:val="clear" w:color="auto" w:fill="auto"/>
+            <w:noWrap/>
+          </w:tcPr>
+          <w:p>
+            <w:r>
+              <w:t>2</w:t>
+            </w:r>
+          </w:p>
+        </w:tc>
+      </w:tr>
+      <w:tr>
+        <w:trPr>
+          <w:trHeight w:val="255"/>
+        </w:trPr>
+        <w:tc>
+          <w:tcPr>
+            <w:tcW w:w="710" w:type="dxa"/>
+          </w:tcPr>
+          <w:p>
+            <w:pPr>
+              <w:widowControl/>
+              <w:spacing w:line="240" w:lineRule="auto"/>
+              <w:rPr>
+                <w:rFonts w:ascii="Arial" w:hAnsi="Arial" w:cs="Arial"/>
+                <w:lang w:eastAsia="ja-JP"/>
+              </w:rPr>
+            </w:pPr>
+            <w:r>
+              <w:rPr>
+                <w:rFonts w:ascii="Arial" w:hAnsi="Arial" w:cs="Arial"/>
+                <w:lang w:eastAsia="ja-JP"/>
+              </w:rPr>
+              <w:t>3.5</w:t>
+            </w:r>
+          </w:p>
+        </w:tc>
+        <w:tc>
+          <w:tcPr>
+            <w:tcW w:w="2376" w:type="dxa"/>
+            <w:shd w:val="clear" w:color="auto" w:fill="auto"/>
+            <w:noWrap/>
+          </w:tcPr>
+          <w:p>
+            <w:r>
+              <w:t xml:space="preserve">Global </w:t>
+            </w:r>
+            <w:r>
+              <w:t>Risk List</w:t>
+            </w:r>
+            <w:r>
+              <w:t xml:space="preserve"> Review</w:t>
+            </w:r>
+          </w:p>
+        </w:tc>
+        <w:tc>
+          <w:tcPr>
+            <w:tcW w:w="2509" w:type="dxa"/>
+          </w:tcPr>
+          <w:p>
+            <w:r>
+              <w:t>Every team member</w:t>
+            </w:r>
+            <w:r>
+              <w:t xml:space="preserve"> to r</w:t>
+            </w:r>
+            <w:r>
+              <w:t>eview Aaron’s Risk List draft (8</w:t>
+            </w:r>
+            <w:r>
+              <w:t>/4/18)</w:t>
+            </w:r>
+          </w:p>
+        </w:tc>
+        <w:tc>
+          <w:tcPr>
+            <w:tcW w:w="1170" w:type="dxa"/>
+            <w:shd w:val="clear" w:color="auto" w:fill="auto"/>
+            <w:noWrap/>
+          </w:tcPr>
+          <w:p>
+            <w:pPr>
+              <w:rPr>
+                <w:rFonts w:ascii="Arial" w:hAnsi="Arial" w:cs="Arial"/>
+                <w:color w:val="00B050"/>
+                <w:lang w:eastAsia="ja-JP"/>
+              </w:rPr>
+            </w:pPr>
+            <w:r>
+              <w:rPr>
+                <w:rFonts w:ascii="Arial" w:hAnsi="Arial" w:cs="Arial"/>
+                <w:color w:val="00B050"/>
+                <w:lang w:eastAsia="ja-JP"/>
+              </w:rPr>
+              <w:t>Complete</w:t>
+            </w:r>
+          </w:p>
+          <w:p>
+            <w:pPr>
+              <w:rPr>
+                <w:sz w:val="16"/>
+                <w:szCs w:val="16"/>
+              </w:rPr>
+            </w:pPr>
+            <w:hyperlink r:id="rId28" w:history="1">
+              <w:r>
+                <w:rPr>
+                  <w:rStyle w:val="Hyperlink"/>
+                  <w:sz w:val="16"/>
+                  <w:szCs w:val="16"/>
+                </w:rPr>
+                <w:t>Col</w:t>
+              </w:r>
+              <w:r>
+                <w:rPr>
+                  <w:rStyle w:val="Hyperlink"/>
+                  <w:sz w:val="16"/>
+                  <w:szCs w:val="16"/>
+                </w:rPr>
+                <w:t>-</w:t>
+              </w:r>
+              <w:r>
+                <w:rPr>
+                  <w:rStyle w:val="Hyperlink"/>
+                  <w:sz w:val="16"/>
+                  <w:szCs w:val="16"/>
+                </w:rPr>
+                <w:t>evidence</w:t>
+              </w:r>
+            </w:hyperlink>
+            <w:r>
+              <w:rPr>
+                <w:sz w:val="16"/>
+                <w:szCs w:val="16"/>
+              </w:rPr>
+              <w:t xml:space="preserve"> </w:t>
+            </w:r>
+          </w:p>
+        </w:tc>
+        <w:tc>
+          <w:tcPr>
+            <w:tcW w:w="1080" w:type="dxa"/>
+            <w:shd w:val="clear" w:color="auto" w:fill="auto"/>
+            <w:noWrap/>
+            <w:vAlign w:val="bottom"/>
+          </w:tcPr>
+          <w:p>
+            <w:pPr>
+              <w:widowControl/>
+              <w:spacing w:line="240" w:lineRule="auto"/>
+              <w:rPr>
+                <w:rFonts w:ascii="Arial" w:hAnsi="Arial" w:cs="Arial"/>
+                <w:lang w:eastAsia="ja-JP"/>
+              </w:rPr>
+            </w:pPr>
+            <w:r>
+              <w:rPr>
+                <w:rFonts w:ascii="Arial" w:hAnsi="Arial" w:cs="Arial"/>
+                <w:lang w:eastAsia="ja-JP"/>
+              </w:rPr>
+              <w:t>Michelle</w:t>
+            </w:r>
+          </w:p>
+          <w:p>
+            <w:pPr>
+              <w:widowControl/>
+              <w:spacing w:line="240" w:lineRule="auto"/>
+              <w:rPr>
+                <w:rFonts w:ascii="Arial" w:hAnsi="Arial" w:cs="Arial"/>
+                <w:lang w:eastAsia="ja-JP"/>
+              </w:rPr>
+            </w:pPr>
+            <w:r>
+              <w:rPr>
+                <w:rFonts w:ascii="Arial" w:hAnsi="Arial" w:cs="Arial"/>
+                <w:lang w:eastAsia="ja-JP"/>
+              </w:rPr>
+              <w:t>Collin</w:t>
+            </w:r>
+          </w:p>
+          <w:p>
+            <w:pPr>
+              <w:widowControl/>
+              <w:spacing w:line="240" w:lineRule="auto"/>
+              <w:rPr>
+                <w:rFonts w:ascii="Arial" w:hAnsi="Arial" w:cs="Arial"/>
+                <w:lang w:eastAsia="ja-JP"/>
+              </w:rPr>
+            </w:pPr>
+            <w:proofErr w:type="spellStart"/>
+            <w:r>
+              <w:rPr>
+                <w:rFonts w:ascii="Arial" w:hAnsi="Arial" w:cs="Arial"/>
+                <w:lang w:eastAsia="ja-JP"/>
+              </w:rPr>
+              <w:t>Charnes</w:t>
+            </w:r>
+            <w:proofErr w:type="spellEnd"/>
+          </w:p>
+        </w:tc>
+        <w:tc>
+          <w:tcPr>
+            <w:tcW w:w="1080" w:type="dxa"/>
+          </w:tcPr>
+          <w:p>
+            <w:pPr>
+              <w:widowControl/>
+              <w:spacing w:line="240" w:lineRule="auto"/>
+              <w:rPr>
+                <w:rFonts w:ascii="Arial" w:hAnsi="Arial" w:cs="Arial"/>
+                <w:lang w:eastAsia="ja-JP"/>
+              </w:rPr>
+            </w:pPr>
+            <w:r>
+              <w:rPr>
+                <w:rFonts w:ascii="Arial" w:hAnsi="Arial" w:cs="Arial"/>
+                <w:lang w:eastAsia="ja-JP"/>
+              </w:rPr>
+              <w:t>2</w:t>
+            </w:r>
+          </w:p>
+        </w:tc>
+        <w:tc>
+          <w:tcPr>
+            <w:tcW w:w="900" w:type="dxa"/>
+            <w:shd w:val="clear" w:color="auto" w:fill="auto"/>
+            <w:noWrap/>
+          </w:tcPr>
+          <w:p>
+            <w:r>
+              <w:t>0</w:t>
+            </w:r>
+          </w:p>
+        </w:tc>
+        <w:tc>
+          <w:tcPr>
+            <w:tcW w:w="1136" w:type="dxa"/>
+            <w:shd w:val="clear" w:color="auto" w:fill="auto"/>
+            <w:noWrap/>
+          </w:tcPr>
+          <w:p>
+            <w:r>
+              <w:t>2</w:t>
+            </w:r>
+          </w:p>
+        </w:tc>
+      </w:tr>
+      <w:tr>
+        <w:trPr>
+          <w:trHeight w:val="255"/>
+        </w:trPr>
+        <w:tc>
+          <w:tcPr>
+            <w:tcW w:w="710" w:type="dxa"/>
+          </w:tcPr>
+          <w:p>
+            <w:pPr>
+              <w:widowControl/>
+              <w:spacing w:line="240" w:lineRule="auto"/>
+              <w:rPr>
+                <w:rFonts w:ascii="Arial" w:hAnsi="Arial" w:cs="Arial"/>
+                <w:lang w:eastAsia="ja-JP"/>
+              </w:rPr>
+            </w:pPr>
+            <w:r>
+              <w:rPr>
+                <w:rFonts w:ascii="Arial" w:hAnsi="Arial" w:cs="Arial"/>
+                <w:lang w:eastAsia="ja-JP"/>
+              </w:rPr>
+              <w:t>3.6</w:t>
+            </w:r>
+          </w:p>
+        </w:tc>
+        <w:tc>
+          <w:tcPr>
+            <w:tcW w:w="2376" w:type="dxa"/>
+            <w:shd w:val="clear" w:color="auto" w:fill="auto"/>
+            <w:noWrap/>
+          </w:tcPr>
+          <w:p>
+            <w:r>
+              <w:t xml:space="preserve">Global </w:t>
+            </w:r>
+            <w:r>
+              <w:t>Project Plan</w:t>
+            </w:r>
+            <w:r>
+              <w:t xml:space="preserve"> Review</w:t>
+            </w:r>
+          </w:p>
+        </w:tc>
+        <w:tc>
+          <w:tcPr>
+            <w:tcW w:w="2509" w:type="dxa"/>
+          </w:tcPr>
+          <w:p>
+            <w:r>
+              <w:t>Every team member</w:t>
+            </w:r>
+            <w:r>
+              <w:t xml:space="preserve"> to revi</w:t>
+            </w:r>
+            <w:r>
+              <w:t xml:space="preserve">ew </w:t>
+            </w:r>
+            <w:proofErr w:type="spellStart"/>
+            <w:r>
+              <w:t>Charnes</w:t>
+            </w:r>
+            <w:proofErr w:type="spellEnd"/>
+            <w:r>
+              <w:t xml:space="preserve"> Project Plan draft (8</w:t>
+            </w:r>
+            <w:r>
+              <w:t>/4/18)</w:t>
+            </w:r>
+          </w:p>
+        </w:tc>
+        <w:tc>
+          <w:tcPr>
+            <w:tcW w:w="1170" w:type="dxa"/>
+            <w:shd w:val="clear" w:color="auto" w:fill="auto"/>
+            <w:noWrap/>
+          </w:tcPr>
+          <w:p>
+            <w:r>
+              <w:rPr>
+                <w:rFonts w:ascii="Arial" w:hAnsi="Arial" w:cs="Arial"/>
+                <w:color w:val="00B050"/>
+                <w:lang w:eastAsia="ja-JP"/>
+              </w:rPr>
+              <w:t>Complete</w:t>
+            </w:r>
+          </w:p>
+        </w:tc>
+        <w:tc>
+          <w:tcPr>
+            <w:tcW w:w="1080" w:type="dxa"/>
+            <w:shd w:val="clear" w:color="auto" w:fill="auto"/>
+            <w:noWrap/>
+            <w:vAlign w:val="bottom"/>
+          </w:tcPr>
+          <w:p>
+            <w:pPr>
+              <w:widowControl/>
+              <w:spacing w:line="240" w:lineRule="auto"/>
+              <w:rPr>
+                <w:rFonts w:ascii="Arial" w:hAnsi="Arial" w:cs="Arial"/>
+                <w:lang w:eastAsia="ja-JP"/>
+              </w:rPr>
+            </w:pPr>
+            <w:r>
+              <w:rPr>
+                <w:rFonts w:ascii="Arial" w:hAnsi="Arial" w:cs="Arial"/>
+                <w:lang w:eastAsia="ja-JP"/>
+              </w:rPr>
+              <w:t>Michelle</w:t>
+            </w:r>
+          </w:p>
+          <w:p>
+            <w:pPr>
+              <w:widowControl/>
+              <w:spacing w:line="240" w:lineRule="auto"/>
+              <w:rPr>
+                <w:rFonts w:ascii="Arial" w:hAnsi="Arial" w:cs="Arial"/>
+                <w:lang w:eastAsia="ja-JP"/>
+              </w:rPr>
+            </w:pPr>
+            <w:r>
+              <w:rPr>
+                <w:rFonts w:ascii="Arial" w:hAnsi="Arial" w:cs="Arial"/>
+                <w:lang w:eastAsia="ja-JP"/>
+              </w:rPr>
+              <w:t>Aaron</w:t>
+            </w:r>
+          </w:p>
+          <w:p>
+            <w:pPr>
+              <w:widowControl/>
+              <w:spacing w:line="240" w:lineRule="auto"/>
+              <w:rPr>
+                <w:rFonts w:ascii="Arial" w:hAnsi="Arial" w:cs="Arial"/>
+                <w:lang w:eastAsia="ja-JP"/>
+              </w:rPr>
+            </w:pPr>
+            <w:r>
+              <w:rPr>
+                <w:rFonts w:ascii="Arial" w:hAnsi="Arial" w:cs="Arial"/>
+                <w:lang w:eastAsia="ja-JP"/>
+              </w:rPr>
+              <w:t>Collin</w:t>
+            </w:r>
+          </w:p>
+          <w:p>
+            <w:pPr>
+              <w:widowControl/>
+              <w:spacing w:line="240" w:lineRule="auto"/>
+              <w:rPr>
+                <w:rFonts w:ascii="Arial" w:hAnsi="Arial" w:cs="Arial"/>
+                <w:lang w:eastAsia="ja-JP"/>
+              </w:rPr>
+            </w:pPr>
+          </w:p>
+        </w:tc>
+        <w:tc>
+          <w:tcPr>
+            <w:tcW w:w="1080" w:type="dxa"/>
+          </w:tcPr>
+          <w:p>
+            <w:pPr>
+              <w:widowControl/>
+              <w:spacing w:line="240" w:lineRule="auto"/>
+              <w:rPr>
+                <w:rFonts w:ascii="Arial" w:hAnsi="Arial" w:cs="Arial"/>
+                <w:lang w:eastAsia="ja-JP"/>
+              </w:rPr>
+            </w:pPr>
+            <w:r>
+              <w:rPr>
+                <w:rFonts w:ascii="Arial" w:hAnsi="Arial" w:cs="Arial"/>
+                <w:lang w:eastAsia="ja-JP"/>
+              </w:rPr>
+              <w:t>2</w:t>
+            </w:r>
+          </w:p>
+        </w:tc>
+        <w:tc>
+          <w:tcPr>
+            <w:tcW w:w="900" w:type="dxa"/>
+            <w:shd w:val="clear" w:color="auto" w:fill="auto"/>
+            <w:noWrap/>
+          </w:tcPr>
+          <w:p>
+            <w:r>
+              <w:t>0</w:t>
+            </w:r>
+          </w:p>
+        </w:tc>
+        <w:tc>
+          <w:tcPr>
+            <w:tcW w:w="1136" w:type="dxa"/>
+            <w:shd w:val="clear" w:color="auto" w:fill="auto"/>
+            <w:noWrap/>
+          </w:tcPr>
+          <w:p>
+            <w:r>
+              <w:t>2</w:t>
+            </w:r>
+          </w:p>
+        </w:tc>
+      </w:tr>
+      <w:tr>
+        <w:trPr>
+          <w:trHeight w:val="255"/>
+        </w:trPr>
+        <w:tc>
+          <w:tcPr>
+            <w:tcW w:w="710" w:type="dxa"/>
+          </w:tcPr>
+          <w:p>
+            <w:pPr>
+              <w:widowControl/>
+              <w:spacing w:line="240" w:lineRule="auto"/>
+              <w:rPr>
+                <w:rFonts w:ascii="Arial" w:hAnsi="Arial" w:cs="Arial"/>
+                <w:lang w:eastAsia="ja-JP"/>
+              </w:rPr>
+            </w:pPr>
+            <w:r>
+              <w:rPr>
+                <w:rFonts w:ascii="Arial" w:hAnsi="Arial" w:cs="Arial"/>
+                <w:lang w:eastAsia="ja-JP"/>
+              </w:rPr>
+              <w:lastRenderedPageBreak/>
+              <w:t>3.7</w:t>
+            </w:r>
+          </w:p>
+        </w:tc>
+        <w:tc>
+          <w:tcPr>
+            <w:tcW w:w="2376" w:type="dxa"/>
+            <w:shd w:val="clear" w:color="auto" w:fill="auto"/>
+            <w:noWrap/>
+          </w:tcPr>
+          <w:p>
+            <w:r>
+              <w:t xml:space="preserve">Global </w:t>
+            </w:r>
+            <w:r>
+              <w:t>Master Test Plan</w:t>
+            </w:r>
+            <w:r>
+              <w:t xml:space="preserve"> Review</w:t>
+            </w:r>
+          </w:p>
+        </w:tc>
+        <w:tc>
+          <w:tcPr>
+            <w:tcW w:w="2509" w:type="dxa"/>
+          </w:tcPr>
+          <w:p>
+            <w:r>
+              <w:t>Every team member</w:t>
+            </w:r>
+            <w:r>
+              <w:t xml:space="preserve"> to review</w:t>
+            </w:r>
+            <w:r>
+              <w:t xml:space="preserve"> Michelle’s Master Test draft (8</w:t>
+            </w:r>
+            <w:r>
+              <w:t>/4/18)</w:t>
+            </w:r>
+          </w:p>
+        </w:tc>
+        <w:tc>
+          <w:tcPr>
+            <w:tcW w:w="1170" w:type="dxa"/>
+            <w:shd w:val="clear" w:color="auto" w:fill="auto"/>
+            <w:noWrap/>
+          </w:tcPr>
+          <w:p>
+            <w:hyperlink r:id="rId29" w:history="1">
+              <w:r>
+                <w:rPr>
+                  <w:rStyle w:val="Hyperlink"/>
+                  <w:rFonts w:ascii="Arial" w:hAnsi="Arial" w:cs="Arial"/>
+                  <w:lang w:eastAsia="ja-JP"/>
+                </w:rPr>
+                <w:t>Complete</w:t>
+              </w:r>
+            </w:hyperlink>
+          </w:p>
+        </w:tc>
+        <w:tc>
+          <w:tcPr>
+            <w:tcW w:w="1080" w:type="dxa"/>
+            <w:shd w:val="clear" w:color="auto" w:fill="auto"/>
+            <w:noWrap/>
+            <w:vAlign w:val="bottom"/>
+          </w:tcPr>
+          <w:p>
+            <w:pPr>
+              <w:widowControl/>
+              <w:spacing w:line="240" w:lineRule="auto"/>
+              <w:rPr>
+                <w:rFonts w:ascii="Arial" w:hAnsi="Arial" w:cs="Arial"/>
+                <w:lang w:eastAsia="ja-JP"/>
+              </w:rPr>
+            </w:pPr>
+            <w:r>
+              <w:rPr>
+                <w:rFonts w:ascii="Arial" w:hAnsi="Arial" w:cs="Arial"/>
+                <w:lang w:eastAsia="ja-JP"/>
+              </w:rPr>
+              <w:t>Aaron</w:t>
+            </w:r>
+          </w:p>
+          <w:p>
+            <w:pPr>
+              <w:widowControl/>
+              <w:spacing w:line="240" w:lineRule="auto"/>
+              <w:rPr>
+                <w:rFonts w:ascii="Arial" w:hAnsi="Arial" w:cs="Arial"/>
+                <w:lang w:eastAsia="ja-JP"/>
+              </w:rPr>
+            </w:pPr>
+            <w:r>
+              <w:rPr>
+                <w:rFonts w:ascii="Arial" w:hAnsi="Arial" w:cs="Arial"/>
+                <w:lang w:eastAsia="ja-JP"/>
+              </w:rPr>
+              <w:t>Collin</w:t>
+            </w:r>
+          </w:p>
+          <w:p>
+            <w:pPr>
+              <w:widowControl/>
+              <w:spacing w:line="240" w:lineRule="auto"/>
+              <w:rPr>
+                <w:rFonts w:ascii="Arial" w:hAnsi="Arial" w:cs="Arial"/>
+                <w:lang w:eastAsia="ja-JP"/>
+              </w:rPr>
+            </w:pPr>
+            <w:proofErr w:type="spellStart"/>
+            <w:r>
+              <w:rPr>
+                <w:rFonts w:ascii="Arial" w:hAnsi="Arial" w:cs="Arial"/>
+                <w:lang w:eastAsia="ja-JP"/>
+              </w:rPr>
+              <w:t>Charnes</w:t>
+            </w:r>
+            <w:proofErr w:type="spellEnd"/>
+          </w:p>
+        </w:tc>
+        <w:tc>
+          <w:tcPr>
+            <w:tcW w:w="1080" w:type="dxa"/>
+          </w:tcPr>
+          <w:p>
+            <w:pPr>
+              <w:widowControl/>
+              <w:spacing w:line="240" w:lineRule="auto"/>
+              <w:rPr>
+                <w:rFonts w:ascii="Arial" w:hAnsi="Arial" w:cs="Arial"/>
+                <w:lang w:eastAsia="ja-JP"/>
+              </w:rPr>
+            </w:pPr>
+            <w:r>
+              <w:rPr>
+                <w:rFonts w:ascii="Arial" w:hAnsi="Arial" w:cs="Arial"/>
+                <w:lang w:eastAsia="ja-JP"/>
+              </w:rPr>
+              <w:t>2</w:t>
+            </w:r>
+          </w:p>
+        </w:tc>
+        <w:tc>
+          <w:tcPr>
+            <w:tcW w:w="900" w:type="dxa"/>
+            <w:shd w:val="clear" w:color="auto" w:fill="auto"/>
+            <w:noWrap/>
+          </w:tcPr>
+          <w:p>
+            <w:r>
+              <w:t>0</w:t>
+            </w:r>
+          </w:p>
+        </w:tc>
+        <w:tc>
+          <w:tcPr>
+            <w:tcW w:w="1136" w:type="dxa"/>
+            <w:shd w:val="clear" w:color="auto" w:fill="auto"/>
+            <w:noWrap/>
+          </w:tcPr>
+          <w:p>
+            <w:r>
+              <w:t>2</w:t>
+            </w:r>
+          </w:p>
+        </w:tc>
+      </w:tr>
+      <w:tr>
+        <w:trPr>
+          <w:trHeight w:val="255"/>
+        </w:trPr>
+        <w:tc>
+          <w:tcPr>
+            <w:tcW w:w="710" w:type="dxa"/>
+          </w:tcPr>
+          <w:p>
+            <w:pPr>
+              <w:widowControl/>
+              <w:spacing w:line="240" w:lineRule="auto"/>
+              <w:rPr>
+                <w:rFonts w:ascii="Arial" w:hAnsi="Arial" w:cs="Arial"/>
+                <w:lang w:eastAsia="ja-JP"/>
+              </w:rPr>
+            </w:pPr>
+            <w:r>
+              <w:rPr>
+                <w:rFonts w:ascii="Arial" w:hAnsi="Arial" w:cs="Arial"/>
+                <w:lang w:eastAsia="ja-JP"/>
+              </w:rPr>
+              <w:t>3.8</w:t>
+            </w:r>
+          </w:p>
+        </w:tc>
+        <w:tc>
+          <w:tcPr>
+            <w:tcW w:w="2376" w:type="dxa"/>
+            <w:shd w:val="clear" w:color="auto" w:fill="auto"/>
+            <w:noWrap/>
+          </w:tcPr>
+          <w:p>
+            <w:r>
+              <w:t xml:space="preserve">Global </w:t>
+            </w:r>
+            <w:r>
+              <w:t>Inception Phase Status</w:t>
+            </w:r>
+          </w:p>
+        </w:tc>
+        <w:tc>
+          <w:tcPr>
+            <w:tcW w:w="2509" w:type="dxa"/>
+          </w:tcPr>
+          <w:p>
+            <w:r>
+              <w:t>Every team member</w:t>
+            </w:r>
+            <w:r>
+              <w:t xml:space="preserve"> to review Collin’s</w:t>
+            </w:r>
+            <w:r>
+              <w:t xml:space="preserve"> Inception Phase Status draft (8</w:t>
+            </w:r>
+            <w:r>
+              <w:t>/4/18)</w:t>
+            </w:r>
+          </w:p>
+        </w:tc>
+        <w:tc>
+          <w:tcPr>
+            <w:tcW w:w="1170" w:type="dxa"/>
+            <w:shd w:val="clear" w:color="auto" w:fill="auto"/>
+            <w:noWrap/>
+          </w:tcPr>
+          <w:p>
+            <w:r>
+              <w:rPr>
+                <w:rFonts w:ascii="Arial" w:hAnsi="Arial" w:cs="Arial"/>
+                <w:color w:val="00B050"/>
+                <w:lang w:eastAsia="ja-JP"/>
+              </w:rPr>
+              <w:t>Complete</w:t>
+            </w:r>
+          </w:p>
+        </w:tc>
+        <w:tc>
+          <w:tcPr>
+            <w:tcW w:w="1080" w:type="dxa"/>
+            <w:shd w:val="clear" w:color="auto" w:fill="auto"/>
+            <w:noWrap/>
+            <w:vAlign w:val="bottom"/>
+          </w:tcPr>
+          <w:p>
+            <w:pPr>
+              <w:widowControl/>
+              <w:spacing w:line="240" w:lineRule="auto"/>
+              <w:rPr>
+                <w:rFonts w:ascii="Arial" w:hAnsi="Arial" w:cs="Arial"/>
+                <w:lang w:eastAsia="ja-JP"/>
+              </w:rPr>
+            </w:pPr>
+            <w:r>
+              <w:rPr>
+                <w:rFonts w:ascii="Arial" w:hAnsi="Arial" w:cs="Arial"/>
+                <w:lang w:eastAsia="ja-JP"/>
+              </w:rPr>
+              <w:t>Michelle</w:t>
+            </w:r>
+          </w:p>
+          <w:p>
+            <w:pPr>
+              <w:widowControl/>
+              <w:spacing w:line="240" w:lineRule="auto"/>
+              <w:rPr>
+                <w:rFonts w:ascii="Arial" w:hAnsi="Arial" w:cs="Arial"/>
+                <w:lang w:eastAsia="ja-JP"/>
+              </w:rPr>
+            </w:pPr>
+            <w:r>
+              <w:rPr>
+                <w:rFonts w:ascii="Arial" w:hAnsi="Arial" w:cs="Arial"/>
+                <w:lang w:eastAsia="ja-JP"/>
+              </w:rPr>
+              <w:t>Aaron</w:t>
+            </w:r>
+          </w:p>
+          <w:p>
+            <w:pPr>
+              <w:widowControl/>
+              <w:spacing w:line="240" w:lineRule="auto"/>
+              <w:rPr>
+                <w:rFonts w:ascii="Arial" w:hAnsi="Arial" w:cs="Arial"/>
+                <w:lang w:eastAsia="ja-JP"/>
+              </w:rPr>
+            </w:pPr>
+            <w:proofErr w:type="spellStart"/>
+            <w:r>
+              <w:rPr>
+                <w:rFonts w:ascii="Arial" w:hAnsi="Arial" w:cs="Arial"/>
+                <w:lang w:eastAsia="ja-JP"/>
+              </w:rPr>
+              <w:t>Charnes</w:t>
+            </w:r>
+            <w:proofErr w:type="spellEnd"/>
+          </w:p>
+        </w:tc>
+        <w:tc>
+          <w:tcPr>
+            <w:tcW w:w="1080" w:type="dxa"/>
+          </w:tcPr>
+          <w:p>
+            <w:pPr>
+              <w:widowControl/>
+              <w:spacing w:line="240" w:lineRule="auto"/>
+              <w:rPr>
+                <w:rFonts w:ascii="Arial" w:hAnsi="Arial" w:cs="Arial"/>
+                <w:lang w:eastAsia="ja-JP"/>
+              </w:rPr>
+            </w:pPr>
+            <w:r>
+              <w:rPr>
+                <w:rFonts w:ascii="Arial" w:hAnsi="Arial" w:cs="Arial"/>
+                <w:lang w:eastAsia="ja-JP"/>
+              </w:rPr>
+              <w:t>2</w:t>
+            </w:r>
+          </w:p>
+        </w:tc>
+        <w:tc>
+          <w:tcPr>
+            <w:tcW w:w="900" w:type="dxa"/>
+            <w:shd w:val="clear" w:color="auto" w:fill="auto"/>
+            <w:noWrap/>
+          </w:tcPr>
+          <w:p>
+            <w:r>
+              <w:t>0</w:t>
+            </w:r>
+          </w:p>
+        </w:tc>
+        <w:tc>
+          <w:tcPr>
+            <w:tcW w:w="1136" w:type="dxa"/>
+            <w:shd w:val="clear" w:color="auto" w:fill="auto"/>
+            <w:noWrap/>
+          </w:tcPr>
+          <w:p>
+            <w:r>
+              <w:t>2</w:t>
+            </w:r>
+          </w:p>
+        </w:tc>
+      </w:tr>
+      <w:tr>
+        <w:trPr>
+          <w:trHeight w:val="255"/>
+        </w:trPr>
+        <w:tc>
+          <w:tcPr>
+            <w:tcW w:w="710" w:type="dxa"/>
+          </w:tcPr>
+          <w:p>
+            <w:pPr>
+              <w:widowControl/>
+              <w:spacing w:line="240" w:lineRule="auto"/>
+              <w:rPr>
+                <w:rFonts w:ascii="Arial" w:hAnsi="Arial" w:cs="Arial"/>
+                <w:lang w:eastAsia="ja-JP"/>
+              </w:rPr>
+            </w:pPr>
+            <w:r>
+              <w:rPr>
+                <w:rFonts w:ascii="Arial" w:hAnsi="Arial" w:cs="Arial"/>
+                <w:lang w:eastAsia="ja-JP"/>
+              </w:rPr>
+              <w:t>4.1</w:t>
+            </w:r>
+          </w:p>
+        </w:tc>
+        <w:tc>
+          <w:tcPr>
+            <w:tcW w:w="2376" w:type="dxa"/>
+            <w:shd w:val="clear" w:color="auto" w:fill="auto"/>
+            <w:noWrap/>
+          </w:tcPr>
+          <w:p>
+            <w:r>
+              <w:t>Upload links to LCOM page on wiki</w:t>
+            </w:r>
+          </w:p>
+        </w:tc>
+        <w:tc>
+          <w:tcPr>
+            <w:tcW w:w="2509" w:type="dxa"/>
+          </w:tcPr>
+          <w:p>
+            <w:r>
+              <w:t>Every team member to link their final draft to team wiki (8/4/18)</w:t>
+            </w:r>
+          </w:p>
+        </w:tc>
+        <w:tc>
+          <w:tcPr>
+            <w:tcW w:w="1170" w:type="dxa"/>
+            <w:shd w:val="clear" w:color="auto" w:fill="auto"/>
+            <w:noWrap/>
+          </w:tcPr>
+          <w:p>
+            <w:hyperlink r:id="rId30" w:history="1">
+              <w:r>
+                <w:rPr>
+                  <w:rStyle w:val="Hyperlink"/>
+                  <w:rFonts w:ascii="Arial" w:hAnsi="Arial" w:cs="Arial"/>
+                  <w:lang w:eastAsia="ja-JP"/>
+                </w:rPr>
+                <w:t>Complete</w:t>
+              </w:r>
+            </w:hyperlink>
+          </w:p>
+        </w:tc>
+        <w:tc>
+          <w:tcPr>
+            <w:tcW w:w="1080" w:type="dxa"/>
+            <w:shd w:val="clear" w:color="auto" w:fill="auto"/>
+            <w:noWrap/>
+            <w:vAlign w:val="bottom"/>
+          </w:tcPr>
+          <w:p>
+            <w:pPr>
+              <w:widowControl/>
+              <w:spacing w:line="240" w:lineRule="auto"/>
+              <w:rPr>
+                <w:rFonts w:ascii="Arial" w:hAnsi="Arial" w:cs="Arial"/>
+                <w:lang w:eastAsia="ja-JP"/>
+              </w:rPr>
+            </w:pPr>
+            <w:r>
+              <w:rPr>
+                <w:rFonts w:ascii="Arial" w:hAnsi="Arial" w:cs="Arial"/>
+                <w:lang w:eastAsia="ja-JP"/>
+              </w:rPr>
+              <w:t>Michelle</w:t>
+            </w:r>
+          </w:p>
+          <w:p>
+            <w:pPr>
+              <w:widowControl/>
+              <w:spacing w:line="240" w:lineRule="auto"/>
+              <w:rPr>
+                <w:rFonts w:ascii="Arial" w:hAnsi="Arial" w:cs="Arial"/>
+                <w:lang w:eastAsia="ja-JP"/>
+              </w:rPr>
+            </w:pPr>
+            <w:r>
+              <w:rPr>
+                <w:rFonts w:ascii="Arial" w:hAnsi="Arial" w:cs="Arial"/>
+                <w:lang w:eastAsia="ja-JP"/>
+              </w:rPr>
+              <w:t>Aaron</w:t>
+            </w:r>
+          </w:p>
+          <w:p>
+            <w:pPr>
+              <w:widowControl/>
+              <w:spacing w:line="240" w:lineRule="auto"/>
+              <w:rPr>
+                <w:rFonts w:ascii="Arial" w:hAnsi="Arial" w:cs="Arial"/>
+                <w:lang w:eastAsia="ja-JP"/>
+              </w:rPr>
+            </w:pPr>
+            <w:r>
+              <w:rPr>
+                <w:rFonts w:ascii="Arial" w:hAnsi="Arial" w:cs="Arial"/>
+                <w:lang w:eastAsia="ja-JP"/>
+              </w:rPr>
+              <w:t>Collin</w:t>
+            </w:r>
+          </w:p>
+          <w:p>
+            <w:pPr>
+              <w:widowControl/>
+              <w:spacing w:line="240" w:lineRule="auto"/>
+              <w:rPr>
+                <w:rFonts w:ascii="Arial" w:hAnsi="Arial" w:cs="Arial"/>
+                <w:lang w:eastAsia="ja-JP"/>
+              </w:rPr>
+            </w:pPr>
+            <w:proofErr w:type="spellStart"/>
+            <w:r>
+              <w:rPr>
+                <w:rFonts w:ascii="Arial" w:hAnsi="Arial" w:cs="Arial"/>
+                <w:lang w:eastAsia="ja-JP"/>
+              </w:rPr>
+              <w:t>Charnes</w:t>
+            </w:r>
+            <w:proofErr w:type="spellEnd"/>
+          </w:p>
+        </w:tc>
+        <w:tc>
+          <w:tcPr>
+            <w:tcW w:w="1080" w:type="dxa"/>
+          </w:tcPr>
+          <w:p>
+            <w:pPr>
+              <w:widowControl/>
+              <w:spacing w:line="240" w:lineRule="auto"/>
+              <w:rPr>
+                <w:rFonts w:ascii="Arial" w:hAnsi="Arial" w:cs="Arial"/>
+                <w:lang w:eastAsia="ja-JP"/>
+              </w:rPr>
+            </w:pPr>
+            <w:r>
+              <w:rPr>
+                <w:rFonts w:ascii="Arial" w:hAnsi="Arial" w:cs="Arial"/>
+                <w:lang w:eastAsia="ja-JP"/>
+              </w:rPr>
+              <w:t>1</w:t>
+            </w:r>
+          </w:p>
+        </w:tc>
+        <w:tc>
+          <w:tcPr>
+            <w:tcW w:w="900" w:type="dxa"/>
+            <w:shd w:val="clear" w:color="auto" w:fill="auto"/>
+            <w:noWrap/>
+          </w:tcPr>
+          <w:p>
+            <w:r>
+              <w:t>0</w:t>
+            </w:r>
+          </w:p>
+        </w:tc>
+        <w:tc>
+          <w:tcPr>
+            <w:tcW w:w="1136" w:type="dxa"/>
+            <w:shd w:val="clear" w:color="auto" w:fill="auto"/>
+            <w:noWrap/>
+          </w:tcPr>
+          <w:p>
+            <w:r>
+              <w:t>1</w:t>
+            </w:r>
+          </w:p>
+        </w:tc>
+      </w:tr>
+      <w:tr>
+        <w:trPr>
+          <w:trHeight w:val="255"/>
+        </w:trPr>
+        <w:tc>
+          <w:tcPr>
+            <w:tcW w:w="710" w:type="dxa"/>
+          </w:tcPr>
+          <w:p>
+            <w:pPr>
+              <w:widowControl/>
+              <w:spacing w:line="240" w:lineRule="auto"/>
+              <w:rPr>
+                <w:rFonts w:ascii="Arial" w:hAnsi="Arial" w:cs="Arial"/>
+                <w:lang w:eastAsia="ja-JP"/>
+              </w:rPr>
+            </w:pPr>
+            <w:r>
+              <w:rPr>
+                <w:rFonts w:ascii="Arial" w:hAnsi="Arial" w:cs="Arial"/>
+                <w:lang w:eastAsia="ja-JP"/>
+              </w:rPr>
               <w:t>4.2</w:t>
             </w:r>
           </w:p>
@@ -5762,6 +6058,7 @@
                 <w:lang w:eastAsia="ja-JP"/>
               </w:rPr>
             </w:pPr>
+            <w:proofErr w:type="spellStart"/>
             <w:r>
               <w:rPr>
                 <w:rFonts w:ascii="Arial" w:hAnsi="Arial" w:cs="Arial"/>
@@ -5769,6 +6066,7 @@
               </w:rPr>
               <w:t>Charnes</w:t>
             </w:r>
+            <w:proofErr w:type="spellEnd"/>
           </w:p>
         </w:tc>
         <w:tc>
@@ -5822,8 +6120,8 @@
     <w:p>
       <w:pPr>
         <w:sectPr>
-          <w:headerReference w:type="default" r:id="rId25"/>
-          <w:footerReference w:type="default" r:id="rId26"/>
+          <w:headerReference w:type="default" r:id="rId31"/>
+          <w:footerReference w:type="default" r:id="rId32"/>
           <w:pgSz w:w="12240" w:h="15840" w:code="1"/>
           <w:pgMar w:top="1440" w:right="1440" w:bottom="1440" w:left="1440" w:header="720" w:footer="720" w:gutter="0"/>
           <w:cols w:space="720"/>
@@ -6168,8 +6466,16 @@
             <w:pPr>
               <w:spacing w:before="40" w:after="40"/>
             </w:pPr>
+            <w:commentRangeStart w:id="2"/>
             <w:r>
               <w:t>Project status</w:t>
+            </w:r>
+            <w:commentRangeEnd w:id="2"/>
+            <w:r>
+              <w:rPr>
+                <w:rStyle w:val="CommentReference"/>
+              </w:rPr>
+              <w:commentReference w:id="2"/>
             </w:r>
           </w:p>
         </w:tc>
@@ -6236,7 +6542,11 @@
         <w:t xml:space="preserve"> </w:t>
       </w:r>
       <w:r>
-        <w:t>compared to a</w:t>
+        <w:t xml:space="preserve">compared to </w:t>
+      </w:r>
+      <w:proofErr w:type="gramStart"/>
+      <w:r>
+        <w:t>a</w:t>
       </w:r>
       <w:r>
         <w:t>ctual</w:t>
@@ -6244,6 +6554,7 @@
       <w:r>
         <w:t>ly completed</w:t>
       </w:r>
+      <w:proofErr w:type="gramEnd"/>
     </w:p>
     <w:p>
       <w:r>
@@ -6311,8 +6622,41 @@
 </w:document>
 </file>
 
+<file path=word/comments.xml><?xml version="1.0" encoding="utf-8"?>
+<w:comments xmlns:wpc="http://schemas.microsoft.com/office/word/2010/wordprocessingCanvas" xmlns:cx="http://schemas.microsoft.com/office/drawing/2014/chartex" xmlns:cx1="http://schemas.microsoft.com/office/drawing/2015/9/8/chartex" xmlns:cx2="http://schemas.microsoft.com/office/drawing/2015/10/21/chartex" xmlns:cx3="http://schemas.microsoft.com/office/drawing/2016/5/9/chartex" xmlns:cx4="http://schemas.microsoft.com/office/drawing/2016/5/10/chartex" xmlns:cx5="http://schemas.microsoft.com/office/drawing/2016/5/11/chartex" xmlns:cx6="http://schemas.microsoft.com/office/drawing/2016/5/12/chartex" xmlns:cx7="http://schemas.microsoft.com/office/drawing/2016/5/13/chartex" xmlns:cx8="http://schemas.microsoft.com/office/drawing/2016/5/14/chartex" xmlns:mc="http://schemas.openxmlformats.org/markup-compatibility/2006" xmlns:aink="http://schemas.microsoft.com/office/drawing/2016/ink" xmlns:am3d="http://schemas.microsoft.com/office/drawing/2017/model3d" xmlns:o="urn:schemas-microsoft-com:office:office" xmlns:r="http://schemas.openxmlformats.org/officeDocument/2006/relationships" xmlns:m="http://schemas.openxmlformats.org/officeDocument/2006/math" xmlns:v="urn:schemas-microsoft-com:vml" xmlns:wp14="http://schemas.microsoft.com/office/word/2010/wordprocessingDrawing" xmlns:wp="http://schemas.openxmlformats.org/drawingml/2006/wordprocessingDrawing" xmlns:w10="urn:schemas-microsoft-com:office:word" xmlns:w="http://schemas.openxmlformats.org/wordprocessingml/2006/main" xmlns:w14="http://schemas.microsoft.com/office/word/2010/wordml" xmlns:w15="http://schemas.microsoft.com/office/word/2012/wordml" xmlns:w16cid="http://schemas.microsoft.com/office/word/2016/wordml/cid" xmlns:w16se="http://schemas.microsoft.com/office/word/2015/wordml/symex" xmlns:wpg="http://schemas.microsoft.com/office/word/2010/wordprocessingGroup" xmlns:wpi="http://schemas.microsoft.com/office/word/2010/wordprocessingInk" xmlns:wne="http://schemas.microsoft.com/office/word/2006/wordml" xmlns:wps="http://schemas.microsoft.com/office/word/2010/wordprocessingShape" mc:Ignorable="w14 w15 w16se w16cid wp14">
+  <w:comment w:id="2" w:author="Collin McKeahnie" w:date="2018-06-08T16:31:00Z" w:initials="CM">
+    <w:p>
+      <w:pPr>
+        <w:pStyle w:val="CommentText"/>
+      </w:pPr>
+      <w:r>
+        <w:rPr>
+          <w:rStyle w:val="CommentReference"/>
+        </w:rPr>
+        <w:annotationRef/>
+      </w:r>
+      <w:r>
+        <w:t>This table…</w:t>
+      </w:r>
+    </w:p>
+  </w:comment>
+</w:comments>
+</file>
+
+<file path=word/commentsExtended.xml><?xml version="1.0" encoding="utf-8"?>
+<w15:commentsEx xmlns:wpc="http://schemas.microsoft.com/office/word/2010/wordprocessingCanvas" xmlns:cx="http://schemas.microsoft.com/office/drawing/2014/chartex" xmlns:cx1="http://schemas.microsoft.com/office/drawing/2015/9/8/chartex" xmlns:cx2="http://schemas.microsoft.com/office/drawing/2015/10/21/chartex" xmlns:cx3="http://schemas.microsoft.com/office/drawing/2016/5/9/chartex" xmlns:cx4="http://schemas.microsoft.com/office/drawing/2016/5/10/chartex" xmlns:cx5="http://schemas.microsoft.com/office/drawing/2016/5/11/chartex" xmlns:cx6="http://schemas.microsoft.com/office/drawing/2016/5/12/chartex" xmlns:cx7="http://schemas.microsoft.com/office/drawing/2016/5/13/chartex" xmlns:cx8="http://schemas.microsoft.com/office/drawing/2016/5/14/chartex" xmlns:mc="http://schemas.openxmlformats.org/markup-compatibility/2006" xmlns:aink="http://schemas.microsoft.com/office/drawing/2016/ink" xmlns:am3d="http://schemas.microsoft.com/office/drawing/2017/model3d" xmlns:o="urn:schemas-microsoft-com:office:office" xmlns:r="http://schemas.openxmlformats.org/officeDocument/2006/relationships" xmlns:m="http://schemas.openxmlformats.org/officeDocument/2006/math" xmlns:v="urn:schemas-microsoft-com:vml" xmlns:wp14="http://schemas.microsoft.com/office/word/2010/wordprocessingDrawing" xmlns:wp="http://schemas.openxmlformats.org/drawingml/2006/wordprocessingDrawing" xmlns:w10="urn:schemas-microsoft-com:office:word" xmlns:w="http://schemas.openxmlformats.org/wordprocessingml/2006/main" xmlns:w14="http://schemas.microsoft.com/office/word/2010/wordml" xmlns:w15="http://schemas.microsoft.com/office/word/2012/wordml" xmlns:w16cid="http://schemas.microsoft.com/office/word/2016/wordml/cid" xmlns:w16se="http://schemas.microsoft.com/office/word/2015/wordml/symex" xmlns:wpg="http://schemas.microsoft.com/office/word/2010/wordprocessingGroup" xmlns:wpi="http://schemas.microsoft.com/office/word/2010/wordprocessingInk" xmlns:wne="http://schemas.microsoft.com/office/word/2006/wordml" xmlns:wps="http://schemas.microsoft.com/office/word/2010/wordprocessingShape" mc:Ignorable="w14 w15 w16se w16cid wp14">
+  <w15:commentEx w15:paraId="193C9F77" w15:done="0"/>
+</w15:commentsEx>
+</file>
+
+<file path=word/commentsIds.xml><?xml version="1.0" encoding="utf-8"?>
+<w16cid:commentsIds xmlns:wpc="http://schemas.microsoft.com/office/word/2010/wordprocessingCanvas" xmlns:cx="http://schemas.microsoft.com/office/drawing/2014/chartex" xmlns:cx1="http://schemas.microsoft.com/office/drawing/2015/9/8/chartex" xmlns:cx2="http://schemas.microsoft.com/office/drawing/2015/10/21/chartex" xmlns:cx3="http://schemas.microsoft.com/office/drawing/2016/5/9/chartex" xmlns:cx4="http://schemas.microsoft.com/office/drawing/2016/5/10/chartex" xmlns:cx5="http://schemas.microsoft.com/office/drawing/2016/5/11/chartex" xmlns:cx6="http://schemas.microsoft.com/office/drawing/2016/5/12/chartex" xmlns:cx7="http://schemas.microsoft.com/office/drawing/2016/5/13/chartex" xmlns:cx8="http://schemas.microsoft.com/office/drawing/2016/5/14/chartex" xmlns:mc="http://schemas.openxmlformats.org/markup-compatibility/2006" xmlns:aink="http://schemas.microsoft.com/office/drawing/2016/ink" xmlns:am3d="http://schemas.microsoft.com/office/drawing/2017/model3d" xmlns:o="urn:schemas-microsoft-com:office:office" xmlns:r="http://schemas.openxmlformats.org/officeDocument/2006/relationships" xmlns:m="http://schemas.openxmlformats.org/officeDocument/2006/math" xmlns:v="urn:schemas-microsoft-com:vml" xmlns:wp14="http://schemas.microsoft.com/office/word/2010/wordprocessingDrawing" xmlns:wp="http://schemas.openxmlformats.org/drawingml/2006/wordprocessingDrawing" xmlns:w10="urn:schemas-microsoft-com:office:word" xmlns:w="http://schemas.openxmlformats.org/wordprocessingml/2006/main" xmlns:w14="http://schemas.microsoft.com/office/word/2010/wordml" xmlns:w15="http://schemas.microsoft.com/office/word/2012/wordml" xmlns:w16cid="http://schemas.microsoft.com/office/word/2016/wordml/cid" xmlns:w16se="http://schemas.microsoft.com/office/word/2015/wordml/symex" xmlns:wpg="http://schemas.microsoft.com/office/word/2010/wordprocessingGroup" xmlns:wpi="http://schemas.microsoft.com/office/word/2010/wordprocessingInk" xmlns:wne="http://schemas.microsoft.com/office/word/2006/wordml" xmlns:wps="http://schemas.microsoft.com/office/word/2010/wordprocessingShape" mc:Ignorable="w14 w15 w16se w16cid wp14">
+  <w16cid:commentId w16cid:paraId="193C9F77" w16cid:durableId="1EC52DDD"/>
+</w16cid:commentsIds>
+</file>
+
 <file path=word/endnotes.xml><?xml version="1.0" encoding="utf-8"?>
-<w:endnotes xmlns:wpc="http://schemas.microsoft.com/office/word/2010/wordprocessingCanvas" xmlns:mo="http://schemas.microsoft.com/office/mac/office/2008/main" xmlns:mc="http://schemas.openxmlformats.org/markup-compatibility/2006" xmlns:mv="urn:schemas-microsoft-com:mac:vml" xmlns:o="urn:schemas-microsoft-com:office:office" xmlns:r="http://schemas.openxmlformats.org/officeDocument/2006/relationships" xmlns:m="http://schemas.openxmlformats.org/officeDocument/2006/math" xmlns:v="urn:schemas-microsoft-com:vml" xmlns:wp14="http://schemas.microsoft.com/office/word/2010/wordprocessingDrawing" xmlns:wp="http://schemas.openxmlformats.org/drawingml/2006/wordprocessingDrawing" xmlns:w10="urn:schemas-microsoft-com:office:word" xmlns:w="http://schemas.openxmlformats.org/wordprocessingml/2006/main" xmlns:w14="http://schemas.microsoft.com/office/word/2010/wordml" xmlns:w15="http://schemas.microsoft.com/office/word/2012/wordml" xmlns:wpg="http://schemas.microsoft.com/office/word/2010/wordprocessingGroup" xmlns:wpi="http://schemas.microsoft.com/office/word/2010/wordprocessingInk" xmlns:wne="http://schemas.microsoft.com/office/word/2006/wordml" xmlns:wps="http://schemas.microsoft.com/office/word/2010/wordprocessingShape" mc:Ignorable="w14 w15 wp14">
+<w:endnotes xmlns:wpc="http://schemas.microsoft.com/office/word/2010/wordprocessingCanvas" xmlns:cx="http://schemas.microsoft.com/office/drawing/2014/chartex" xmlns:cx1="http://schemas.microsoft.com/office/drawing/2015/9/8/chartex" xmlns:cx2="http://schemas.microsoft.com/office/drawing/2015/10/21/chartex" xmlns:cx3="http://schemas.microsoft.com/office/drawing/2016/5/9/chartex" xmlns:cx4="http://schemas.microsoft.com/office/drawing/2016/5/10/chartex" xmlns:cx5="http://schemas.microsoft.com/office/drawing/2016/5/11/chartex" xmlns:cx6="http://schemas.microsoft.com/office/drawing/2016/5/12/chartex" xmlns:cx7="http://schemas.microsoft.com/office/drawing/2016/5/13/chartex" xmlns:cx8="http://schemas.microsoft.com/office/drawing/2016/5/14/chartex" xmlns:mc="http://schemas.openxmlformats.org/markup-compatibility/2006" xmlns:aink="http://schemas.microsoft.com/office/drawing/2016/ink" xmlns:am3d="http://schemas.microsoft.com/office/drawing/2017/model3d" xmlns:o="urn:schemas-microsoft-com:office:office" xmlns:r="http://schemas.openxmlformats.org/officeDocument/2006/relationships" xmlns:m="http://schemas.openxmlformats.org/officeDocument/2006/math" xmlns:v="urn:schemas-microsoft-com:vml" xmlns:wp14="http://schemas.microsoft.com/office/word/2010/wordprocessingDrawing" xmlns:wp="http://schemas.openxmlformats.org/drawingml/2006/wordprocessingDrawing" xmlns:w10="urn:schemas-microsoft-com:office:word" xmlns:w="http://schemas.openxmlformats.org/wordprocessingml/2006/main" xmlns:w14="http://schemas.microsoft.com/office/word/2010/wordml" xmlns:w15="http://schemas.microsoft.com/office/word/2012/wordml" xmlns:w16cid="http://schemas.microsoft.com/office/word/2016/wordml/cid" xmlns:w16se="http://schemas.microsoft.com/office/word/2015/wordml/symex" xmlns:wpg="http://schemas.microsoft.com/office/word/2010/wordprocessingGroup" xmlns:wpi="http://schemas.microsoft.com/office/word/2010/wordprocessingInk" xmlns:wne="http://schemas.microsoft.com/office/word/2006/wordml" xmlns:wps="http://schemas.microsoft.com/office/word/2010/wordprocessingShape" mc:Ignorable="w14 w15 w16se w16cid wp14">
   <w:endnote w:type="separator" w:id="-1">
     <w:p>
       <w:r>
@@ -6331,7 +6675,7 @@
 </file>
 
 <file path=word/footer1.xml><?xml version="1.0" encoding="utf-8"?>
-<w:ftr xmlns:wpc="http://schemas.microsoft.com/office/word/2010/wordprocessingCanvas" xmlns:mo="http://schemas.microsoft.com/office/mac/office/2008/main" xmlns:mc="http://schemas.openxmlformats.org/markup-compatibility/2006" xmlns:mv="urn:schemas-microsoft-com:mac:vml" xmlns:o="urn:schemas-microsoft-com:office:office" xmlns:r="http://schemas.openxmlformats.org/officeDocument/2006/relationships" xmlns:m="http://schemas.openxmlformats.org/officeDocument/2006/math" xmlns:v="urn:schemas-microsoft-com:vml" xmlns:wp14="http://schemas.microsoft.com/office/word/2010/wordprocessingDrawing" xmlns:wp="http://schemas.openxmlformats.org/drawingml/2006/wordprocessingDrawing" xmlns:w10="urn:schemas-microsoft-com:office:word" xmlns:w="http://schemas.openxmlformats.org/wordprocessingml/2006/main" xmlns:w14="http://schemas.microsoft.com/office/word/2010/wordml" xmlns:w15="http://schemas.microsoft.com/office/word/2012/wordml" xmlns:wpg="http://schemas.microsoft.com/office/word/2010/wordprocessingGroup" xmlns:wpi="http://schemas.microsoft.com/office/word/2010/wordprocessingInk" xmlns:wne="http://schemas.microsoft.com/office/word/2006/wordml" xmlns:wps="http://schemas.microsoft.com/office/word/2010/wordprocessingShape" mc:Ignorable="w14 w15 wp14">
+<w:ftr xmlns:wpc="http://schemas.microsoft.com/office/word/2010/wordprocessingCanvas" xmlns:cx="http://schemas.microsoft.com/office/drawing/2014/chartex" xmlns:cx1="http://schemas.microsoft.com/office/drawing/2015/9/8/chartex" xmlns:cx2="http://schemas.microsoft.com/office/drawing/2015/10/21/chartex" xmlns:cx3="http://schemas.microsoft.com/office/drawing/2016/5/9/chartex" xmlns:cx4="http://schemas.microsoft.com/office/drawing/2016/5/10/chartex" xmlns:cx5="http://schemas.microsoft.com/office/drawing/2016/5/11/chartex" xmlns:cx6="http://schemas.microsoft.com/office/drawing/2016/5/12/chartex" xmlns:cx7="http://schemas.microsoft.com/office/drawing/2016/5/13/chartex" xmlns:cx8="http://schemas.microsoft.com/office/drawing/2016/5/14/chartex" xmlns:mc="http://schemas.openxmlformats.org/markup-compatibility/2006" xmlns:aink="http://schemas.microsoft.com/office/drawing/2016/ink" xmlns:am3d="http://schemas.microsoft.com/office/drawing/2017/model3d" xmlns:o="urn:schemas-microsoft-com:office:office" xmlns:r="http://schemas.openxmlformats.org/officeDocument/2006/relationships" xmlns:m="http://schemas.openxmlformats.org/officeDocument/2006/math" xmlns:v="urn:schemas-microsoft-com:vml" xmlns:wp14="http://schemas.microsoft.com/office/word/2010/wordprocessingDrawing" xmlns:wp="http://schemas.openxmlformats.org/drawingml/2006/wordprocessingDrawing" xmlns:w10="urn:schemas-microsoft-com:office:word" xmlns:w="http://schemas.openxmlformats.org/wordprocessingml/2006/main" xmlns:w14="http://schemas.microsoft.com/office/word/2010/wordml" xmlns:w15="http://schemas.microsoft.com/office/word/2012/wordml" xmlns:w16cid="http://schemas.microsoft.com/office/word/2016/wordml/cid" xmlns:w16se="http://schemas.microsoft.com/office/word/2015/wordml/symex" xmlns:wpg="http://schemas.microsoft.com/office/word/2010/wordprocessingGroup" xmlns:wpi="http://schemas.microsoft.com/office/word/2010/wordprocessingInk" xmlns:wne="http://schemas.microsoft.com/office/word/2006/wordml" xmlns:wps="http://schemas.microsoft.com/office/word/2010/wordprocessingShape" mc:Ignorable="w14 w15 w16se w16cid wp14">
   <w:tbl>
     <w:tblPr>
       <w:tblW w:w="0" w:type="auto"/>
@@ -6388,21 +6732,11 @@
           <w:r>
             <w:sym w:font="Symbol" w:char="F0D3"/>
           </w:r>
-          <w:r>
-            <w:fldChar w:fldCharType="begin"/>
-          </w:r>
-          <w:r>
-            <w:instrText xml:space="preserve"> DOCPROPERTY "Company"  \* MERGEFORMAT </w:instrText>
-          </w:r>
-          <w:r>
-            <w:fldChar w:fldCharType="separate"/>
-          </w:r>
-          <w:r>
-            <w:t>&lt;Company Name&gt;</w:t>
-          </w:r>
-          <w:r>
-            <w:fldChar w:fldCharType="end"/>
-          </w:r>
+          <w:fldSimple w:instr=" DOCPROPERTY &quot;Company&quot;  \* MERGEFORMAT ">
+            <w:r>
+              <w:t>&lt;Company Name&gt;</w:t>
+            </w:r>
+          </w:fldSimple>
           <w:r>
             <w:t xml:space="preserve">, </w:t>
           </w:r>
@@ -6524,7 +6858,7 @@
 </file>
 
 <file path=word/footnotes.xml><?xml version="1.0" encoding="utf-8"?>
-<w:footnotes xmlns:wpc="http://schemas.microsoft.com/office/word/2010/wordprocessingCanvas" xmlns:mo="http://schemas.microsoft.com/office/mac/office/2008/main" xmlns:mc="http://schemas.openxmlformats.org/markup-compatibility/2006" xmlns:mv="urn:schemas-microsoft-com:mac:vml" xmlns:o="urn:schemas-microsoft-com:office:office" xmlns:r="http://schemas.openxmlformats.org/officeDocument/2006/relationships" xmlns:m="http://schemas.openxmlformats.org/officeDocument/2006/math" xmlns:v="urn:schemas-microsoft-com:vml" xmlns:wp14="http://schemas.microsoft.com/office/word/2010/wordprocessingDrawing" xmlns:wp="http://schemas.openxmlformats.org/drawingml/2006/wordprocessingDrawing" xmlns:w10="urn:schemas-microsoft-com:office:word" xmlns:w="http://schemas.openxmlformats.org/wordprocessingml/2006/main" xmlns:w14="http://schemas.microsoft.com/office/word/2010/wordml" xmlns:w15="http://schemas.microsoft.com/office/word/2012/wordml" xmlns:wpg="http://schemas.microsoft.com/office/word/2010/wordprocessingGroup" xmlns:wpi="http://schemas.microsoft.com/office/word/2010/wordprocessingInk" xmlns:wne="http://schemas.microsoft.com/office/word/2006/wordml" xmlns:wps="http://schemas.microsoft.com/office/word/2010/wordprocessingShape" mc:Ignorable="w14 w15 wp14">
+<w:footnotes xmlns:wpc="http://schemas.microsoft.com/office/word/2010/wordprocessingCanvas" xmlns:cx="http://schemas.microsoft.com/office/drawing/2014/chartex" xmlns:cx1="http://schemas.microsoft.com/office/drawing/2015/9/8/chartex" xmlns:cx2="http://schemas.microsoft.com/office/drawing/2015/10/21/chartex" xmlns:cx3="http://schemas.microsoft.com/office/drawing/2016/5/9/chartex" xmlns:cx4="http://schemas.microsoft.com/office/drawing/2016/5/10/chartex" xmlns:cx5="http://schemas.microsoft.com/office/drawing/2016/5/11/chartex" xmlns:cx6="http://schemas.microsoft.com/office/drawing/2016/5/12/chartex" xmlns:cx7="http://schemas.microsoft.com/office/drawing/2016/5/13/chartex" xmlns:cx8="http://schemas.microsoft.com/office/drawing/2016/5/14/chartex" xmlns:mc="http://schemas.openxmlformats.org/markup-compatibility/2006" xmlns:aink="http://schemas.microsoft.com/office/drawing/2016/ink" xmlns:am3d="http://schemas.microsoft.com/office/drawing/2017/model3d" xmlns:o="urn:schemas-microsoft-com:office:office" xmlns:r="http://schemas.openxmlformats.org/officeDocument/2006/relationships" xmlns:m="http://schemas.openxmlformats.org/officeDocument/2006/math" xmlns:v="urn:schemas-microsoft-com:vml" xmlns:wp14="http://schemas.microsoft.com/office/word/2010/wordprocessingDrawing" xmlns:wp="http://schemas.openxmlformats.org/drawingml/2006/wordprocessingDrawing" xmlns:w10="urn:schemas-microsoft-com:office:word" xmlns:w="http://schemas.openxmlformats.org/wordprocessingml/2006/main" xmlns:w14="http://schemas.microsoft.com/office/word/2010/wordml" xmlns:w15="http://schemas.microsoft.com/office/word/2012/wordml" xmlns:w16cid="http://schemas.microsoft.com/office/word/2016/wordml/cid" xmlns:w16se="http://schemas.microsoft.com/office/word/2015/wordml/symex" xmlns:wpg="http://schemas.microsoft.com/office/word/2010/wordprocessingGroup" xmlns:wpi="http://schemas.microsoft.com/office/word/2010/wordprocessingInk" xmlns:wne="http://schemas.microsoft.com/office/word/2006/wordml" xmlns:wps="http://schemas.microsoft.com/office/word/2010/wordprocessingShape" mc:Ignorable="w14 w15 w16se w16cid wp14">
   <w:footnote w:type="separator" w:id="-1">
     <w:p>
       <w:r>
@@ -6543,7 +6877,7 @@
 </file>
 
 <file path=word/header1.xml><?xml version="1.0" encoding="utf-8"?>
-<w:hdr xmlns:wpc="http://schemas.microsoft.com/office/word/2010/wordprocessingCanvas" xmlns:mo="http://schemas.microsoft.com/office/mac/office/2008/main" xmlns:mc="http://schemas.openxmlformats.org/markup-compatibility/2006" xmlns:mv="urn:schemas-microsoft-com:mac:vml" xmlns:o="urn:schemas-microsoft-com:office:office" xmlns:r="http://schemas.openxmlformats.org/officeDocument/2006/relationships" xmlns:m="http://schemas.openxmlformats.org/officeDocument/2006/math" xmlns:v="urn:schemas-microsoft-com:vml" xmlns:wp14="http://schemas.microsoft.com/office/word/2010/wordprocessingDrawing" xmlns:wp="http://schemas.openxmlformats.org/drawingml/2006/wordprocessingDrawing" xmlns:w10="urn:schemas-microsoft-com:office:word" xmlns:w="http://schemas.openxmlformats.org/wordprocessingml/2006/main" xmlns:w14="http://schemas.microsoft.com/office/word/2010/wordml" xmlns:w15="http://schemas.microsoft.com/office/word/2012/wordml" xmlns:wpg="http://schemas.microsoft.com/office/word/2010/wordprocessingGroup" xmlns:wpi="http://schemas.microsoft.com/office/word/2010/wordprocessingInk" xmlns:wne="http://schemas.microsoft.com/office/word/2006/wordml" xmlns:wps="http://schemas.microsoft.com/office/word/2010/wordprocessingShape" mc:Ignorable="w14 w15 wp14">
+<w:hdr xmlns:wpc="http://schemas.microsoft.com/office/word/2010/wordprocessingCanvas" xmlns:cx="http://schemas.microsoft.com/office/drawing/2014/chartex" xmlns:cx1="http://schemas.microsoft.com/office/drawing/2015/9/8/chartex" xmlns:cx2="http://schemas.microsoft.com/office/drawing/2015/10/21/chartex" xmlns:cx3="http://schemas.microsoft.com/office/drawing/2016/5/9/chartex" xmlns:cx4="http://schemas.microsoft.com/office/drawing/2016/5/10/chartex" xmlns:cx5="http://schemas.microsoft.com/office/drawing/2016/5/11/chartex" xmlns:cx6="http://schemas.microsoft.com/office/drawing/2016/5/12/chartex" xmlns:cx7="http://schemas.microsoft.com/office/drawing/2016/5/13/chartex" xmlns:cx8="http://schemas.microsoft.com/office/drawing/2016/5/14/chartex" xmlns:mc="http://schemas.openxmlformats.org/markup-compatibility/2006" xmlns:aink="http://schemas.microsoft.com/office/drawing/2016/ink" xmlns:am3d="http://schemas.microsoft.com/office/drawing/2017/model3d" xmlns:o="urn:schemas-microsoft-com:office:office" xmlns:r="http://schemas.openxmlformats.org/officeDocument/2006/relationships" xmlns:m="http://schemas.openxmlformats.org/officeDocument/2006/math" xmlns:v="urn:schemas-microsoft-com:vml" xmlns:wp14="http://schemas.microsoft.com/office/word/2010/wordprocessingDrawing" xmlns:wp="http://schemas.openxmlformats.org/drawingml/2006/wordprocessingDrawing" xmlns:w10="urn:schemas-microsoft-com:office:word" xmlns:w="http://schemas.openxmlformats.org/wordprocessingml/2006/main" xmlns:w14="http://schemas.microsoft.com/office/word/2010/wordml" xmlns:w15="http://schemas.microsoft.com/office/word/2012/wordml" xmlns:w16cid="http://schemas.microsoft.com/office/word/2016/wordml/cid" xmlns:w16se="http://schemas.microsoft.com/office/word/2015/wordml/symex" xmlns:wpg="http://schemas.microsoft.com/office/word/2010/wordprocessingGroup" xmlns:wpi="http://schemas.microsoft.com/office/word/2010/wordprocessingInk" xmlns:wne="http://schemas.microsoft.com/office/word/2006/wordml" xmlns:wps="http://schemas.microsoft.com/office/word/2010/wordprocessingShape" mc:Ignorable="w14 w15 w16se w16cid wp14">
   <w:tbl>
     <w:tblPr>
       <w:tblW w:w="0" w:type="auto"/>
@@ -6601,21 +6935,11 @@
           <w:tcW w:w="6379" w:type="dxa"/>
         </w:tcPr>
         <w:p>
-          <w:r>
-            <w:fldChar w:fldCharType="begin"/>
-          </w:r>
-          <w:r>
-            <w:instrText xml:space="preserve"> TITLE  \* MERGEFORMAT </w:instrText>
-          </w:r>
-          <w:r>
-            <w:fldChar w:fldCharType="separate"/>
-          </w:r>
-          <w:r>
-            <w:t>Iteration Plan</w:t>
-          </w:r>
-          <w:r>
-            <w:fldChar w:fldCharType="end"/>
-          </w:r>
+          <w:fldSimple w:instr=" TITLE  \* MERGEFORMAT ">
+            <w:r>
+              <w:t>Iteration Plan</w:t>
+            </w:r>
+          </w:fldSimple>
         </w:p>
       </w:tc>
       <w:tc>
@@ -6648,8 +6972,8 @@
 </file>
 
 <file path=word/numbering.xml><?xml version="1.0" encoding="utf-8"?>
-<w:numbering xmlns:wpc="http://schemas.microsoft.com/office/word/2010/wordprocessingCanvas" xmlns:mo="http://schemas.microsoft.com/office/mac/office/2008/main" xmlns:mc="http://schemas.openxmlformats.org/markup-compatibility/2006" xmlns:mv="urn:schemas-microsoft-com:mac:vml" xmlns:o="urn:schemas-microsoft-com:office:office" xmlns:r="http://schemas.openxmlformats.org/officeDocument/2006/relationships" xmlns:m="http://schemas.openxmlformats.org/officeDocument/2006/math" xmlns:v="urn:schemas-microsoft-com:vml" xmlns:wp14="http://schemas.microsoft.com/office/word/2010/wordprocessingDrawing" xmlns:wp="http://schemas.openxmlformats.org/drawingml/2006/wordprocessingDrawing" xmlns:w10="urn:schemas-microsoft-com:office:word" xmlns:w="http://schemas.openxmlformats.org/wordprocessingml/2006/main" xmlns:w14="http://schemas.microsoft.com/office/word/2010/wordml" xmlns:w15="http://schemas.microsoft.com/office/word/2012/wordml" xmlns:wpg="http://schemas.microsoft.com/office/word/2010/wordprocessingGroup" xmlns:wpi="http://schemas.microsoft.com/office/word/2010/wordprocessingInk" xmlns:wne="http://schemas.microsoft.com/office/word/2006/wordml" xmlns:wps="http://schemas.microsoft.com/office/word/2010/wordprocessingShape" mc:Ignorable="w14 w15 wp14">
-  <w:abstractNum w:abstractNumId="0">
+<w:numbering xmlns:wpc="http://schemas.microsoft.com/office/word/2010/wordprocessingCanvas" xmlns:cx="http://schemas.microsoft.com/office/drawing/2014/chartex" xmlns:cx1="http://schemas.microsoft.com/office/drawing/2015/9/8/chartex" xmlns:cx2="http://schemas.microsoft.com/office/drawing/2015/10/21/chartex" xmlns:cx3="http://schemas.microsoft.com/office/drawing/2016/5/9/chartex" xmlns:cx4="http://schemas.microsoft.com/office/drawing/2016/5/10/chartex" xmlns:cx5="http://schemas.microsoft.com/office/drawing/2016/5/11/chartex" xmlns:cx6="http://schemas.microsoft.com/office/drawing/2016/5/12/chartex" xmlns:cx7="http://schemas.microsoft.com/office/drawing/2016/5/13/chartex" xmlns:cx8="http://schemas.microsoft.com/office/drawing/2016/5/14/chartex" xmlns:mc="http://schemas.openxmlformats.org/markup-compatibility/2006" xmlns:aink="http://schemas.microsoft.com/office/drawing/2016/ink" xmlns:am3d="http://schemas.microsoft.com/office/drawing/2017/model3d" xmlns:o="urn:schemas-microsoft-com:office:office" xmlns:r="http://schemas.openxmlformats.org/officeDocument/2006/relationships" xmlns:m="http://schemas.openxmlformats.org/officeDocument/2006/math" xmlns:v="urn:schemas-microsoft-com:vml" xmlns:wp14="http://schemas.microsoft.com/office/word/2010/wordprocessingDrawing" xmlns:wp="http://schemas.openxmlformats.org/drawingml/2006/wordprocessingDrawing" xmlns:w10="urn:schemas-microsoft-com:office:word" xmlns:w="http://schemas.openxmlformats.org/wordprocessingml/2006/main" xmlns:w14="http://schemas.microsoft.com/office/word/2010/wordml" xmlns:w15="http://schemas.microsoft.com/office/word/2012/wordml" xmlns:w16cid="http://schemas.microsoft.com/office/word/2016/wordml/cid" xmlns:w16se="http://schemas.microsoft.com/office/word/2015/wordml/symex" xmlns:wpg="http://schemas.microsoft.com/office/word/2010/wordprocessingGroup" xmlns:wpi="http://schemas.microsoft.com/office/word/2010/wordprocessingInk" xmlns:wne="http://schemas.microsoft.com/office/word/2006/wordml" xmlns:wps="http://schemas.microsoft.com/office/word/2010/wordprocessingShape" mc:Ignorable="w14 w15 w16se w16cid wp14">
+  <w:abstractNum w:abstractNumId="0" w15:restartNumberingAfterBreak="0">
     <w:nsid w:val="FFFFFFFB"/>
     <w:multiLevelType w:val="multilevel"/>
     <w:tmpl w:val="20FA7622"/>
@@ -6732,7 +7056,7 @@
       <w:lvlJc w:val="left"/>
     </w:lvl>
   </w:abstractNum>
-  <w:abstractNum w:abstractNumId="1">
+  <w:abstractNum w:abstractNumId="1" w15:restartNumberingAfterBreak="0">
     <w:nsid w:val="FFFFFFFE"/>
     <w:multiLevelType w:val="singleLevel"/>
     <w:tmpl w:val="FFFFFFFF"/>
@@ -6742,7 +7066,7 @@
       <w:lvlJc w:val="left"/>
     </w:lvl>
   </w:abstractNum>
-  <w:abstractNum w:abstractNumId="2">
+  <w:abstractNum w:abstractNumId="2" w15:restartNumberingAfterBreak="0">
     <w:nsid w:val="00224753"/>
     <w:multiLevelType w:val="singleLevel"/>
     <w:tmpl w:val="04090001"/>
@@ -6762,7 +7086,7 @@
       </w:rPr>
     </w:lvl>
   </w:abstractNum>
-  <w:abstractNum w:abstractNumId="3">
+  <w:abstractNum w:abstractNumId="3" w15:restartNumberingAfterBreak="0">
     <w:nsid w:val="0A117094"/>
     <w:multiLevelType w:val="singleLevel"/>
     <w:tmpl w:val="04090001"/>
@@ -6782,7 +7106,7 @@
       </w:rPr>
     </w:lvl>
   </w:abstractNum>
-  <w:abstractNum w:abstractNumId="4">
+  <w:abstractNum w:abstractNumId="4" w15:restartNumberingAfterBreak="0">
     <w:nsid w:val="0EE51B46"/>
     <w:multiLevelType w:val="hybridMultilevel"/>
     <w:tmpl w:val="14A8CA2E"/>
@@ -6895,7 +7219,7 @@
       </w:pPr>
     </w:lvl>
   </w:abstractNum>
-  <w:abstractNum w:abstractNumId="5">
+  <w:abstractNum w:abstractNumId="5" w15:restartNumberingAfterBreak="0">
     <w:nsid w:val="17CB6DC4"/>
     <w:multiLevelType w:val="singleLevel"/>
     <w:tmpl w:val="04090001"/>
@@ -6915,7 +7239,7 @@
       </w:rPr>
     </w:lvl>
   </w:abstractNum>
-  <w:abstractNum w:abstractNumId="6">
+  <w:abstractNum w:abstractNumId="6" w15:restartNumberingAfterBreak="0">
     <w:nsid w:val="1E71141D"/>
     <w:multiLevelType w:val="multilevel"/>
     <w:tmpl w:val="B9A6AD80"/>
@@ -7055,7 +7379,7 @@
       </w:rPr>
     </w:lvl>
   </w:abstractNum>
-  <w:abstractNum w:abstractNumId="7">
+  <w:abstractNum w:abstractNumId="7" w15:restartNumberingAfterBreak="0">
     <w:nsid w:val="1F437A8B"/>
     <w:multiLevelType w:val="multilevel"/>
     <w:tmpl w:val="EFAE96A8"/>
@@ -7169,7 +7493,7 @@
       </w:pPr>
     </w:lvl>
   </w:abstractNum>
-  <w:abstractNum w:abstractNumId="8">
+  <w:abstractNum w:abstractNumId="8" w15:restartNumberingAfterBreak="0">
     <w:nsid w:val="22443AC4"/>
     <w:multiLevelType w:val="singleLevel"/>
     <w:tmpl w:val="04090001"/>
@@ -7189,7 +7513,7 @@
       </w:rPr>
     </w:lvl>
   </w:abstractNum>
-  <w:abstractNum w:abstractNumId="9">
+  <w:abstractNum w:abstractNumId="9" w15:restartNumberingAfterBreak="0">
     <w:nsid w:val="25100F3A"/>
     <w:multiLevelType w:val="multilevel"/>
     <w:tmpl w:val="14A8CA2E"/>
@@ -7302,7 +7626,7 @@
       </w:pPr>
     </w:lvl>
   </w:abstractNum>
-  <w:abstractNum w:abstractNumId="10">
+  <w:abstractNum w:abstractNumId="10" w15:restartNumberingAfterBreak="0">
     <w:nsid w:val="2D4B634E"/>
     <w:multiLevelType w:val="singleLevel"/>
     <w:tmpl w:val="04090001"/>
@@ -7322,7 +7646,7 @@
       </w:rPr>
     </w:lvl>
   </w:abstractNum>
-  <w:abstractNum w:abstractNumId="11">
+  <w:abstractNum w:abstractNumId="11" w15:restartNumberingAfterBreak="0">
     <w:nsid w:val="31DD2C45"/>
     <w:multiLevelType w:val="singleLevel"/>
     <w:tmpl w:val="04090001"/>
@@ -7342,7 +7666,7 @@
       </w:rPr>
     </w:lvl>
   </w:abstractNum>
-  <w:abstractNum w:abstractNumId="12">
+  <w:abstractNum w:abstractNumId="12" w15:restartNumberingAfterBreak="0">
     <w:nsid w:val="32982B51"/>
     <w:multiLevelType w:val="singleLevel"/>
     <w:tmpl w:val="04090001"/>
@@ -7362,7 +7686,7 @@
       </w:rPr>
     </w:lvl>
   </w:abstractNum>
-  <w:abstractNum w:abstractNumId="13">
+  <w:abstractNum w:abstractNumId="13" w15:restartNumberingAfterBreak="0">
     <w:nsid w:val="3375481C"/>
     <w:multiLevelType w:val="singleLevel"/>
     <w:tmpl w:val="E6747DA6"/>
@@ -7382,7 +7706,7 @@
       </w:rPr>
     </w:lvl>
   </w:abstractNum>
-  <w:abstractNum w:abstractNumId="14">
+  <w:abstractNum w:abstractNumId="14" w15:restartNumberingAfterBreak="0">
     <w:nsid w:val="369D5471"/>
     <w:multiLevelType w:val="singleLevel"/>
     <w:tmpl w:val="04090001"/>
@@ -7402,7 +7726,7 @@
       </w:rPr>
     </w:lvl>
   </w:abstractNum>
-  <w:abstractNum w:abstractNumId="15">
+  <w:abstractNum w:abstractNumId="15" w15:restartNumberingAfterBreak="0">
     <w:nsid w:val="408B6535"/>
     <w:multiLevelType w:val="hybridMultilevel"/>
     <w:tmpl w:val="C0EEFC06"/>
@@ -7515,7 +7839,7 @@
       </w:pPr>
     </w:lvl>
   </w:abstractNum>
-  <w:abstractNum w:abstractNumId="16">
+  <w:abstractNum w:abstractNumId="16" w15:restartNumberingAfterBreak="0">
     <w:nsid w:val="42B97F7B"/>
     <w:multiLevelType w:val="singleLevel"/>
     <w:tmpl w:val="04090001"/>
@@ -7535,7 +7859,7 @@
       </w:rPr>
     </w:lvl>
   </w:abstractNum>
-  <w:abstractNum w:abstractNumId="17">
+  <w:abstractNum w:abstractNumId="17" w15:restartNumberingAfterBreak="0">
     <w:nsid w:val="42D059CF"/>
     <w:multiLevelType w:val="hybridMultilevel"/>
     <w:tmpl w:val="91FE3C82"/>
@@ -7676,7 +8000,7 @@
       </w:rPr>
     </w:lvl>
   </w:abstractNum>
-  <w:abstractNum w:abstractNumId="18">
+  <w:abstractNum w:abstractNumId="18" w15:restartNumberingAfterBreak="0">
     <w:nsid w:val="43A308E4"/>
     <w:multiLevelType w:val="hybridMultilevel"/>
     <w:tmpl w:val="8D407328"/>
@@ -7816,7 +8140,7 @@
       </w:rPr>
     </w:lvl>
   </w:abstractNum>
-  <w:abstractNum w:abstractNumId="19">
+  <w:abstractNum w:abstractNumId="19" w15:restartNumberingAfterBreak="0">
     <w:nsid w:val="43CC33B3"/>
     <w:multiLevelType w:val="hybridMultilevel"/>
     <w:tmpl w:val="158630C4"/>
@@ -7956,7 +8280,7 @@
       </w:rPr>
     </w:lvl>
   </w:abstractNum>
-  <w:abstractNum w:abstractNumId="20">
+  <w:abstractNum w:abstractNumId="20" w15:restartNumberingAfterBreak="0">
     <w:nsid w:val="49E170D0"/>
     <w:multiLevelType w:val="singleLevel"/>
     <w:tmpl w:val="04090001"/>
@@ -7976,7 +8300,7 @@
       </w:rPr>
     </w:lvl>
   </w:abstractNum>
-  <w:abstractNum w:abstractNumId="21">
+  <w:abstractNum w:abstractNumId="21" w15:restartNumberingAfterBreak="0">
     <w:nsid w:val="4D2972A7"/>
     <w:multiLevelType w:val="hybridMultilevel"/>
     <w:tmpl w:val="5BD68F8C"/>
@@ -8065,7 +8389,7 @@
       </w:pPr>
     </w:lvl>
   </w:abstractNum>
-  <w:abstractNum w:abstractNumId="22">
+  <w:abstractNum w:abstractNumId="22" w15:restartNumberingAfterBreak="0">
     <w:nsid w:val="4F094DAA"/>
     <w:multiLevelType w:val="multilevel"/>
     <w:tmpl w:val="158630C4"/>
@@ -8205,7 +8529,7 @@
       </w:rPr>
     </w:lvl>
   </w:abstractNum>
-  <w:abstractNum w:abstractNumId="23">
+  <w:abstractNum w:abstractNumId="23" w15:restartNumberingAfterBreak="0">
     <w:nsid w:val="4F64732B"/>
     <w:multiLevelType w:val="singleLevel"/>
     <w:tmpl w:val="04090001"/>
@@ -8225,7 +8549,7 @@
       </w:rPr>
     </w:lvl>
   </w:abstractNum>
-  <w:abstractNum w:abstractNumId="24">
+  <w:abstractNum w:abstractNumId="24" w15:restartNumberingAfterBreak="0">
     <w:nsid w:val="52C33F3E"/>
     <w:multiLevelType w:val="hybridMultilevel"/>
     <w:tmpl w:val="B9A6AD80"/>
@@ -8365,7 +8689,7 @@
       </w:rPr>
     </w:lvl>
   </w:abstractNum>
-  <w:abstractNum w:abstractNumId="25">
+  <w:abstractNum w:abstractNumId="25" w15:restartNumberingAfterBreak="0">
     <w:nsid w:val="52DF734E"/>
     <w:multiLevelType w:val="singleLevel"/>
     <w:tmpl w:val="04090001"/>
@@ -8385,7 +8709,7 @@
       </w:rPr>
     </w:lvl>
   </w:abstractNum>
-  <w:abstractNum w:abstractNumId="26">
+  <w:abstractNum w:abstractNumId="26" w15:restartNumberingAfterBreak="0">
     <w:nsid w:val="567642C0"/>
     <w:multiLevelType w:val="hybridMultilevel"/>
     <w:tmpl w:val="26167320"/>
@@ -8525,7 +8849,7 @@
       </w:rPr>
     </w:lvl>
   </w:abstractNum>
-  <w:abstractNum w:abstractNumId="27">
+  <w:abstractNum w:abstractNumId="27" w15:restartNumberingAfterBreak="0">
     <w:nsid w:val="5ADA38A2"/>
     <w:multiLevelType w:val="hybridMultilevel"/>
     <w:tmpl w:val="C7FED582"/>
@@ -8665,7 +8989,7 @@
       </w:rPr>
     </w:lvl>
   </w:abstractNum>
-  <w:abstractNum w:abstractNumId="28">
+  <w:abstractNum w:abstractNumId="28" w15:restartNumberingAfterBreak="0">
     <w:nsid w:val="5FD956DB"/>
     <w:multiLevelType w:val="hybridMultilevel"/>
     <w:tmpl w:val="AE465262"/>
@@ -8805,7 +9129,7 @@
       </w:rPr>
     </w:lvl>
   </w:abstractNum>
-  <w:abstractNum w:abstractNumId="29">
+  <w:abstractNum w:abstractNumId="29" w15:restartNumberingAfterBreak="0">
     <w:nsid w:val="6CB52233"/>
     <w:multiLevelType w:val="multilevel"/>
     <w:tmpl w:val="C0EEFC06"/>
@@ -8918,7 +9242,7 @@
       </w:pPr>
     </w:lvl>
   </w:abstractNum>
-  <w:abstractNum w:abstractNumId="30">
+  <w:abstractNum w:abstractNumId="30" w15:restartNumberingAfterBreak="0">
     <w:nsid w:val="6CF125AE"/>
     <w:multiLevelType w:val="hybridMultilevel"/>
     <w:tmpl w:val="6FFCAA48"/>
@@ -9058,7 +9382,7 @@
       </w:rPr>
     </w:lvl>
   </w:abstractNum>
-  <w:abstractNum w:abstractNumId="31">
+  <w:abstractNum w:abstractNumId="31" w15:restartNumberingAfterBreak="0">
     <w:nsid w:val="6D2F7D46"/>
     <w:multiLevelType w:val="singleLevel"/>
     <w:tmpl w:val="04090001"/>
@@ -9078,7 +9402,7 @@
       </w:rPr>
     </w:lvl>
   </w:abstractNum>
-  <w:abstractNum w:abstractNumId="32">
+  <w:abstractNum w:abstractNumId="32" w15:restartNumberingAfterBreak="0">
     <w:nsid w:val="71F21F2A"/>
     <w:multiLevelType w:val="singleLevel"/>
     <w:tmpl w:val="04090001"/>
@@ -9098,7 +9422,7 @@
       </w:rPr>
     </w:lvl>
   </w:abstractNum>
-  <w:abstractNum w:abstractNumId="33">
+  <w:abstractNum w:abstractNumId="33" w15:restartNumberingAfterBreak="0">
     <w:nsid w:val="743601FB"/>
     <w:multiLevelType w:val="singleLevel"/>
     <w:tmpl w:val="04090001"/>
@@ -9118,7 +9442,7 @@
       </w:rPr>
     </w:lvl>
   </w:abstractNum>
-  <w:abstractNum w:abstractNumId="34">
+  <w:abstractNum w:abstractNumId="34" w15:restartNumberingAfterBreak="0">
     <w:nsid w:val="756150CA"/>
     <w:multiLevelType w:val="singleLevel"/>
     <w:tmpl w:val="04090001"/>
@@ -9138,7 +9462,7 @@
       </w:rPr>
     </w:lvl>
   </w:abstractNum>
-  <w:abstractNum w:abstractNumId="35">
+  <w:abstractNum w:abstractNumId="35" w15:restartNumberingAfterBreak="0">
     <w:nsid w:val="7BE434D7"/>
     <w:multiLevelType w:val="singleLevel"/>
     <w:tmpl w:val="04090001"/>
@@ -9158,7 +9482,7 @@
       </w:rPr>
     </w:lvl>
   </w:abstractNum>
-  <w:abstractNum w:abstractNumId="36">
+  <w:abstractNum w:abstractNumId="36" w15:restartNumberingAfterBreak="0">
     <w:nsid w:val="7F407E83"/>
     <w:multiLevelType w:val="hybridMultilevel"/>
     <w:tmpl w:val="A5CC29B0"/>
@@ -9247,7 +9571,7 @@
       </w:pPr>
     </w:lvl>
   </w:abstractNum>
-  <w:abstractNum w:abstractNumId="37">
+  <w:abstractNum w:abstractNumId="37" w15:restartNumberingAfterBreak="0">
     <w:nsid w:val="7F5C4CFC"/>
     <w:multiLevelType w:val="hybridMultilevel"/>
     <w:tmpl w:val="6C0096DC"/>
@@ -9521,8 +9845,16 @@
 </w:numbering>
 </file>
 
+<file path=word/people.xml><?xml version="1.0" encoding="utf-8"?>
+<w15:people xmlns:wpc="http://schemas.microsoft.com/office/word/2010/wordprocessingCanvas" xmlns:cx="http://schemas.microsoft.com/office/drawing/2014/chartex" xmlns:cx1="http://schemas.microsoft.com/office/drawing/2015/9/8/chartex" xmlns:cx2="http://schemas.microsoft.com/office/drawing/2015/10/21/chartex" xmlns:cx3="http://schemas.microsoft.com/office/drawing/2016/5/9/chartex" xmlns:cx4="http://schemas.microsoft.com/office/drawing/2016/5/10/chartex" xmlns:cx5="http://schemas.microsoft.com/office/drawing/2016/5/11/chartex" xmlns:cx6="http://schemas.microsoft.com/office/drawing/2016/5/12/chartex" xmlns:cx7="http://schemas.microsoft.com/office/drawing/2016/5/13/chartex" xmlns:cx8="http://schemas.microsoft.com/office/drawing/2016/5/14/chartex" xmlns:mc="http://schemas.openxmlformats.org/markup-compatibility/2006" xmlns:aink="http://schemas.microsoft.com/office/drawing/2016/ink" xmlns:am3d="http://schemas.microsoft.com/office/drawing/2017/model3d" xmlns:o="urn:schemas-microsoft-com:office:office" xmlns:r="http://schemas.openxmlformats.org/officeDocument/2006/relationships" xmlns:m="http://schemas.openxmlformats.org/officeDocument/2006/math" xmlns:v="urn:schemas-microsoft-com:vml" xmlns:wp14="http://schemas.microsoft.com/office/word/2010/wordprocessingDrawing" xmlns:wp="http://schemas.openxmlformats.org/drawingml/2006/wordprocessingDrawing" xmlns:w10="urn:schemas-microsoft-com:office:word" xmlns:w="http://schemas.openxmlformats.org/wordprocessingml/2006/main" xmlns:w14="http://schemas.microsoft.com/office/word/2010/wordml" xmlns:w15="http://schemas.microsoft.com/office/word/2012/wordml" xmlns:w16cid="http://schemas.microsoft.com/office/word/2016/wordml/cid" xmlns:w16se="http://schemas.microsoft.com/office/word/2015/wordml/symex" xmlns:wpg="http://schemas.microsoft.com/office/word/2010/wordprocessingGroup" xmlns:wpi="http://schemas.microsoft.com/office/word/2010/wordprocessingInk" xmlns:wne="http://schemas.microsoft.com/office/word/2006/wordml" xmlns:wps="http://schemas.microsoft.com/office/word/2010/wordprocessingShape" mc:Ignorable="w14 w15 w16se w16cid wp14">
+  <w15:person w15:author="Collin McKeahnie">
+    <w15:presenceInfo w15:providerId="Windows Live" w15:userId="e5f670dae1136c23"/>
+  </w15:person>
+</w15:people>
+</file>
+
 <file path=word/styles.xml><?xml version="1.0" encoding="utf-8"?>
-<w:styles xmlns:mc="http://schemas.openxmlformats.org/markup-compatibility/2006" xmlns:r="http://schemas.openxmlformats.org/officeDocument/2006/relationships" xmlns:w="http://schemas.openxmlformats.org/wordprocessingml/2006/main" xmlns:w14="http://schemas.microsoft.com/office/word/2010/wordml" xmlns:w15="http://schemas.microsoft.com/office/word/2012/wordml" mc:Ignorable="w14 w15">
+<w:styles xmlns:mc="http://schemas.openxmlformats.org/markup-compatibility/2006" xmlns:r="http://schemas.openxmlformats.org/officeDocument/2006/relationships" xmlns:w="http://schemas.openxmlformats.org/wordprocessingml/2006/main" xmlns:w14="http://schemas.microsoft.com/office/word/2010/wordml" xmlns:w15="http://schemas.microsoft.com/office/word/2012/wordml" xmlns:w16cid="http://schemas.microsoft.com/office/word/2016/wordml/cid" xmlns:w16se="http://schemas.microsoft.com/office/word/2015/wordml/symex" mc:Ignorable="w14 w15 w16se w16cid">
   <w:docDefaults>
     <w:rPrDefault>
       <w:rPr>
@@ -9532,7 +9864,7 @@
     </w:rPrDefault>
     <w:pPrDefault/>
   </w:docDefaults>
-  <w:latentStyles w:defLockedState="0" w:defUIPriority="99" w:defSemiHidden="0" w:defUnhideWhenUsed="0" w:defQFormat="0" w:count="380">
+  <w:latentStyles w:defLockedState="0" w:defUIPriority="99" w:defSemiHidden="0" w:defUnhideWhenUsed="0" w:defQFormat="0" w:count="375">
     <w:lsdException w:name="Normal" w:uiPriority="0" w:qFormat="1"/>
     <w:lsdException w:name="heading 1" w:uiPriority="9" w:qFormat="1"/>
     <w:lsdException w:name="heading 2" w:uiPriority="9" w:qFormat="1"/>
@@ -10531,7 +10863,6 @@
       <w:spacing w:line="240" w:lineRule="atLeast"/>
     </w:pPr>
     <w:tblPr>
-      <w:tblInd w:w="0" w:type="dxa"/>
       <w:tblBorders>
         <w:top w:val="single" w:sz="4" w:space="0" w:color="auto"/>
         <w:left w:val="single" w:sz="4" w:space="0" w:color="auto"/>
@@ -10540,13 +10871,29 @@
         <w:insideH w:val="single" w:sz="4" w:space="0" w:color="auto"/>
         <w:insideV w:val="single" w:sz="4" w:space="0" w:color="auto"/>
       </w:tblBorders>
-      <w:tblCellMar>
-        <w:top w:w="0" w:type="dxa"/>
-        <w:left w:w="108" w:type="dxa"/>
-        <w:bottom w:w="0" w:type="dxa"/>
-        <w:right w:w="108" w:type="dxa"/>
-      </w:tblCellMar>
     </w:tblPr>
+  </w:style>
+  <w:style w:type="character" w:styleId="FollowedHyperlink">
+    <w:name w:val="FollowedHyperlink"/>
+    <w:basedOn w:val="DefaultParagraphFont"/>
+    <w:uiPriority w:val="99"/>
+    <w:semiHidden/>
+    <w:unhideWhenUsed/>
+    <w:rsid w:val="00DF6394"/>
+    <w:rPr>
+      <w:color w:val="954F72" w:themeColor="followedHyperlink"/>
+      <w:u w:val="single"/>
+    </w:rPr>
+  </w:style>
+  <w:style w:type="character" w:styleId="UnresolvedMention">
+    <w:name w:val="Unresolved Mention"/>
+    <w:basedOn w:val="DefaultParagraphFont"/>
+    <w:uiPriority w:val="99"/>
+    <w:rsid w:val="008F3226"/>
+    <w:rPr>
+      <w:color w:val="605E5C"/>
+      <w:shd w:val="clear" w:color="auto" w:fill="E1DFDD"/>
+    </w:rPr>
   </w:style>
 </w:styles>
 </file>

</xml_diff>

<commit_message>
Added some screen shots User manual
</commit_message>
<xml_diff>
--- a/Iteration Plan/Iteration Plan 2.docx
+++ b/Iteration Plan/Iteration Plan 2.docx
@@ -1,6 +1,6 @@
 
 <file path=word/document.xml><?xml version="1.0" encoding="utf-8"?>
-<w:document xmlns:wpc="http://schemas.microsoft.com/office/word/2010/wordprocessingCanvas" xmlns:cx="http://schemas.microsoft.com/office/drawing/2014/chartex" xmlns:cx1="http://schemas.microsoft.com/office/drawing/2015/9/8/chartex" xmlns:mc="http://schemas.openxmlformats.org/markup-compatibility/2006" xmlns:o="urn:schemas-microsoft-com:office:office" xmlns:r="http://schemas.openxmlformats.org/officeDocument/2006/relationships" xmlns:m="http://schemas.openxmlformats.org/officeDocument/2006/math" xmlns:v="urn:schemas-microsoft-com:vml" xmlns:wp14="http://schemas.microsoft.com/office/word/2010/wordprocessingDrawing" xmlns:wp="http://schemas.openxmlformats.org/drawingml/2006/wordprocessingDrawing" xmlns:w10="urn:schemas-microsoft-com:office:word" xmlns:w="http://schemas.openxmlformats.org/wordprocessingml/2006/main" xmlns:w14="http://schemas.microsoft.com/office/word/2010/wordml" xmlns:w15="http://schemas.microsoft.com/office/word/2012/wordml" xmlns:w16se="http://schemas.microsoft.com/office/word/2015/wordml/symex" xmlns:wpg="http://schemas.microsoft.com/office/word/2010/wordprocessingGroup" xmlns:wpi="http://schemas.microsoft.com/office/word/2010/wordprocessingInk" xmlns:wne="http://schemas.microsoft.com/office/word/2006/wordml" xmlns:wps="http://schemas.microsoft.com/office/word/2010/wordprocessingShape" mc:Ignorable="w14 w15 w16se wp14">
+<w:document xmlns:wpc="http://schemas.microsoft.com/office/word/2010/wordprocessingCanvas" xmlns:mo="http://schemas.microsoft.com/office/mac/office/2008/main" xmlns:mc="http://schemas.openxmlformats.org/markup-compatibility/2006" xmlns:mv="urn:schemas-microsoft-com:mac:vml" xmlns:o="urn:schemas-microsoft-com:office:office" xmlns:r="http://schemas.openxmlformats.org/officeDocument/2006/relationships" xmlns:m="http://schemas.openxmlformats.org/officeDocument/2006/math" xmlns:v="urn:schemas-microsoft-com:vml" xmlns:wp14="http://schemas.microsoft.com/office/word/2010/wordprocessingDrawing" xmlns:wp="http://schemas.openxmlformats.org/drawingml/2006/wordprocessingDrawing" xmlns:w10="urn:schemas-microsoft-com:office:word" xmlns:w="http://schemas.openxmlformats.org/wordprocessingml/2006/main" xmlns:w14="http://schemas.microsoft.com/office/word/2010/wordml" xmlns:w15="http://schemas.microsoft.com/office/word/2012/wordml" xmlns:wpg="http://schemas.microsoft.com/office/word/2010/wordprocessingGroup" xmlns:wpi="http://schemas.microsoft.com/office/word/2010/wordprocessingInk" xmlns:wne="http://schemas.microsoft.com/office/word/2006/wordml" xmlns:wps="http://schemas.microsoft.com/office/word/2010/wordprocessingShape" mc:Ignorable="w14 w15 wp14">
   <w:body>
     <w:p>
       <w:pPr>
@@ -1888,8 +1888,6 @@
               </w:r>
               <w:proofErr w:type="spellEnd"/>
             </w:hyperlink>
-            <w:bookmarkStart w:id="1" w:name="_GoBack"/>
-            <w:bookmarkEnd w:id="1"/>
           </w:p>
         </w:tc>
         <w:tc>
@@ -3021,526 +3019,6 @@
                 <w:lang w:eastAsia="ja-JP"/>
               </w:rPr>
             </w:pPr>
-            <w:r>
-              <w:rPr>
-                <w:rFonts w:ascii="Arial" w:hAnsi="Arial" w:cs="Arial"/>
-                <w:color w:val="FF0000"/>
-                <w:sz w:val="18"/>
-                <w:szCs w:val="18"/>
-                <w:lang w:eastAsia="ja-JP"/>
-              </w:rPr>
-              <w:t>In Progress</w:t>
-            </w:r>
-          </w:p>
-        </w:tc>
-        <w:tc>
-          <w:tcPr>
-            <w:tcW w:w="1014" w:type="dxa"/>
-            <w:tcBorders>
-              <w:top w:val="single" w:sz="6" w:space="0" w:color="000000"/>
-              <w:left w:val="single" w:sz="6" w:space="0" w:color="000000"/>
-              <w:bottom w:val="single" w:sz="6" w:space="0" w:color="000000"/>
-              <w:right w:val="single" w:sz="6" w:space="0" w:color="000000"/>
-            </w:tcBorders>
-            <w:noWrap/>
-          </w:tcPr>
-          <w:p>
-            <w:pPr>
-              <w:rPr>
-                <w:rFonts w:ascii="Arial" w:hAnsi="Arial" w:cs="Arial"/>
-                <w:sz w:val="18"/>
-                <w:szCs w:val="18"/>
-              </w:rPr>
-            </w:pPr>
-            <w:r>
-              <w:rPr>
-                <w:rFonts w:ascii="Arial" w:hAnsi="Arial" w:cs="Arial"/>
-                <w:sz w:val="18"/>
-                <w:szCs w:val="18"/>
-              </w:rPr>
-              <w:t>Aaron</w:t>
-            </w:r>
-          </w:p>
-        </w:tc>
-        <w:tc>
-          <w:tcPr>
-            <w:tcW w:w="1080" w:type="dxa"/>
-            <w:tcBorders>
-              <w:top w:val="single" w:sz="6" w:space="0" w:color="000000"/>
-              <w:left w:val="single" w:sz="6" w:space="0" w:color="000000"/>
-              <w:bottom w:val="single" w:sz="6" w:space="0" w:color="000000"/>
-              <w:right w:val="single" w:sz="6" w:space="0" w:color="000000"/>
-            </w:tcBorders>
-          </w:tcPr>
-          <w:p>
-            <w:pPr>
-              <w:widowControl/>
-              <w:spacing w:line="240" w:lineRule="auto"/>
-              <w:rPr>
-                <w:rFonts w:ascii="Arial" w:hAnsi="Arial" w:cs="Arial"/>
-                <w:sz w:val="18"/>
-                <w:szCs w:val="18"/>
-                <w:lang w:eastAsia="ja-JP"/>
-              </w:rPr>
-            </w:pPr>
-            <w:r>
-              <w:rPr>
-                <w:rFonts w:ascii="Arial" w:hAnsi="Arial" w:cs="Arial"/>
-                <w:sz w:val="18"/>
-                <w:szCs w:val="18"/>
-                <w:lang w:eastAsia="ja-JP"/>
-              </w:rPr>
-              <w:t>5</w:t>
-            </w:r>
-          </w:p>
-        </w:tc>
-        <w:tc>
-          <w:tcPr>
-            <w:tcW w:w="900" w:type="dxa"/>
-            <w:tcBorders>
-              <w:top w:val="single" w:sz="6" w:space="0" w:color="000000"/>
-              <w:left w:val="single" w:sz="6" w:space="0" w:color="000000"/>
-              <w:bottom w:val="single" w:sz="6" w:space="0" w:color="000000"/>
-              <w:right w:val="single" w:sz="6" w:space="0" w:color="000000"/>
-            </w:tcBorders>
-            <w:noWrap/>
-          </w:tcPr>
-          <w:p>
-            <w:pPr>
-              <w:rPr>
-                <w:rFonts w:ascii="Arial" w:hAnsi="Arial" w:cs="Arial"/>
-                <w:sz w:val="18"/>
-                <w:szCs w:val="18"/>
-              </w:rPr>
-            </w:pPr>
-            <w:r>
-              <w:rPr>
-                <w:rFonts w:ascii="Arial" w:hAnsi="Arial" w:cs="Arial"/>
-                <w:sz w:val="18"/>
-                <w:szCs w:val="18"/>
-              </w:rPr>
-              <w:t>2</w:t>
-            </w:r>
-          </w:p>
-        </w:tc>
-        <w:tc>
-          <w:tcPr>
-            <w:tcW w:w="1136" w:type="dxa"/>
-            <w:tcBorders>
-              <w:top w:val="single" w:sz="6" w:space="0" w:color="000000"/>
-              <w:left w:val="single" w:sz="6" w:space="0" w:color="000000"/>
-              <w:bottom w:val="single" w:sz="6" w:space="0" w:color="000000"/>
-              <w:right w:val="single" w:sz="4" w:space="0" w:color="000000"/>
-            </w:tcBorders>
-            <w:noWrap/>
-          </w:tcPr>
-          <w:p>
-            <w:pPr>
-              <w:rPr>
-                <w:rFonts w:ascii="Arial" w:hAnsi="Arial" w:cs="Arial"/>
-                <w:sz w:val="18"/>
-                <w:szCs w:val="18"/>
-              </w:rPr>
-            </w:pPr>
-            <w:r>
-              <w:rPr>
-                <w:rFonts w:ascii="Arial" w:hAnsi="Arial" w:cs="Arial"/>
-                <w:sz w:val="18"/>
-                <w:szCs w:val="18"/>
-              </w:rPr>
-              <w:t>3</w:t>
-            </w:r>
-          </w:p>
-        </w:tc>
-      </w:tr>
-      <w:tr>
-        <w:trPr>
-          <w:trHeight w:val="255"/>
-        </w:trPr>
-        <w:tc>
-          <w:tcPr>
-            <w:tcW w:w="709" w:type="dxa"/>
-            <w:tcBorders>
-              <w:top w:val="single" w:sz="6" w:space="0" w:color="000000"/>
-              <w:left w:val="single" w:sz="4" w:space="0" w:color="000000"/>
-              <w:bottom w:val="single" w:sz="6" w:space="0" w:color="000000"/>
-              <w:right w:val="single" w:sz="6" w:space="0" w:color="000000"/>
-            </w:tcBorders>
-          </w:tcPr>
-          <w:p>
-            <w:pPr>
-              <w:widowControl/>
-              <w:spacing w:line="240" w:lineRule="auto"/>
-              <w:rPr>
-                <w:rFonts w:ascii="Arial" w:hAnsi="Arial" w:cs="Arial"/>
-                <w:sz w:val="18"/>
-                <w:szCs w:val="18"/>
-                <w:lang w:eastAsia="ja-JP"/>
-              </w:rPr>
-            </w:pPr>
-            <w:r>
-              <w:rPr>
-                <w:rFonts w:ascii="Arial" w:hAnsi="Arial" w:cs="Arial"/>
-                <w:sz w:val="18"/>
-                <w:szCs w:val="18"/>
-                <w:lang w:eastAsia="ja-JP"/>
-              </w:rPr>
-              <w:lastRenderedPageBreak/>
-              <w:t>2.</w:t>
-            </w:r>
-            <w:r>
-              <w:rPr>
-                <w:rFonts w:ascii="Arial" w:hAnsi="Arial" w:cs="Arial"/>
-                <w:sz w:val="18"/>
-                <w:szCs w:val="18"/>
-                <w:lang w:eastAsia="ja-JP"/>
-              </w:rPr>
-              <w:t>0</w:t>
-            </w:r>
-          </w:p>
-        </w:tc>
-        <w:tc>
-          <w:tcPr>
-            <w:tcW w:w="2886" w:type="dxa"/>
-            <w:tcBorders>
-              <w:top w:val="single" w:sz="6" w:space="0" w:color="000000"/>
-              <w:left w:val="single" w:sz="6" w:space="0" w:color="000000"/>
-              <w:bottom w:val="single" w:sz="6" w:space="0" w:color="000000"/>
-              <w:right w:val="single" w:sz="6" w:space="0" w:color="000000"/>
-            </w:tcBorders>
-            <w:noWrap/>
-          </w:tcPr>
-          <w:p>
-            <w:pPr>
-              <w:rPr>
-                <w:rFonts w:ascii="Arial" w:hAnsi="Arial" w:cs="Arial"/>
-              </w:rPr>
-            </w:pPr>
-            <w:r>
-              <w:rPr>
-                <w:rFonts w:ascii="Arial" w:hAnsi="Arial" w:cs="Arial"/>
-              </w:rPr>
-              <w:t>Refine UI to show all games in progress (game lobby)</w:t>
-            </w:r>
-          </w:p>
-        </w:tc>
-        <w:tc>
-          <w:tcPr>
-            <w:tcW w:w="1710" w:type="dxa"/>
-            <w:tcBorders>
-              <w:top w:val="single" w:sz="6" w:space="0" w:color="000000"/>
-              <w:left w:val="single" w:sz="6" w:space="0" w:color="000000"/>
-              <w:bottom w:val="single" w:sz="6" w:space="0" w:color="000000"/>
-              <w:right w:val="single" w:sz="6" w:space="0" w:color="000000"/>
-            </w:tcBorders>
-          </w:tcPr>
-          <w:p>
-            <w:pPr>
-              <w:rPr>
-                <w:rFonts w:ascii="Arial" w:hAnsi="Arial" w:cs="Arial"/>
-                <w:sz w:val="18"/>
-                <w:szCs w:val="18"/>
-              </w:rPr>
-            </w:pPr>
-            <w:r>
-              <w:rPr>
-                <w:rFonts w:ascii="Arial" w:hAnsi="Arial" w:cs="Arial"/>
-                <w:sz w:val="18"/>
-                <w:szCs w:val="18"/>
-              </w:rPr>
-              <w:t xml:space="preserve">Implement the game lobby which will show open games by the player. </w:t>
-            </w:r>
-          </w:p>
-        </w:tc>
-        <w:tc>
-          <w:tcPr>
-            <w:tcW w:w="1530" w:type="dxa"/>
-            <w:tcBorders>
-              <w:top w:val="single" w:sz="6" w:space="0" w:color="000000"/>
-              <w:left w:val="single" w:sz="6" w:space="0" w:color="000000"/>
-              <w:bottom w:val="single" w:sz="6" w:space="0" w:color="000000"/>
-              <w:right w:val="single" w:sz="6" w:space="0" w:color="000000"/>
-            </w:tcBorders>
-            <w:noWrap/>
-          </w:tcPr>
-          <w:p>
-            <w:pPr>
-              <w:rPr>
-                <w:rFonts w:ascii="Arial" w:hAnsi="Arial" w:cs="Arial"/>
-                <w:color w:val="FF0000"/>
-                <w:sz w:val="18"/>
-                <w:szCs w:val="18"/>
-                <w:lang w:eastAsia="ja-JP"/>
-              </w:rPr>
-            </w:pPr>
-            <w:r>
-              <w:rPr>
-                <w:rFonts w:ascii="Arial" w:hAnsi="Arial" w:cs="Arial"/>
-                <w:color w:val="FF0000"/>
-                <w:sz w:val="18"/>
-                <w:szCs w:val="18"/>
-              </w:rPr>
-              <w:t>Not started</w:t>
-            </w:r>
-          </w:p>
-        </w:tc>
-        <w:tc>
-          <w:tcPr>
-            <w:tcW w:w="1014" w:type="dxa"/>
-            <w:tcBorders>
-              <w:top w:val="single" w:sz="6" w:space="0" w:color="000000"/>
-              <w:left w:val="single" w:sz="6" w:space="0" w:color="000000"/>
-              <w:bottom w:val="single" w:sz="6" w:space="0" w:color="000000"/>
-              <w:right w:val="single" w:sz="6" w:space="0" w:color="000000"/>
-            </w:tcBorders>
-            <w:noWrap/>
-          </w:tcPr>
-          <w:p>
-            <w:pPr>
-              <w:rPr>
-                <w:rFonts w:ascii="Arial" w:hAnsi="Arial" w:cs="Arial"/>
-                <w:sz w:val="18"/>
-                <w:szCs w:val="18"/>
-              </w:rPr>
-            </w:pPr>
-            <w:r>
-              <w:rPr>
-                <w:rFonts w:ascii="Arial" w:hAnsi="Arial" w:cs="Arial"/>
-                <w:sz w:val="18"/>
-                <w:szCs w:val="18"/>
-              </w:rPr>
-              <w:t>Charnes</w:t>
-            </w:r>
-          </w:p>
-          <w:p>
-            <w:pPr>
-              <w:rPr>
-                <w:rFonts w:ascii="Arial" w:hAnsi="Arial" w:cs="Arial"/>
-                <w:sz w:val="18"/>
-                <w:szCs w:val="18"/>
-              </w:rPr>
-            </w:pPr>
-          </w:p>
-        </w:tc>
-        <w:tc>
-          <w:tcPr>
-            <w:tcW w:w="1080" w:type="dxa"/>
-            <w:tcBorders>
-              <w:top w:val="single" w:sz="6" w:space="0" w:color="000000"/>
-              <w:left w:val="single" w:sz="6" w:space="0" w:color="000000"/>
-              <w:bottom w:val="single" w:sz="6" w:space="0" w:color="000000"/>
-              <w:right w:val="single" w:sz="6" w:space="0" w:color="000000"/>
-            </w:tcBorders>
-          </w:tcPr>
-          <w:p>
-            <w:pPr>
-              <w:widowControl/>
-              <w:spacing w:line="240" w:lineRule="auto"/>
-              <w:rPr>
-                <w:rFonts w:ascii="Arial" w:hAnsi="Arial" w:cs="Arial"/>
-                <w:sz w:val="18"/>
-                <w:szCs w:val="18"/>
-                <w:lang w:eastAsia="ja-JP"/>
-              </w:rPr>
-            </w:pPr>
-            <w:r>
-              <w:rPr>
-                <w:rFonts w:ascii="Arial" w:hAnsi="Arial" w:cs="Arial"/>
-                <w:sz w:val="18"/>
-                <w:szCs w:val="18"/>
-                <w:lang w:eastAsia="ja-JP"/>
-              </w:rPr>
-              <w:t>5</w:t>
-            </w:r>
-          </w:p>
-        </w:tc>
-        <w:tc>
-          <w:tcPr>
-            <w:tcW w:w="900" w:type="dxa"/>
-            <w:tcBorders>
-              <w:top w:val="single" w:sz="6" w:space="0" w:color="000000"/>
-              <w:left w:val="single" w:sz="6" w:space="0" w:color="000000"/>
-              <w:bottom w:val="single" w:sz="6" w:space="0" w:color="000000"/>
-              <w:right w:val="single" w:sz="6" w:space="0" w:color="000000"/>
-            </w:tcBorders>
-            <w:noWrap/>
-          </w:tcPr>
-          <w:p>
-            <w:pPr>
-              <w:rPr>
-                <w:rFonts w:ascii="Arial" w:hAnsi="Arial" w:cs="Arial"/>
-                <w:sz w:val="18"/>
-                <w:szCs w:val="18"/>
-              </w:rPr>
-            </w:pPr>
-            <w:r>
-              <w:rPr>
-                <w:rFonts w:ascii="Arial" w:hAnsi="Arial" w:cs="Arial"/>
-                <w:sz w:val="18"/>
-                <w:szCs w:val="18"/>
-              </w:rPr>
-              <w:t>2</w:t>
-            </w:r>
-          </w:p>
-        </w:tc>
-        <w:tc>
-          <w:tcPr>
-            <w:tcW w:w="1136" w:type="dxa"/>
-            <w:tcBorders>
-              <w:top w:val="single" w:sz="6" w:space="0" w:color="000000"/>
-              <w:left w:val="single" w:sz="6" w:space="0" w:color="000000"/>
-              <w:bottom w:val="single" w:sz="6" w:space="0" w:color="000000"/>
-              <w:right w:val="single" w:sz="4" w:space="0" w:color="000000"/>
-            </w:tcBorders>
-            <w:noWrap/>
-          </w:tcPr>
-          <w:p>
-            <w:pPr>
-              <w:rPr>
-                <w:rFonts w:ascii="Arial" w:hAnsi="Arial" w:cs="Arial"/>
-                <w:sz w:val="18"/>
-                <w:szCs w:val="18"/>
-              </w:rPr>
-            </w:pPr>
-            <w:r>
-              <w:rPr>
-                <w:rFonts w:ascii="Arial" w:hAnsi="Arial" w:cs="Arial"/>
-                <w:sz w:val="18"/>
-                <w:szCs w:val="18"/>
-              </w:rPr>
-              <w:t>3</w:t>
-            </w:r>
-          </w:p>
-        </w:tc>
-      </w:tr>
-      <w:tr>
-        <w:trPr>
-          <w:trHeight w:val="1038"/>
-        </w:trPr>
-        <w:tc>
-          <w:tcPr>
-            <w:tcW w:w="709" w:type="dxa"/>
-            <w:tcBorders>
-              <w:top w:val="single" w:sz="6" w:space="0" w:color="000000"/>
-              <w:left w:val="single" w:sz="4" w:space="0" w:color="000000"/>
-              <w:bottom w:val="single" w:sz="6" w:space="0" w:color="000000"/>
-              <w:right w:val="single" w:sz="6" w:space="0" w:color="000000"/>
-            </w:tcBorders>
-          </w:tcPr>
-          <w:p>
-            <w:pPr>
-              <w:widowControl/>
-              <w:spacing w:line="240" w:lineRule="auto"/>
-              <w:rPr>
-                <w:rFonts w:ascii="Arial" w:hAnsi="Arial" w:cs="Arial"/>
-                <w:sz w:val="18"/>
-                <w:szCs w:val="18"/>
-                <w:lang w:eastAsia="ja-JP"/>
-              </w:rPr>
-            </w:pPr>
-            <w:r>
-              <w:rPr>
-                <w:rFonts w:ascii="Arial" w:hAnsi="Arial" w:cs="Arial"/>
-                <w:sz w:val="18"/>
-                <w:szCs w:val="18"/>
-                <w:lang w:eastAsia="ja-JP"/>
-              </w:rPr>
-              <w:t>3.1</w:t>
-            </w:r>
-          </w:p>
-        </w:tc>
-        <w:tc>
-          <w:tcPr>
-            <w:tcW w:w="2886" w:type="dxa"/>
-            <w:tcBorders>
-              <w:top w:val="single" w:sz="6" w:space="0" w:color="000000"/>
-              <w:left w:val="single" w:sz="6" w:space="0" w:color="000000"/>
-              <w:bottom w:val="single" w:sz="6" w:space="0" w:color="000000"/>
-              <w:right w:val="single" w:sz="6" w:space="0" w:color="000000"/>
-            </w:tcBorders>
-            <w:noWrap/>
-          </w:tcPr>
-          <w:p>
-            <w:pPr>
-              <w:widowControl/>
-              <w:spacing w:after="160" w:line="256" w:lineRule="auto"/>
-              <w:rPr>
-                <w:rFonts w:ascii="Arial" w:hAnsi="Arial" w:cs="Arial"/>
-              </w:rPr>
-            </w:pPr>
-            <w:r>
-              <w:rPr>
-                <w:rFonts w:ascii="Arial" w:hAnsi="Arial" w:cs="Arial"/>
-              </w:rPr>
-              <w:t>Can two users play against each other</w:t>
-            </w:r>
-          </w:p>
-          <w:p>
-            <w:pPr>
-              <w:rPr>
-                <w:rFonts w:ascii="Arial" w:hAnsi="Arial" w:cs="Arial"/>
-                <w:sz w:val="18"/>
-                <w:szCs w:val="18"/>
-              </w:rPr>
-            </w:pPr>
-          </w:p>
-        </w:tc>
-        <w:tc>
-          <w:tcPr>
-            <w:tcW w:w="1710" w:type="dxa"/>
-            <w:tcBorders>
-              <w:top w:val="single" w:sz="6" w:space="0" w:color="000000"/>
-              <w:left w:val="single" w:sz="6" w:space="0" w:color="000000"/>
-              <w:bottom w:val="single" w:sz="6" w:space="0" w:color="000000"/>
-              <w:right w:val="single" w:sz="6" w:space="0" w:color="000000"/>
-            </w:tcBorders>
-          </w:tcPr>
-          <w:p>
-            <w:pPr>
-              <w:rPr>
-                <w:rFonts w:ascii="Arial" w:hAnsi="Arial" w:cs="Arial"/>
-                <w:sz w:val="18"/>
-                <w:szCs w:val="18"/>
-              </w:rPr>
-            </w:pPr>
-            <w:r>
-              <w:rPr>
-                <w:rFonts w:ascii="Arial" w:hAnsi="Arial" w:cs="Arial"/>
-                <w:sz w:val="18"/>
-                <w:szCs w:val="18"/>
-              </w:rPr>
-              <w:t>Run</w:t>
-            </w:r>
-            <w:r>
-              <w:rPr>
-                <w:rFonts w:ascii="Arial" w:hAnsi="Arial" w:cs="Arial"/>
-                <w:sz w:val="18"/>
-                <w:szCs w:val="18"/>
-              </w:rPr>
-              <w:t xml:space="preserve"> test script for two players playing against each other. </w:t>
-            </w:r>
-          </w:p>
-        </w:tc>
-        <w:tc>
-          <w:tcPr>
-            <w:tcW w:w="1530" w:type="dxa"/>
-            <w:tcBorders>
-              <w:top w:val="single" w:sz="6" w:space="0" w:color="000000"/>
-              <w:left w:val="single" w:sz="6" w:space="0" w:color="000000"/>
-              <w:bottom w:val="single" w:sz="6" w:space="0" w:color="000000"/>
-              <w:right w:val="single" w:sz="6" w:space="0" w:color="000000"/>
-            </w:tcBorders>
-            <w:noWrap/>
-          </w:tcPr>
-          <w:p>
-            <w:pPr>
-              <w:rPr>
-                <w:rFonts w:ascii="Arial" w:hAnsi="Arial" w:cs="Arial"/>
-                <w:color w:val="FF0000"/>
-                <w:sz w:val="18"/>
-                <w:szCs w:val="18"/>
-              </w:rPr>
-            </w:pPr>
             <w:hyperlink r:id="rId13" w:history="1">
               <w:r>
                 <w:rPr>
@@ -3548,31 +3026,12 @@
                   <w:rFonts w:ascii="Arial" w:hAnsi="Arial" w:cs="Arial"/>
                   <w:sz w:val="18"/>
                   <w:szCs w:val="18"/>
+                  <w:lang w:eastAsia="ja-JP"/>
                 </w:rPr>
-                <w:t>In Progress</w:t>
+                <w:t>Complete</w:t>
               </w:r>
             </w:hyperlink>
           </w:p>
-          <w:p>
-            <w:pPr>
-              <w:rPr>
-                <w:rFonts w:ascii="Arial" w:hAnsi="Arial" w:cs="Arial"/>
-                <w:color w:val="FF0000"/>
-                <w:sz w:val="18"/>
-                <w:szCs w:val="18"/>
-                <w:lang w:eastAsia="ja-JP"/>
-              </w:rPr>
-            </w:pPr>
-            <w:r>
-              <w:rPr>
-                <w:rFonts w:ascii="Arial" w:hAnsi="Arial" w:cs="Arial"/>
-                <w:color w:val="44546A" w:themeColor="text2"/>
-                <w:sz w:val="18"/>
-                <w:szCs w:val="18"/>
-              </w:rPr>
-              <w:t>Waiting for implementation</w:t>
-            </w:r>
-          </w:p>
         </w:tc>
         <w:tc>
           <w:tcPr>
@@ -3599,7 +3058,7 @@
                 <w:sz w:val="18"/>
                 <w:szCs w:val="18"/>
               </w:rPr>
-              <w:t xml:space="preserve">Michelle </w:t>
+              <w:t>Aaron</w:t>
             </w:r>
           </w:p>
         </w:tc>
@@ -3631,7 +3090,7 @@
                 <w:szCs w:val="18"/>
                 <w:lang w:eastAsia="ja-JP"/>
               </w:rPr>
-              <w:t>1</w:t>
+              <w:t>5</w:t>
             </w:r>
           </w:p>
         </w:tc>
@@ -3660,7 +3119,7 @@
                 <w:sz w:val="18"/>
                 <w:szCs w:val="18"/>
               </w:rPr>
-              <w:t>.5</w:t>
+              <w:t>6</w:t>
             </w:r>
           </w:p>
         </w:tc>
@@ -3689,7 +3148,7 @@
                 <w:sz w:val="18"/>
                 <w:szCs w:val="18"/>
               </w:rPr>
-              <w:t>.5</w:t>
+              <w:t>0</w:t>
             </w:r>
           </w:p>
         </w:tc>
@@ -3726,7 +3185,267 @@
                 <w:szCs w:val="18"/>
                 <w:lang w:eastAsia="ja-JP"/>
               </w:rPr>
-              <w:t>3.2</w:t>
+              <w:lastRenderedPageBreak/>
+              <w:t>2.</w:t>
+            </w:r>
+            <w:r>
+              <w:rPr>
+                <w:rFonts w:ascii="Arial" w:hAnsi="Arial" w:cs="Arial"/>
+                <w:sz w:val="18"/>
+                <w:szCs w:val="18"/>
+                <w:lang w:eastAsia="ja-JP"/>
+              </w:rPr>
+              <w:t>0</w:t>
+            </w:r>
+          </w:p>
+        </w:tc>
+        <w:tc>
+          <w:tcPr>
+            <w:tcW w:w="2886" w:type="dxa"/>
+            <w:tcBorders>
+              <w:top w:val="single" w:sz="6" w:space="0" w:color="000000"/>
+              <w:left w:val="single" w:sz="6" w:space="0" w:color="000000"/>
+              <w:bottom w:val="single" w:sz="6" w:space="0" w:color="000000"/>
+              <w:right w:val="single" w:sz="6" w:space="0" w:color="000000"/>
+            </w:tcBorders>
+            <w:noWrap/>
+          </w:tcPr>
+          <w:p>
+            <w:pPr>
+              <w:rPr>
+                <w:rFonts w:ascii="Arial" w:hAnsi="Arial" w:cs="Arial"/>
+              </w:rPr>
+            </w:pPr>
+            <w:r>
+              <w:rPr>
+                <w:rFonts w:ascii="Arial" w:hAnsi="Arial" w:cs="Arial"/>
+              </w:rPr>
+              <w:t>Refine UI to show all games in progress (game lobby)</w:t>
+            </w:r>
+          </w:p>
+        </w:tc>
+        <w:tc>
+          <w:tcPr>
+            <w:tcW w:w="1710" w:type="dxa"/>
+            <w:tcBorders>
+              <w:top w:val="single" w:sz="6" w:space="0" w:color="000000"/>
+              <w:left w:val="single" w:sz="6" w:space="0" w:color="000000"/>
+              <w:bottom w:val="single" w:sz="6" w:space="0" w:color="000000"/>
+              <w:right w:val="single" w:sz="6" w:space="0" w:color="000000"/>
+            </w:tcBorders>
+          </w:tcPr>
+          <w:p>
+            <w:pPr>
+              <w:rPr>
+                <w:rFonts w:ascii="Arial" w:hAnsi="Arial" w:cs="Arial"/>
+                <w:sz w:val="18"/>
+                <w:szCs w:val="18"/>
+              </w:rPr>
+            </w:pPr>
+            <w:r>
+              <w:rPr>
+                <w:rFonts w:ascii="Arial" w:hAnsi="Arial" w:cs="Arial"/>
+                <w:sz w:val="18"/>
+                <w:szCs w:val="18"/>
+              </w:rPr>
+              <w:t xml:space="preserve">Implement the game lobby which will show open games by the player. </w:t>
+            </w:r>
+          </w:p>
+        </w:tc>
+        <w:tc>
+          <w:tcPr>
+            <w:tcW w:w="1530" w:type="dxa"/>
+            <w:tcBorders>
+              <w:top w:val="single" w:sz="6" w:space="0" w:color="000000"/>
+              <w:left w:val="single" w:sz="6" w:space="0" w:color="000000"/>
+              <w:bottom w:val="single" w:sz="6" w:space="0" w:color="000000"/>
+              <w:right w:val="single" w:sz="6" w:space="0" w:color="000000"/>
+            </w:tcBorders>
+            <w:noWrap/>
+          </w:tcPr>
+          <w:p>
+            <w:pPr>
+              <w:rPr>
+                <w:rFonts w:ascii="Arial" w:hAnsi="Arial" w:cs="Arial"/>
+                <w:color w:val="FF0000"/>
+                <w:sz w:val="18"/>
+                <w:szCs w:val="18"/>
+                <w:lang w:eastAsia="ja-JP"/>
+              </w:rPr>
+            </w:pPr>
+            <w:r>
+              <w:rPr>
+                <w:rFonts w:ascii="Arial" w:hAnsi="Arial" w:cs="Arial"/>
+                <w:color w:val="FF0000"/>
+                <w:sz w:val="18"/>
+                <w:szCs w:val="18"/>
+              </w:rPr>
+              <w:t>Not started</w:t>
+            </w:r>
+          </w:p>
+        </w:tc>
+        <w:tc>
+          <w:tcPr>
+            <w:tcW w:w="1014" w:type="dxa"/>
+            <w:tcBorders>
+              <w:top w:val="single" w:sz="6" w:space="0" w:color="000000"/>
+              <w:left w:val="single" w:sz="6" w:space="0" w:color="000000"/>
+              <w:bottom w:val="single" w:sz="6" w:space="0" w:color="000000"/>
+              <w:right w:val="single" w:sz="6" w:space="0" w:color="000000"/>
+            </w:tcBorders>
+            <w:noWrap/>
+          </w:tcPr>
+          <w:p>
+            <w:pPr>
+              <w:rPr>
+                <w:rFonts w:ascii="Arial" w:hAnsi="Arial" w:cs="Arial"/>
+                <w:sz w:val="18"/>
+                <w:szCs w:val="18"/>
+              </w:rPr>
+            </w:pPr>
+            <w:r>
+              <w:rPr>
+                <w:rFonts w:ascii="Arial" w:hAnsi="Arial" w:cs="Arial"/>
+                <w:sz w:val="18"/>
+                <w:szCs w:val="18"/>
+              </w:rPr>
+              <w:t>Charnes</w:t>
+            </w:r>
+          </w:p>
+          <w:p>
+            <w:pPr>
+              <w:rPr>
+                <w:rFonts w:ascii="Arial" w:hAnsi="Arial" w:cs="Arial"/>
+                <w:sz w:val="18"/>
+                <w:szCs w:val="18"/>
+              </w:rPr>
+            </w:pPr>
+          </w:p>
+        </w:tc>
+        <w:tc>
+          <w:tcPr>
+            <w:tcW w:w="1080" w:type="dxa"/>
+            <w:tcBorders>
+              <w:top w:val="single" w:sz="6" w:space="0" w:color="000000"/>
+              <w:left w:val="single" w:sz="6" w:space="0" w:color="000000"/>
+              <w:bottom w:val="single" w:sz="6" w:space="0" w:color="000000"/>
+              <w:right w:val="single" w:sz="6" w:space="0" w:color="000000"/>
+            </w:tcBorders>
+          </w:tcPr>
+          <w:p>
+            <w:pPr>
+              <w:widowControl/>
+              <w:spacing w:line="240" w:lineRule="auto"/>
+              <w:rPr>
+                <w:rFonts w:ascii="Arial" w:hAnsi="Arial" w:cs="Arial"/>
+                <w:sz w:val="18"/>
+                <w:szCs w:val="18"/>
+                <w:lang w:eastAsia="ja-JP"/>
+              </w:rPr>
+            </w:pPr>
+            <w:r>
+              <w:rPr>
+                <w:rFonts w:ascii="Arial" w:hAnsi="Arial" w:cs="Arial"/>
+                <w:sz w:val="18"/>
+                <w:szCs w:val="18"/>
+                <w:lang w:eastAsia="ja-JP"/>
+              </w:rPr>
+              <w:t>5</w:t>
+            </w:r>
+          </w:p>
+        </w:tc>
+        <w:tc>
+          <w:tcPr>
+            <w:tcW w:w="900" w:type="dxa"/>
+            <w:tcBorders>
+              <w:top w:val="single" w:sz="6" w:space="0" w:color="000000"/>
+              <w:left w:val="single" w:sz="6" w:space="0" w:color="000000"/>
+              <w:bottom w:val="single" w:sz="6" w:space="0" w:color="000000"/>
+              <w:right w:val="single" w:sz="6" w:space="0" w:color="000000"/>
+            </w:tcBorders>
+            <w:noWrap/>
+          </w:tcPr>
+          <w:p>
+            <w:pPr>
+              <w:rPr>
+                <w:rFonts w:ascii="Arial" w:hAnsi="Arial" w:cs="Arial"/>
+                <w:sz w:val="18"/>
+                <w:szCs w:val="18"/>
+              </w:rPr>
+            </w:pPr>
+            <w:r>
+              <w:rPr>
+                <w:rFonts w:ascii="Arial" w:hAnsi="Arial" w:cs="Arial"/>
+                <w:sz w:val="18"/>
+                <w:szCs w:val="18"/>
+              </w:rPr>
+              <w:t>2</w:t>
+            </w:r>
+          </w:p>
+        </w:tc>
+        <w:tc>
+          <w:tcPr>
+            <w:tcW w:w="1136" w:type="dxa"/>
+            <w:tcBorders>
+              <w:top w:val="single" w:sz="6" w:space="0" w:color="000000"/>
+              <w:left w:val="single" w:sz="6" w:space="0" w:color="000000"/>
+              <w:bottom w:val="single" w:sz="6" w:space="0" w:color="000000"/>
+              <w:right w:val="single" w:sz="4" w:space="0" w:color="000000"/>
+            </w:tcBorders>
+            <w:noWrap/>
+          </w:tcPr>
+          <w:p>
+            <w:pPr>
+              <w:rPr>
+                <w:rFonts w:ascii="Arial" w:hAnsi="Arial" w:cs="Arial"/>
+                <w:sz w:val="18"/>
+                <w:szCs w:val="18"/>
+              </w:rPr>
+            </w:pPr>
+            <w:r>
+              <w:rPr>
+                <w:rFonts w:ascii="Arial" w:hAnsi="Arial" w:cs="Arial"/>
+                <w:sz w:val="18"/>
+                <w:szCs w:val="18"/>
+              </w:rPr>
+              <w:t>3</w:t>
+            </w:r>
+          </w:p>
+        </w:tc>
+      </w:tr>
+      <w:tr>
+        <w:trPr>
+          <w:trHeight w:val="1038"/>
+        </w:trPr>
+        <w:tc>
+          <w:tcPr>
+            <w:tcW w:w="709" w:type="dxa"/>
+            <w:tcBorders>
+              <w:top w:val="single" w:sz="6" w:space="0" w:color="000000"/>
+              <w:left w:val="single" w:sz="4" w:space="0" w:color="000000"/>
+              <w:bottom w:val="single" w:sz="6" w:space="0" w:color="000000"/>
+              <w:right w:val="single" w:sz="6" w:space="0" w:color="000000"/>
+            </w:tcBorders>
+          </w:tcPr>
+          <w:p>
+            <w:pPr>
+              <w:widowControl/>
+              <w:spacing w:line="240" w:lineRule="auto"/>
+              <w:rPr>
+                <w:rFonts w:ascii="Arial" w:hAnsi="Arial" w:cs="Arial"/>
+                <w:sz w:val="18"/>
+                <w:szCs w:val="18"/>
+                <w:lang w:eastAsia="ja-JP"/>
+              </w:rPr>
+            </w:pPr>
+            <w:r>
+              <w:rPr>
+                <w:rFonts w:ascii="Arial" w:hAnsi="Arial" w:cs="Arial"/>
+                <w:sz w:val="18"/>
+                <w:szCs w:val="18"/>
+                <w:lang w:eastAsia="ja-JP"/>
+              </w:rPr>
+              <w:t>3.1</w:t>
             </w:r>
           </w:p>
         </w:tc>
@@ -3753,7 +3472,7 @@
               <w:rPr>
                 <w:rFonts w:ascii="Arial" w:hAnsi="Arial" w:cs="Arial"/>
               </w:rPr>
-              <w:t xml:space="preserve">Is the database correctly storing open games? </w:t>
+              <w:t>Can two users play against each other</w:t>
             </w:r>
           </w:p>
           <w:p>
@@ -3790,15 +3509,15 @@
                 <w:sz w:val="18"/>
                 <w:szCs w:val="18"/>
               </w:rPr>
-              <w:t>R</w:t>
-            </w:r>
-            <w:r>
-              <w:rPr>
-                <w:rFonts w:ascii="Arial" w:hAnsi="Arial" w:cs="Arial"/>
-                <w:sz w:val="18"/>
-                <w:szCs w:val="18"/>
-              </w:rPr>
-              <w:t xml:space="preserve">un test script to see if the database stores open games correctly. </w:t>
+              <w:t>Run</w:t>
+            </w:r>
+            <w:r>
+              <w:rPr>
+                <w:rFonts w:ascii="Arial" w:hAnsi="Arial" w:cs="Arial"/>
+                <w:sz w:val="18"/>
+                <w:szCs w:val="18"/>
+              </w:rPr>
+              <w:t xml:space="preserve"> test script for two players playing against each other. </w:t>
             </w:r>
           </w:p>
         </w:tc>
@@ -3850,7 +3569,6 @@
                 <w:color w:val="44546A" w:themeColor="text2"/>
                 <w:sz w:val="18"/>
                 <w:szCs w:val="18"/>
-                <w:lang w:eastAsia="ja-JP"/>
               </w:rPr>
               <w:t>Waiting for implementation</w:t>
             </w:r>
@@ -4008,7 +3726,7 @@
                 <w:szCs w:val="18"/>
                 <w:lang w:eastAsia="ja-JP"/>
               </w:rPr>
-              <w:t>3.3</w:t>
+              <w:t>3.2</w:t>
             </w:r>
           </w:p>
         </w:tc>
@@ -4035,15 +3753,15 @@
               <w:rPr>
                 <w:rFonts w:ascii="Arial" w:hAnsi="Arial" w:cs="Arial"/>
               </w:rPr>
-              <w:t>Is the database correctly storing game and round progress?</w:t>
-            </w:r>
-          </w:p>
-          <w:p>
-            <w:pPr>
-              <w:widowControl/>
-              <w:spacing w:after="160" w:line="256" w:lineRule="auto"/>
-              <w:rPr>
-                <w:rFonts w:ascii="Arial" w:hAnsi="Arial" w:cs="Arial"/>
+              <w:t xml:space="preserve">Is the database correctly storing open games? </w:t>
+            </w:r>
+          </w:p>
+          <w:p>
+            <w:pPr>
+              <w:rPr>
+                <w:rFonts w:ascii="Arial" w:hAnsi="Arial" w:cs="Arial"/>
+                <w:sz w:val="18"/>
+                <w:szCs w:val="18"/>
               </w:rPr>
             </w:pPr>
           </w:p>
@@ -4080,7 +3798,7 @@
                 <w:sz w:val="18"/>
                 <w:szCs w:val="18"/>
               </w:rPr>
-              <w:t>un test script to see if database correctly stores game and round progress</w:t>
+              <w:t xml:space="preserve">un test script to see if the database stores open games correctly. </w:t>
             </w:r>
           </w:p>
         </w:tc>
@@ -4132,6 +3850,7 @@
                 <w:color w:val="44546A" w:themeColor="text2"/>
                 <w:sz w:val="18"/>
                 <w:szCs w:val="18"/>
+                <w:lang w:eastAsia="ja-JP"/>
               </w:rPr>
               <w:t>Waiting for implementation</w:t>
             </w:r>
@@ -4289,7 +4008,7 @@
                 <w:szCs w:val="18"/>
                 <w:lang w:eastAsia="ja-JP"/>
               </w:rPr>
-              <w:t>3.4</w:t>
+              <w:t>3.3</w:t>
             </w:r>
           </w:p>
         </w:tc>
@@ -4316,15 +4035,15 @@
               <w:rPr>
                 <w:rFonts w:ascii="Arial" w:hAnsi="Arial" w:cs="Arial"/>
               </w:rPr>
-              <w:t>Is the UI being updated correctly to show game and round progress?</w:t>
-            </w:r>
-          </w:p>
-          <w:p>
-            <w:pPr>
-              <w:rPr>
-                <w:rFonts w:ascii="Arial" w:hAnsi="Arial" w:cs="Arial"/>
-                <w:sz w:val="18"/>
-                <w:szCs w:val="18"/>
+              <w:t>Is the database correctly storing game and round progress?</w:t>
+            </w:r>
+          </w:p>
+          <w:p>
+            <w:pPr>
+              <w:widowControl/>
+              <w:spacing w:after="160" w:line="256" w:lineRule="auto"/>
+              <w:rPr>
+                <w:rFonts w:ascii="Arial" w:hAnsi="Arial" w:cs="Arial"/>
               </w:rPr>
             </w:pPr>
           </w:p>
@@ -4353,31 +4072,15 @@
                 <w:sz w:val="18"/>
                 <w:szCs w:val="18"/>
               </w:rPr>
-              <w:t>Run</w:t>
-            </w:r>
-            <w:r>
-              <w:rPr>
-                <w:rFonts w:ascii="Arial" w:hAnsi="Arial" w:cs="Arial"/>
-                <w:sz w:val="18"/>
-                <w:szCs w:val="18"/>
-              </w:rPr>
-              <w:t xml:space="preserve"> test script to see if</w:t>
-            </w:r>
-            <w:r>
-              <w:rPr>
-                <w:rFonts w:ascii="Arial" w:hAnsi="Arial" w:cs="Arial"/>
-                <w:sz w:val="18"/>
-                <w:szCs w:val="18"/>
-              </w:rPr>
-              <w:t xml:space="preserve"> UI</w:t>
-            </w:r>
-            <w:r>
-              <w:rPr>
-                <w:rFonts w:ascii="Arial" w:hAnsi="Arial" w:cs="Arial"/>
-                <w:sz w:val="18"/>
-                <w:szCs w:val="18"/>
-              </w:rPr>
-              <w:t xml:space="preserve"> reacts correctly to the database information, including updating between rounds. </w:t>
+              <w:t>R</w:t>
+            </w:r>
+            <w:r>
+              <w:rPr>
+                <w:rFonts w:ascii="Arial" w:hAnsi="Arial" w:cs="Arial"/>
+                <w:sz w:val="18"/>
+                <w:szCs w:val="18"/>
+              </w:rPr>
+              <w:t>un test script to see if database correctly stores game and round progress</w:t>
             </w:r>
           </w:p>
         </w:tc>
@@ -4429,7 +4132,6 @@
                 <w:color w:val="44546A" w:themeColor="text2"/>
                 <w:sz w:val="18"/>
                 <w:szCs w:val="18"/>
-                <w:lang w:eastAsia="ja-JP"/>
               </w:rPr>
               <w:t>Waiting for implementation</w:t>
             </w:r>
@@ -4587,7 +4289,7 @@
                 <w:szCs w:val="18"/>
                 <w:lang w:eastAsia="ja-JP"/>
               </w:rPr>
-              <w:t>3.5</w:t>
+              <w:t>3.4</w:t>
             </w:r>
           </w:p>
         </w:tc>
@@ -4614,7 +4316,7 @@
               <w:rPr>
                 <w:rFonts w:ascii="Arial" w:hAnsi="Arial" w:cs="Arial"/>
               </w:rPr>
-              <w:t>Is the UI showing the user and opponent turn status correctly?</w:t>
+              <w:t>Is the UI being updated correctly to show game and round progress?</w:t>
             </w:r>
           </w:p>
           <w:p>
@@ -4651,15 +4353,31 @@
                 <w:sz w:val="18"/>
                 <w:szCs w:val="18"/>
               </w:rPr>
-              <w:t>R</w:t>
-            </w:r>
-            <w:r>
-              <w:rPr>
-                <w:rFonts w:ascii="Arial" w:hAnsi="Arial" w:cs="Arial"/>
-                <w:sz w:val="18"/>
-                <w:szCs w:val="18"/>
-              </w:rPr>
-              <w:t xml:space="preserve">un test script to see if correct turn status is shown. </w:t>
+              <w:t>Run</w:t>
+            </w:r>
+            <w:r>
+              <w:rPr>
+                <w:rFonts w:ascii="Arial" w:hAnsi="Arial" w:cs="Arial"/>
+                <w:sz w:val="18"/>
+                <w:szCs w:val="18"/>
+              </w:rPr>
+              <w:t xml:space="preserve"> test script to see if</w:t>
+            </w:r>
+            <w:r>
+              <w:rPr>
+                <w:rFonts w:ascii="Arial" w:hAnsi="Arial" w:cs="Arial"/>
+                <w:sz w:val="18"/>
+                <w:szCs w:val="18"/>
+              </w:rPr>
+              <w:t xml:space="preserve"> UI</w:t>
+            </w:r>
+            <w:r>
+              <w:rPr>
+                <w:rFonts w:ascii="Arial" w:hAnsi="Arial" w:cs="Arial"/>
+                <w:sz w:val="18"/>
+                <w:szCs w:val="18"/>
+              </w:rPr>
+              <w:t xml:space="preserve"> reacts correctly to the database information, including updating between rounds. </w:t>
             </w:r>
           </w:p>
         </w:tc>
@@ -4869,7 +4587,7 @@
                 <w:szCs w:val="18"/>
                 <w:lang w:eastAsia="ja-JP"/>
               </w:rPr>
-              <w:t>3.6</w:t>
+              <w:t>3.5</w:t>
             </w:r>
           </w:p>
         </w:tc>
@@ -4896,13 +4614,7 @@
               <w:rPr>
                 <w:rFonts w:ascii="Arial" w:hAnsi="Arial" w:cs="Arial"/>
               </w:rPr>
-              <w:t>Can more than one game be opened/played?</w:t>
-            </w:r>
-            <w:r>
-              <w:rPr>
-                <w:rFonts w:ascii="Arial" w:hAnsi="Arial" w:cs="Arial"/>
-              </w:rPr>
-              <w:tab/>
+              <w:t>Is the UI showing the user and opponent turn status correctly?</w:t>
             </w:r>
           </w:p>
           <w:p>
@@ -4939,15 +4651,15 @@
                 <w:sz w:val="18"/>
                 <w:szCs w:val="18"/>
               </w:rPr>
-              <w:t>Run</w:t>
-            </w:r>
-            <w:r>
-              <w:rPr>
-                <w:rFonts w:ascii="Arial" w:hAnsi="Arial" w:cs="Arial"/>
-                <w:sz w:val="18"/>
-                <w:szCs w:val="18"/>
-              </w:rPr>
-              <w:t xml:space="preserve"> test script to see if player can open multiple games at once. </w:t>
+              <w:t>R</w:t>
+            </w:r>
+            <w:r>
+              <w:rPr>
+                <w:rFonts w:ascii="Arial" w:hAnsi="Arial" w:cs="Arial"/>
+                <w:sz w:val="18"/>
+                <w:szCs w:val="18"/>
+              </w:rPr>
+              <w:t xml:space="preserve">un test script to see if correct turn status is shown. </w:t>
             </w:r>
           </w:p>
         </w:tc>
@@ -5157,7 +4869,7 @@
                 <w:szCs w:val="18"/>
                 <w:lang w:eastAsia="ja-JP"/>
               </w:rPr>
-              <w:t>3.7</w:t>
+              <w:t>3.6</w:t>
             </w:r>
           </w:p>
         </w:tc>
@@ -5184,8 +4896,23 @@
               <w:rPr>
                 <w:rFonts w:ascii="Arial" w:hAnsi="Arial" w:cs="Arial"/>
               </w:rPr>
-              <w:t>Can a player vote on questions?</w:t>
-            </w:r>
+              <w:t>Can more than one game be opened/played?</w:t>
+            </w:r>
+            <w:r>
+              <w:rPr>
+                <w:rFonts w:ascii="Arial" w:hAnsi="Arial" w:cs="Arial"/>
+              </w:rPr>
+              <w:tab/>
+            </w:r>
+          </w:p>
+          <w:p>
+            <w:pPr>
+              <w:rPr>
+                <w:rFonts w:ascii="Arial" w:hAnsi="Arial" w:cs="Arial"/>
+                <w:sz w:val="18"/>
+                <w:szCs w:val="18"/>
+              </w:rPr>
+            </w:pPr>
           </w:p>
         </w:tc>
         <w:tc>
@@ -5212,7 +4939,15 @@
                 <w:sz w:val="18"/>
                 <w:szCs w:val="18"/>
               </w:rPr>
-              <w:t>Write test script to see if liking and disliking of a question is possible</w:t>
+              <w:t>Run</w:t>
+            </w:r>
+            <w:r>
+              <w:rPr>
+                <w:rFonts w:ascii="Arial" w:hAnsi="Arial" w:cs="Arial"/>
+                <w:sz w:val="18"/>
+                <w:szCs w:val="18"/>
+              </w:rPr>
+              <w:t xml:space="preserve"> test script to see if player can open multiple games at once. </w:t>
             </w:r>
           </w:p>
         </w:tc>
@@ -5244,10 +4979,31 @@
                   <w:sz w:val="18"/>
                   <w:szCs w:val="18"/>
                 </w:rPr>
-                <w:t>Completed</w:t>
+                <w:t>In Progress</w:t>
               </w:r>
             </w:hyperlink>
           </w:p>
+          <w:p>
+            <w:pPr>
+              <w:rPr>
+                <w:rFonts w:ascii="Arial" w:hAnsi="Arial" w:cs="Arial"/>
+                <w:color w:val="FF0000"/>
+                <w:sz w:val="18"/>
+                <w:szCs w:val="18"/>
+                <w:lang w:eastAsia="ja-JP"/>
+              </w:rPr>
+            </w:pPr>
+            <w:r>
+              <w:rPr>
+                <w:rFonts w:ascii="Arial" w:hAnsi="Arial" w:cs="Arial"/>
+                <w:color w:val="44546A" w:themeColor="text2"/>
+                <w:sz w:val="18"/>
+                <w:szCs w:val="18"/>
+                <w:lang w:eastAsia="ja-JP"/>
+              </w:rPr>
+              <w:t>Waiting for implementation</w:t>
+            </w:r>
+          </w:p>
         </w:tc>
         <w:tc>
           <w:tcPr>
@@ -5274,7 +5030,7 @@
                 <w:sz w:val="18"/>
                 <w:szCs w:val="18"/>
               </w:rPr>
-              <w:t>Michelle</w:t>
+              <w:t xml:space="preserve">Michelle </w:t>
             </w:r>
           </w:p>
         </w:tc>
@@ -5335,7 +5091,7 @@
                 <w:sz w:val="18"/>
                 <w:szCs w:val="18"/>
               </w:rPr>
-              <w:t>1</w:t>
+              <w:t>.5</w:t>
             </w:r>
           </w:p>
         </w:tc>
@@ -5364,7 +5120,7 @@
                 <w:sz w:val="18"/>
                 <w:szCs w:val="18"/>
               </w:rPr>
-              <w:t>0</w:t>
+              <w:t>.5</w:t>
             </w:r>
           </w:p>
         </w:tc>
@@ -5401,7 +5157,7 @@
                 <w:szCs w:val="18"/>
                 <w:lang w:eastAsia="ja-JP"/>
               </w:rPr>
-              <w:t>3.8</w:t>
+              <w:t>3.7</w:t>
             </w:r>
           </w:p>
         </w:tc>
@@ -5428,35 +5184,8 @@
               <w:rPr>
                 <w:rFonts w:ascii="Arial" w:hAnsi="Arial" w:cs="Arial"/>
               </w:rPr>
-              <w:t>Does</w:t>
-            </w:r>
-            <w:r>
-              <w:rPr>
-                <w:rFonts w:ascii="Arial" w:hAnsi="Arial" w:cs="Arial"/>
-              </w:rPr>
-              <w:t xml:space="preserve"> the </w:t>
-            </w:r>
-            <w:r>
-              <w:rPr>
-                <w:rFonts w:ascii="Arial" w:hAnsi="Arial" w:cs="Arial"/>
-              </w:rPr>
-              <w:t>database store likes and dislike date correctly</w:t>
-            </w:r>
-            <w:r>
-              <w:rPr>
-                <w:rFonts w:ascii="Arial" w:hAnsi="Arial" w:cs="Arial"/>
-              </w:rPr>
-              <w:t>?</w:t>
-            </w:r>
-          </w:p>
-          <w:p>
-            <w:pPr>
-              <w:widowControl/>
-              <w:spacing w:after="160" w:line="256" w:lineRule="auto"/>
-              <w:rPr>
-                <w:rFonts w:ascii="Arial" w:hAnsi="Arial" w:cs="Arial"/>
-              </w:rPr>
-            </w:pPr>
+              <w:t>Can a player vote on questions?</w:t>
+            </w:r>
           </w:p>
         </w:tc>
         <w:tc>
@@ -5483,7 +5212,7 @@
                 <w:sz w:val="18"/>
                 <w:szCs w:val="18"/>
               </w:rPr>
-              <w:t>Write a rest to see that voting data is stored in the database</w:t>
+              <w:t>Write test script to see if liking and disliking of a question is possible</w:t>
             </w:r>
           </w:p>
         </w:tc>
@@ -5672,7 +5401,7 @@
                 <w:szCs w:val="18"/>
                 <w:lang w:eastAsia="ja-JP"/>
               </w:rPr>
-              <w:t>3.9</w:t>
+              <w:t>3.8</w:t>
             </w:r>
           </w:p>
         </w:tc>
@@ -5699,8 +5428,35 @@
               <w:rPr>
                 <w:rFonts w:ascii="Arial" w:hAnsi="Arial" w:cs="Arial"/>
               </w:rPr>
-              <w:t>Can the user display the voting leader board?</w:t>
-            </w:r>
+              <w:t>Does</w:t>
+            </w:r>
+            <w:r>
+              <w:rPr>
+                <w:rFonts w:ascii="Arial" w:hAnsi="Arial" w:cs="Arial"/>
+              </w:rPr>
+              <w:t xml:space="preserve"> the </w:t>
+            </w:r>
+            <w:r>
+              <w:rPr>
+                <w:rFonts w:ascii="Arial" w:hAnsi="Arial" w:cs="Arial"/>
+              </w:rPr>
+              <w:t>database store likes and dislike date correctly</w:t>
+            </w:r>
+            <w:r>
+              <w:rPr>
+                <w:rFonts w:ascii="Arial" w:hAnsi="Arial" w:cs="Arial"/>
+              </w:rPr>
+              <w:t>?</w:t>
+            </w:r>
+          </w:p>
+          <w:p>
+            <w:pPr>
+              <w:widowControl/>
+              <w:spacing w:after="160" w:line="256" w:lineRule="auto"/>
+              <w:rPr>
+                <w:rFonts w:ascii="Arial" w:hAnsi="Arial" w:cs="Arial"/>
+              </w:rPr>
+            </w:pPr>
           </w:p>
         </w:tc>
         <w:tc>
@@ -5727,7 +5483,7 @@
                 <w:sz w:val="18"/>
                 <w:szCs w:val="18"/>
               </w:rPr>
-              <w:t>Write tests to check the voting leader board can be displayed</w:t>
+              <w:t>Write a rest to see that voting data is stored in the database</w:t>
             </w:r>
           </w:p>
         </w:tc>
@@ -5916,7 +5672,7 @@
                 <w:szCs w:val="18"/>
                 <w:lang w:eastAsia="ja-JP"/>
               </w:rPr>
-              <w:t>3.10</w:t>
+              <w:t>3.9</w:t>
             </w:r>
           </w:p>
         </w:tc>
@@ -5943,7 +5699,7 @@
               <w:rPr>
                 <w:rFonts w:ascii="Arial" w:hAnsi="Arial" w:cs="Arial"/>
               </w:rPr>
-              <w:t>Can a player choose a category</w:t>
+              <w:t>Can the user display the voting leader board?</w:t>
             </w:r>
           </w:p>
         </w:tc>
@@ -5971,7 +5727,7 @@
                 <w:sz w:val="18"/>
                 <w:szCs w:val="18"/>
               </w:rPr>
-              <w:t>Write a test to see that a player can choose a category</w:t>
+              <w:t>Write tests to check the voting leader board can be displayed</w:t>
             </w:r>
           </w:p>
         </w:tc>
@@ -6160,8 +5916,7 @@
                 <w:szCs w:val="18"/>
                 <w:lang w:eastAsia="ja-JP"/>
               </w:rPr>
-              <w:lastRenderedPageBreak/>
-              <w:t>3.11</w:t>
+              <w:t>3.10</w:t>
             </w:r>
           </w:p>
         </w:tc>
@@ -6188,7 +5943,7 @@
               <w:rPr>
                 <w:rFonts w:ascii="Arial" w:hAnsi="Arial" w:cs="Arial"/>
               </w:rPr>
-              <w:t>Can a player see the category of an open game at start of round</w:t>
+              <w:t>Can a player choose a category</w:t>
             </w:r>
           </w:p>
         </w:tc>
@@ -6216,7 +5971,7 @@
                 <w:sz w:val="18"/>
                 <w:szCs w:val="18"/>
               </w:rPr>
-              <w:t>Write a test to see that a player can see the category of their ongoing games</w:t>
+              <w:t>Write a test to see that a player can choose a category</w:t>
             </w:r>
           </w:p>
         </w:tc>
@@ -6405,16 +6160,8 @@
                 <w:szCs w:val="18"/>
                 <w:lang w:eastAsia="ja-JP"/>
               </w:rPr>
-              <w:t>4</w:t>
-            </w:r>
-            <w:r>
-              <w:rPr>
-                <w:rFonts w:ascii="Arial" w:hAnsi="Arial" w:cs="Arial"/>
-                <w:sz w:val="18"/>
-                <w:szCs w:val="18"/>
-                <w:lang w:eastAsia="ja-JP"/>
-              </w:rPr>
-              <w:t>.0</w:t>
+              <w:lastRenderedPageBreak/>
+              <w:t>3.11</w:t>
             </w:r>
           </w:p>
         </w:tc>
@@ -6441,7 +6188,7 @@
               <w:rPr>
                 <w:rFonts w:ascii="Arial" w:hAnsi="Arial" w:cs="Arial"/>
               </w:rPr>
-              <w:t xml:space="preserve">Implement Facebook Log in </w:t>
+              <w:t>Can a player see the category of an open game at start of round</w:t>
             </w:r>
           </w:p>
         </w:tc>
@@ -6469,23 +6216,7 @@
                 <w:sz w:val="18"/>
                 <w:szCs w:val="18"/>
               </w:rPr>
-              <w:t xml:space="preserve">Allow players to sign up and log in to the app using a </w:t>
-            </w:r>
-            <w:r>
-              <w:rPr>
-                <w:rFonts w:ascii="Arial" w:hAnsi="Arial" w:cs="Arial"/>
-                <w:sz w:val="18"/>
-                <w:szCs w:val="18"/>
-              </w:rPr>
-              <w:t>Facebook</w:t>
-            </w:r>
-            <w:r>
-              <w:rPr>
-                <w:rFonts w:ascii="Arial" w:hAnsi="Arial" w:cs="Arial"/>
-                <w:sz w:val="18"/>
-                <w:szCs w:val="18"/>
-              </w:rPr>
-              <w:t xml:space="preserve"> account.  </w:t>
+              <w:t>Write a test to see that a player can see the category of their ongoing games</w:t>
             </w:r>
           </w:p>
         </w:tc>
@@ -6517,27 +6248,9 @@
                   <w:sz w:val="18"/>
                   <w:szCs w:val="18"/>
                 </w:rPr>
-                <w:t>In progress</w:t>
+                <w:t>Completed</w:t>
               </w:r>
             </w:hyperlink>
-            <w:r>
-              <w:rPr>
-                <w:rFonts w:ascii="Arial" w:hAnsi="Arial" w:cs="Arial"/>
-                <w:color w:val="FF0000"/>
-                <w:sz w:val="18"/>
-                <w:szCs w:val="18"/>
-              </w:rPr>
-              <w:t xml:space="preserve"> </w:t>
-            </w:r>
-            <w:r>
-              <w:rPr>
-                <w:rFonts w:ascii="Arial" w:hAnsi="Arial" w:cs="Arial"/>
-                <w:color w:val="44546A" w:themeColor="text2"/>
-                <w:sz w:val="18"/>
-                <w:szCs w:val="18"/>
-              </w:rPr>
-              <w:t>scripts written and buttons connected</w:t>
-            </w:r>
           </w:p>
         </w:tc>
         <w:tc>
@@ -6597,7 +6310,7 @@
                 <w:szCs w:val="18"/>
                 <w:lang w:eastAsia="ja-JP"/>
               </w:rPr>
-              <w:t>10</w:t>
+              <w:t>1</w:t>
             </w:r>
           </w:p>
         </w:tc>
@@ -6626,8 +6339,29 @@
                 <w:sz w:val="18"/>
                 <w:szCs w:val="18"/>
               </w:rPr>
-              <w:t>2</w:t>
-            </w:r>
+              <w:t>1</w:t>
+            </w:r>
+          </w:p>
+        </w:tc>
+        <w:tc>
+          <w:tcPr>
+            <w:tcW w:w="1136" w:type="dxa"/>
+            <w:tcBorders>
+              <w:top w:val="single" w:sz="6" w:space="0" w:color="000000"/>
+              <w:left w:val="single" w:sz="6" w:space="0" w:color="000000"/>
+              <w:bottom w:val="single" w:sz="6" w:space="0" w:color="000000"/>
+              <w:right w:val="single" w:sz="4" w:space="0" w:color="000000"/>
+            </w:tcBorders>
+            <w:noWrap/>
+          </w:tcPr>
+          <w:p>
+            <w:pPr>
+              <w:rPr>
+                <w:rFonts w:ascii="Arial" w:hAnsi="Arial" w:cs="Arial"/>
+                <w:sz w:val="18"/>
+                <w:szCs w:val="18"/>
+              </w:rPr>
+            </w:pPr>
             <w:r>
               <w:rPr>
                 <w:rFonts w:ascii="Arial" w:hAnsi="Arial" w:cs="Arial"/>
@@ -6635,35 +6369,6 @@
                 <w:szCs w:val="18"/>
               </w:rPr>
               <w:t>0</w:t>
-            </w:r>
-          </w:p>
-        </w:tc>
-        <w:tc>
-          <w:tcPr>
-            <w:tcW w:w="1136" w:type="dxa"/>
-            <w:tcBorders>
-              <w:top w:val="single" w:sz="6" w:space="0" w:color="000000"/>
-              <w:left w:val="single" w:sz="6" w:space="0" w:color="000000"/>
-              <w:bottom w:val="single" w:sz="6" w:space="0" w:color="000000"/>
-              <w:right w:val="single" w:sz="4" w:space="0" w:color="000000"/>
-            </w:tcBorders>
-            <w:noWrap/>
-          </w:tcPr>
-          <w:p>
-            <w:pPr>
-              <w:rPr>
-                <w:rFonts w:ascii="Arial" w:hAnsi="Arial" w:cs="Arial"/>
-                <w:sz w:val="18"/>
-                <w:szCs w:val="18"/>
-              </w:rPr>
-            </w:pPr>
-            <w:r>
-              <w:rPr>
-                <w:rFonts w:ascii="Arial" w:hAnsi="Arial" w:cs="Arial"/>
-                <w:sz w:val="18"/>
-                <w:szCs w:val="18"/>
-              </w:rPr>
-              <w:t>10</w:t>
             </w:r>
           </w:p>
         </w:tc>
@@ -6709,7 +6414,7 @@
                 <w:szCs w:val="18"/>
                 <w:lang w:eastAsia="ja-JP"/>
               </w:rPr>
-              <w:t>.1</w:t>
+              <w:t>.0</w:t>
             </w:r>
           </w:p>
         </w:tc>
@@ -6736,7 +6441,7 @@
               <w:rPr>
                 <w:rFonts w:ascii="Arial" w:hAnsi="Arial" w:cs="Arial"/>
               </w:rPr>
-              <w:t>Implement Google Log in</w:t>
+              <w:t xml:space="preserve">Implement Facebook Log in </w:t>
             </w:r>
           </w:p>
         </w:tc>
@@ -6764,7 +6469,23 @@
                 <w:sz w:val="18"/>
                 <w:szCs w:val="18"/>
               </w:rPr>
-              <w:t xml:space="preserve">Allow players to sign up and log in to the app using a Google account.  </w:t>
+              <w:t xml:space="preserve">Allow players to sign up and log in to the app using a </w:t>
+            </w:r>
+            <w:r>
+              <w:rPr>
+                <w:rFonts w:ascii="Arial" w:hAnsi="Arial" w:cs="Arial"/>
+                <w:sz w:val="18"/>
+                <w:szCs w:val="18"/>
+              </w:rPr>
+              <w:t>Facebook</w:t>
+            </w:r>
+            <w:r>
+              <w:rPr>
+                <w:rFonts w:ascii="Arial" w:hAnsi="Arial" w:cs="Arial"/>
+                <w:sz w:val="18"/>
+                <w:szCs w:val="18"/>
+              </w:rPr>
+              <w:t xml:space="preserve"> account.  </w:t>
             </w:r>
           </w:p>
         </w:tc>
@@ -6799,16 +6520,15 @@
                 <w:t>In progress</w:t>
               </w:r>
             </w:hyperlink>
-          </w:p>
-          <w:p>
-            <w:pPr>
+            <w:r>
               <w:rPr>
                 <w:rFonts w:ascii="Arial" w:hAnsi="Arial" w:cs="Arial"/>
                 <w:color w:val="FF0000"/>
                 <w:sz w:val="18"/>
                 <w:szCs w:val="18"/>
               </w:rPr>
-            </w:pPr>
+              <w:t xml:space="preserve"> </w:t>
+            </w:r>
             <w:r>
               <w:rPr>
                 <w:rFonts w:ascii="Arial" w:hAnsi="Arial" w:cs="Arial"/>
@@ -6816,7 +6536,7 @@
                 <w:sz w:val="18"/>
                 <w:szCs w:val="18"/>
               </w:rPr>
-              <w:t>Waiting for corrections to game to be done</w:t>
+              <w:t>scripts written and buttons connected</w:t>
             </w:r>
           </w:p>
         </w:tc>
@@ -6906,36 +6626,44 @@
                 <w:sz w:val="18"/>
                 <w:szCs w:val="18"/>
               </w:rPr>
+              <w:t>2</w:t>
+            </w:r>
+            <w:r>
+              <w:rPr>
+                <w:rFonts w:ascii="Arial" w:hAnsi="Arial" w:cs="Arial"/>
+                <w:sz w:val="18"/>
+                <w:szCs w:val="18"/>
+              </w:rPr>
+              <w:t>0</w:t>
+            </w:r>
+          </w:p>
+        </w:tc>
+        <w:tc>
+          <w:tcPr>
+            <w:tcW w:w="1136" w:type="dxa"/>
+            <w:tcBorders>
+              <w:top w:val="single" w:sz="6" w:space="0" w:color="000000"/>
+              <w:left w:val="single" w:sz="6" w:space="0" w:color="000000"/>
+              <w:bottom w:val="single" w:sz="6" w:space="0" w:color="000000"/>
+              <w:right w:val="single" w:sz="4" w:space="0" w:color="000000"/>
+            </w:tcBorders>
+            <w:noWrap/>
+          </w:tcPr>
+          <w:p>
+            <w:pPr>
+              <w:rPr>
+                <w:rFonts w:ascii="Arial" w:hAnsi="Arial" w:cs="Arial"/>
+                <w:sz w:val="18"/>
+                <w:szCs w:val="18"/>
+              </w:rPr>
+            </w:pPr>
+            <w:r>
+              <w:rPr>
+                <w:rFonts w:ascii="Arial" w:hAnsi="Arial" w:cs="Arial"/>
+                <w:sz w:val="18"/>
+                <w:szCs w:val="18"/>
+              </w:rPr>
               <w:t>10</w:t>
-            </w:r>
-          </w:p>
-        </w:tc>
-        <w:tc>
-          <w:tcPr>
-            <w:tcW w:w="1136" w:type="dxa"/>
-            <w:tcBorders>
-              <w:top w:val="single" w:sz="6" w:space="0" w:color="000000"/>
-              <w:left w:val="single" w:sz="6" w:space="0" w:color="000000"/>
-              <w:bottom w:val="single" w:sz="6" w:space="0" w:color="000000"/>
-              <w:right w:val="single" w:sz="4" w:space="0" w:color="000000"/>
-            </w:tcBorders>
-            <w:noWrap/>
-          </w:tcPr>
-          <w:p>
-            <w:pPr>
-              <w:rPr>
-                <w:rFonts w:ascii="Arial" w:hAnsi="Arial" w:cs="Arial"/>
-                <w:sz w:val="18"/>
-                <w:szCs w:val="18"/>
-              </w:rPr>
-            </w:pPr>
-            <w:r>
-              <w:rPr>
-                <w:rFonts w:ascii="Arial" w:hAnsi="Arial" w:cs="Arial"/>
-                <w:sz w:val="18"/>
-                <w:szCs w:val="18"/>
-              </w:rPr>
-              <w:t>5</w:t>
             </w:r>
           </w:p>
         </w:tc>
@@ -6972,16 +6700,16 @@
                 <w:szCs w:val="18"/>
                 <w:lang w:eastAsia="ja-JP"/>
               </w:rPr>
-              <w:t>5</w:t>
-            </w:r>
-            <w:r>
-              <w:rPr>
-                <w:rFonts w:ascii="Arial" w:hAnsi="Arial" w:cs="Arial"/>
-                <w:sz w:val="18"/>
-                <w:szCs w:val="18"/>
-                <w:lang w:eastAsia="ja-JP"/>
-              </w:rPr>
-              <w:t>.0</w:t>
+              <w:t>4</w:t>
+            </w:r>
+            <w:r>
+              <w:rPr>
+                <w:rFonts w:ascii="Arial" w:hAnsi="Arial" w:cs="Arial"/>
+                <w:sz w:val="18"/>
+                <w:szCs w:val="18"/>
+                <w:lang w:eastAsia="ja-JP"/>
+              </w:rPr>
+              <w:t>.1</w:t>
             </w:r>
           </w:p>
         </w:tc>
@@ -7008,6 +6736,278 @@
               <w:rPr>
                 <w:rFonts w:ascii="Arial" w:hAnsi="Arial" w:cs="Arial"/>
               </w:rPr>
+              <w:t>Implement Google Log in</w:t>
+            </w:r>
+          </w:p>
+        </w:tc>
+        <w:tc>
+          <w:tcPr>
+            <w:tcW w:w="1710" w:type="dxa"/>
+            <w:tcBorders>
+              <w:top w:val="single" w:sz="6" w:space="0" w:color="000000"/>
+              <w:left w:val="single" w:sz="6" w:space="0" w:color="000000"/>
+              <w:bottom w:val="single" w:sz="6" w:space="0" w:color="000000"/>
+              <w:right w:val="single" w:sz="6" w:space="0" w:color="000000"/>
+            </w:tcBorders>
+          </w:tcPr>
+          <w:p>
+            <w:pPr>
+              <w:rPr>
+                <w:rFonts w:ascii="Arial" w:hAnsi="Arial" w:cs="Arial"/>
+                <w:sz w:val="18"/>
+                <w:szCs w:val="18"/>
+              </w:rPr>
+            </w:pPr>
+            <w:r>
+              <w:rPr>
+                <w:rFonts w:ascii="Arial" w:hAnsi="Arial" w:cs="Arial"/>
+                <w:sz w:val="18"/>
+                <w:szCs w:val="18"/>
+              </w:rPr>
+              <w:t xml:space="preserve">Allow players to sign up and log in to the app using a Google account.  </w:t>
+            </w:r>
+          </w:p>
+        </w:tc>
+        <w:tc>
+          <w:tcPr>
+            <w:tcW w:w="1530" w:type="dxa"/>
+            <w:tcBorders>
+              <w:top w:val="single" w:sz="6" w:space="0" w:color="000000"/>
+              <w:left w:val="single" w:sz="6" w:space="0" w:color="000000"/>
+              <w:bottom w:val="single" w:sz="6" w:space="0" w:color="000000"/>
+              <w:right w:val="single" w:sz="6" w:space="0" w:color="000000"/>
+            </w:tcBorders>
+            <w:noWrap/>
+          </w:tcPr>
+          <w:p>
+            <w:pPr>
+              <w:rPr>
+                <w:rFonts w:ascii="Arial" w:hAnsi="Arial" w:cs="Arial"/>
+                <w:color w:val="FF0000"/>
+                <w:sz w:val="18"/>
+                <w:szCs w:val="18"/>
+              </w:rPr>
+            </w:pPr>
+            <w:hyperlink r:id="rId26" w:history="1">
+              <w:r>
+                <w:rPr>
+                  <w:rStyle w:val="Hyperlink"/>
+                  <w:rFonts w:ascii="Arial" w:hAnsi="Arial" w:cs="Arial"/>
+                  <w:sz w:val="18"/>
+                  <w:szCs w:val="18"/>
+                </w:rPr>
+                <w:t>In progress</w:t>
+              </w:r>
+            </w:hyperlink>
+          </w:p>
+          <w:p>
+            <w:pPr>
+              <w:rPr>
+                <w:rFonts w:ascii="Arial" w:hAnsi="Arial" w:cs="Arial"/>
+                <w:color w:val="FF0000"/>
+                <w:sz w:val="18"/>
+                <w:szCs w:val="18"/>
+              </w:rPr>
+            </w:pPr>
+            <w:r>
+              <w:rPr>
+                <w:rFonts w:ascii="Arial" w:hAnsi="Arial" w:cs="Arial"/>
+                <w:color w:val="44546A" w:themeColor="text2"/>
+                <w:sz w:val="18"/>
+                <w:szCs w:val="18"/>
+              </w:rPr>
+              <w:t>Waiting for corrections to game to be done</w:t>
+            </w:r>
+          </w:p>
+        </w:tc>
+        <w:tc>
+          <w:tcPr>
+            <w:tcW w:w="1014" w:type="dxa"/>
+            <w:tcBorders>
+              <w:top w:val="single" w:sz="6" w:space="0" w:color="000000"/>
+              <w:left w:val="single" w:sz="6" w:space="0" w:color="000000"/>
+              <w:bottom w:val="single" w:sz="6" w:space="0" w:color="000000"/>
+              <w:right w:val="single" w:sz="6" w:space="0" w:color="000000"/>
+            </w:tcBorders>
+            <w:noWrap/>
+          </w:tcPr>
+          <w:p>
+            <w:pPr>
+              <w:rPr>
+                <w:rFonts w:ascii="Arial" w:hAnsi="Arial" w:cs="Arial"/>
+                <w:sz w:val="18"/>
+                <w:szCs w:val="18"/>
+              </w:rPr>
+            </w:pPr>
+            <w:r>
+              <w:rPr>
+                <w:rFonts w:ascii="Arial" w:hAnsi="Arial" w:cs="Arial"/>
+                <w:sz w:val="18"/>
+                <w:szCs w:val="18"/>
+              </w:rPr>
+              <w:t>Michelle</w:t>
+            </w:r>
+          </w:p>
+        </w:tc>
+        <w:tc>
+          <w:tcPr>
+            <w:tcW w:w="1080" w:type="dxa"/>
+            <w:tcBorders>
+              <w:top w:val="single" w:sz="6" w:space="0" w:color="000000"/>
+              <w:left w:val="single" w:sz="6" w:space="0" w:color="000000"/>
+              <w:bottom w:val="single" w:sz="6" w:space="0" w:color="000000"/>
+              <w:right w:val="single" w:sz="6" w:space="0" w:color="000000"/>
+            </w:tcBorders>
+          </w:tcPr>
+          <w:p>
+            <w:pPr>
+              <w:widowControl/>
+              <w:spacing w:line="240" w:lineRule="auto"/>
+              <w:rPr>
+                <w:rFonts w:ascii="Arial" w:hAnsi="Arial" w:cs="Arial"/>
+                <w:sz w:val="18"/>
+                <w:szCs w:val="18"/>
+                <w:lang w:eastAsia="ja-JP"/>
+              </w:rPr>
+            </w:pPr>
+            <w:r>
+              <w:rPr>
+                <w:rFonts w:ascii="Arial" w:hAnsi="Arial" w:cs="Arial"/>
+                <w:sz w:val="18"/>
+                <w:szCs w:val="18"/>
+                <w:lang w:eastAsia="ja-JP"/>
+              </w:rPr>
+              <w:t>10</w:t>
+            </w:r>
+          </w:p>
+        </w:tc>
+        <w:tc>
+          <w:tcPr>
+            <w:tcW w:w="900" w:type="dxa"/>
+            <w:tcBorders>
+              <w:top w:val="single" w:sz="6" w:space="0" w:color="000000"/>
+              <w:left w:val="single" w:sz="6" w:space="0" w:color="000000"/>
+              <w:bottom w:val="single" w:sz="6" w:space="0" w:color="000000"/>
+              <w:right w:val="single" w:sz="6" w:space="0" w:color="000000"/>
+            </w:tcBorders>
+            <w:noWrap/>
+          </w:tcPr>
+          <w:p>
+            <w:pPr>
+              <w:rPr>
+                <w:rFonts w:ascii="Arial" w:hAnsi="Arial" w:cs="Arial"/>
+                <w:sz w:val="18"/>
+                <w:szCs w:val="18"/>
+              </w:rPr>
+            </w:pPr>
+            <w:r>
+              <w:rPr>
+                <w:rFonts w:ascii="Arial" w:hAnsi="Arial" w:cs="Arial"/>
+                <w:sz w:val="18"/>
+                <w:szCs w:val="18"/>
+              </w:rPr>
+              <w:t>10</w:t>
+            </w:r>
+          </w:p>
+        </w:tc>
+        <w:tc>
+          <w:tcPr>
+            <w:tcW w:w="1136" w:type="dxa"/>
+            <w:tcBorders>
+              <w:top w:val="single" w:sz="6" w:space="0" w:color="000000"/>
+              <w:left w:val="single" w:sz="6" w:space="0" w:color="000000"/>
+              <w:bottom w:val="single" w:sz="6" w:space="0" w:color="000000"/>
+              <w:right w:val="single" w:sz="4" w:space="0" w:color="000000"/>
+            </w:tcBorders>
+            <w:noWrap/>
+          </w:tcPr>
+          <w:p>
+            <w:pPr>
+              <w:rPr>
+                <w:rFonts w:ascii="Arial" w:hAnsi="Arial" w:cs="Arial"/>
+                <w:sz w:val="18"/>
+                <w:szCs w:val="18"/>
+              </w:rPr>
+            </w:pPr>
+            <w:r>
+              <w:rPr>
+                <w:rFonts w:ascii="Arial" w:hAnsi="Arial" w:cs="Arial"/>
+                <w:sz w:val="18"/>
+                <w:szCs w:val="18"/>
+              </w:rPr>
+              <w:t>5</w:t>
+            </w:r>
+          </w:p>
+        </w:tc>
+      </w:tr>
+      <w:tr>
+        <w:trPr>
+          <w:trHeight w:val="255"/>
+        </w:trPr>
+        <w:tc>
+          <w:tcPr>
+            <w:tcW w:w="709" w:type="dxa"/>
+            <w:tcBorders>
+              <w:top w:val="single" w:sz="6" w:space="0" w:color="000000"/>
+              <w:left w:val="single" w:sz="4" w:space="0" w:color="000000"/>
+              <w:bottom w:val="single" w:sz="6" w:space="0" w:color="000000"/>
+              <w:right w:val="single" w:sz="6" w:space="0" w:color="000000"/>
+            </w:tcBorders>
+          </w:tcPr>
+          <w:p>
+            <w:pPr>
+              <w:widowControl/>
+              <w:spacing w:line="240" w:lineRule="auto"/>
+              <w:rPr>
+                <w:rFonts w:ascii="Arial" w:hAnsi="Arial" w:cs="Arial"/>
+                <w:sz w:val="18"/>
+                <w:szCs w:val="18"/>
+                <w:lang w:eastAsia="ja-JP"/>
+              </w:rPr>
+            </w:pPr>
+            <w:r>
+              <w:rPr>
+                <w:rFonts w:ascii="Arial" w:hAnsi="Arial" w:cs="Arial"/>
+                <w:sz w:val="18"/>
+                <w:szCs w:val="18"/>
+                <w:lang w:eastAsia="ja-JP"/>
+              </w:rPr>
+              <w:t>5</w:t>
+            </w:r>
+            <w:r>
+              <w:rPr>
+                <w:rFonts w:ascii="Arial" w:hAnsi="Arial" w:cs="Arial"/>
+                <w:sz w:val="18"/>
+                <w:szCs w:val="18"/>
+                <w:lang w:eastAsia="ja-JP"/>
+              </w:rPr>
+              <w:t>.0</w:t>
+            </w:r>
+          </w:p>
+        </w:tc>
+        <w:tc>
+          <w:tcPr>
+            <w:tcW w:w="2886" w:type="dxa"/>
+            <w:tcBorders>
+              <w:top w:val="single" w:sz="6" w:space="0" w:color="000000"/>
+              <w:left w:val="single" w:sz="6" w:space="0" w:color="000000"/>
+              <w:bottom w:val="single" w:sz="6" w:space="0" w:color="000000"/>
+              <w:right w:val="single" w:sz="6" w:space="0" w:color="000000"/>
+            </w:tcBorders>
+            <w:noWrap/>
+          </w:tcPr>
+          <w:p>
+            <w:pPr>
+              <w:widowControl/>
+              <w:spacing w:after="160" w:line="256" w:lineRule="auto"/>
+              <w:rPr>
+                <w:rFonts w:ascii="Arial" w:hAnsi="Arial" w:cs="Arial"/>
+              </w:rPr>
+            </w:pPr>
+            <w:r>
+              <w:rPr>
+                <w:rFonts w:ascii="Arial" w:hAnsi="Arial" w:cs="Arial"/>
+              </w:rPr>
               <w:t>Push Notifications</w:t>
             </w:r>
           </w:p>
@@ -7060,7 +7060,7 @@
                 <w:szCs w:val="18"/>
               </w:rPr>
             </w:pPr>
-            <w:hyperlink r:id="rId26" w:history="1">
+            <w:hyperlink r:id="rId27" w:history="1">
               <w:r>
                 <w:rPr>
                   <w:rStyle w:val="Hyperlink"/>
@@ -7081,7 +7081,7 @@
                 <w:szCs w:val="18"/>
               </w:rPr>
             </w:pPr>
-            <w:hyperlink r:id="rId27" w:history="1">
+            <w:hyperlink r:id="rId28" w:history="1">
               <w:r>
                 <w:rPr>
                   <w:rStyle w:val="Hyperlink"/>
@@ -7102,7 +7102,7 @@
                 <w:szCs w:val="18"/>
               </w:rPr>
             </w:pPr>
-            <w:hyperlink r:id="rId28" w:history="1">
+            <w:hyperlink r:id="rId29" w:history="1">
               <w:r>
                 <w:rPr>
                   <w:rStyle w:val="Hyperlink"/>
@@ -7231,6 +7231,282 @@
                 <w:szCs w:val="18"/>
               </w:rPr>
               <w:t>20</w:t>
+            </w:r>
+          </w:p>
+        </w:tc>
+      </w:tr>
+      <w:tr>
+        <w:trPr>
+          <w:trHeight w:val="255"/>
+        </w:trPr>
+        <w:tc>
+          <w:tcPr>
+            <w:tcW w:w="709" w:type="dxa"/>
+            <w:tcBorders>
+              <w:top w:val="single" w:sz="6" w:space="0" w:color="000000"/>
+              <w:left w:val="single" w:sz="4" w:space="0" w:color="000000"/>
+              <w:bottom w:val="single" w:sz="6" w:space="0" w:color="000000"/>
+              <w:right w:val="single" w:sz="6" w:space="0" w:color="000000"/>
+            </w:tcBorders>
+          </w:tcPr>
+          <w:p>
+            <w:pPr>
+              <w:widowControl/>
+              <w:spacing w:line="240" w:lineRule="auto"/>
+              <w:rPr>
+                <w:rFonts w:ascii="Arial" w:hAnsi="Arial" w:cs="Arial"/>
+                <w:sz w:val="18"/>
+                <w:szCs w:val="18"/>
+                <w:lang w:eastAsia="ja-JP"/>
+              </w:rPr>
+            </w:pPr>
+            <w:r>
+              <w:rPr>
+                <w:rFonts w:ascii="Arial" w:hAnsi="Arial" w:cs="Arial"/>
+                <w:sz w:val="18"/>
+                <w:szCs w:val="18"/>
+                <w:lang w:eastAsia="ja-JP"/>
+              </w:rPr>
+              <w:t>6.0</w:t>
+            </w:r>
+          </w:p>
+        </w:tc>
+        <w:tc>
+          <w:tcPr>
+            <w:tcW w:w="2886" w:type="dxa"/>
+            <w:tcBorders>
+              <w:top w:val="single" w:sz="6" w:space="0" w:color="000000"/>
+              <w:left w:val="single" w:sz="6" w:space="0" w:color="000000"/>
+              <w:bottom w:val="single" w:sz="6" w:space="0" w:color="000000"/>
+              <w:right w:val="single" w:sz="6" w:space="0" w:color="000000"/>
+            </w:tcBorders>
+            <w:noWrap/>
+          </w:tcPr>
+          <w:p>
+            <w:pPr>
+              <w:widowControl/>
+              <w:spacing w:after="160" w:line="256" w:lineRule="auto"/>
+              <w:rPr>
+                <w:rFonts w:ascii="Arial" w:hAnsi="Arial" w:cs="Arial"/>
+              </w:rPr>
+            </w:pPr>
+            <w:r>
+              <w:rPr>
+                <w:rFonts w:ascii="Arial" w:hAnsi="Arial" w:cs="Arial"/>
+              </w:rPr>
+              <w:t>Research for iOS submission</w:t>
+            </w:r>
+          </w:p>
+        </w:tc>
+        <w:tc>
+          <w:tcPr>
+            <w:tcW w:w="1710" w:type="dxa"/>
+            <w:tcBorders>
+              <w:top w:val="single" w:sz="6" w:space="0" w:color="000000"/>
+              <w:left w:val="single" w:sz="6" w:space="0" w:color="000000"/>
+              <w:bottom w:val="single" w:sz="6" w:space="0" w:color="000000"/>
+              <w:right w:val="single" w:sz="6" w:space="0" w:color="000000"/>
+            </w:tcBorders>
+          </w:tcPr>
+          <w:p>
+            <w:pPr>
+              <w:rPr>
+                <w:rFonts w:ascii="Arial" w:hAnsi="Arial" w:cs="Arial"/>
+                <w:sz w:val="18"/>
+                <w:szCs w:val="18"/>
+              </w:rPr>
+            </w:pPr>
+            <w:r>
+              <w:rPr>
+                <w:rFonts w:ascii="Arial" w:hAnsi="Arial" w:cs="Arial"/>
+                <w:sz w:val="18"/>
+                <w:szCs w:val="18"/>
+              </w:rPr>
+              <w:t xml:space="preserve">Aaron researched </w:t>
+            </w:r>
+            <w:proofErr w:type="spellStart"/>
+            <w:r>
+              <w:rPr>
+                <w:rFonts w:ascii="Arial" w:hAnsi="Arial" w:cs="Arial"/>
+                <w:sz w:val="18"/>
+                <w:szCs w:val="18"/>
+              </w:rPr>
+              <w:t>ios</w:t>
+            </w:r>
+            <w:proofErr w:type="spellEnd"/>
+            <w:r>
+              <w:rPr>
+                <w:rFonts w:ascii="Arial" w:hAnsi="Arial" w:cs="Arial"/>
+                <w:sz w:val="18"/>
+                <w:szCs w:val="18"/>
+              </w:rPr>
+              <w:t xml:space="preserve"> submission process</w:t>
+            </w:r>
+          </w:p>
+        </w:tc>
+        <w:tc>
+          <w:tcPr>
+            <w:tcW w:w="1530" w:type="dxa"/>
+            <w:tcBorders>
+              <w:top w:val="single" w:sz="6" w:space="0" w:color="000000"/>
+              <w:left w:val="single" w:sz="6" w:space="0" w:color="000000"/>
+              <w:bottom w:val="single" w:sz="6" w:space="0" w:color="000000"/>
+              <w:right w:val="single" w:sz="6" w:space="0" w:color="000000"/>
+            </w:tcBorders>
+            <w:noWrap/>
+          </w:tcPr>
+          <w:p>
+            <w:pPr>
+              <w:rPr>
+                <w:rStyle w:val="Hyperlink"/>
+              </w:rPr>
+            </w:pPr>
+            <w:r>
+              <w:fldChar w:fldCharType="begin"/>
+            </w:r>
+            <w:r>
+              <w:instrText xml:space="preserve"> HYPERLINK "https://www.nmy.de/en/5/news/17/233/submitting-unity-apps-to-the-ios-app-store/" </w:instrText>
+            </w:r>
+            <w:r>
+              <w:fldChar w:fldCharType="separate"/>
+            </w:r>
+            <w:r>
+              <w:rPr>
+                <w:rStyle w:val="Hyperlink"/>
+              </w:rPr>
+              <w:t>Link 1</w:t>
+            </w:r>
+          </w:p>
+          <w:p>
+            <w:r>
+              <w:fldChar w:fldCharType="end"/>
+            </w:r>
+            <w:hyperlink r:id="rId30" w:history="1">
+              <w:r>
+                <w:rPr>
+                  <w:rStyle w:val="Hyperlink"/>
+                </w:rPr>
+                <w:t>Link 2</w:t>
+              </w:r>
+            </w:hyperlink>
+          </w:p>
+        </w:tc>
+        <w:tc>
+          <w:tcPr>
+            <w:tcW w:w="1014" w:type="dxa"/>
+            <w:tcBorders>
+              <w:top w:val="single" w:sz="6" w:space="0" w:color="000000"/>
+              <w:left w:val="single" w:sz="6" w:space="0" w:color="000000"/>
+              <w:bottom w:val="single" w:sz="6" w:space="0" w:color="000000"/>
+              <w:right w:val="single" w:sz="6" w:space="0" w:color="000000"/>
+            </w:tcBorders>
+            <w:noWrap/>
+          </w:tcPr>
+          <w:p>
+            <w:pPr>
+              <w:rPr>
+                <w:rFonts w:ascii="Arial" w:hAnsi="Arial" w:cs="Arial"/>
+                <w:sz w:val="18"/>
+                <w:szCs w:val="18"/>
+              </w:rPr>
+            </w:pPr>
+            <w:r>
+              <w:rPr>
+                <w:rFonts w:ascii="Arial" w:hAnsi="Arial" w:cs="Arial"/>
+                <w:sz w:val="18"/>
+                <w:szCs w:val="18"/>
+              </w:rPr>
+              <w:t>Aaron</w:t>
+            </w:r>
+          </w:p>
+        </w:tc>
+        <w:tc>
+          <w:tcPr>
+            <w:tcW w:w="1080" w:type="dxa"/>
+            <w:tcBorders>
+              <w:top w:val="single" w:sz="6" w:space="0" w:color="000000"/>
+              <w:left w:val="single" w:sz="6" w:space="0" w:color="000000"/>
+              <w:bottom w:val="single" w:sz="6" w:space="0" w:color="000000"/>
+              <w:right w:val="single" w:sz="6" w:space="0" w:color="000000"/>
+            </w:tcBorders>
+          </w:tcPr>
+          <w:p>
+            <w:pPr>
+              <w:widowControl/>
+              <w:spacing w:line="240" w:lineRule="auto"/>
+              <w:rPr>
+                <w:rFonts w:ascii="Arial" w:hAnsi="Arial" w:cs="Arial"/>
+                <w:sz w:val="18"/>
+                <w:szCs w:val="18"/>
+                <w:lang w:eastAsia="ja-JP"/>
+              </w:rPr>
+            </w:pPr>
+            <w:r>
+              <w:rPr>
+                <w:rFonts w:ascii="Arial" w:hAnsi="Arial" w:cs="Arial"/>
+                <w:sz w:val="18"/>
+                <w:szCs w:val="18"/>
+                <w:lang w:eastAsia="ja-JP"/>
+              </w:rPr>
+              <w:t>2</w:t>
+            </w:r>
+          </w:p>
+        </w:tc>
+        <w:tc>
+          <w:tcPr>
+            <w:tcW w:w="900" w:type="dxa"/>
+            <w:tcBorders>
+              <w:top w:val="single" w:sz="6" w:space="0" w:color="000000"/>
+              <w:left w:val="single" w:sz="6" w:space="0" w:color="000000"/>
+              <w:bottom w:val="single" w:sz="6" w:space="0" w:color="000000"/>
+              <w:right w:val="single" w:sz="6" w:space="0" w:color="000000"/>
+            </w:tcBorders>
+            <w:noWrap/>
+          </w:tcPr>
+          <w:p>
+            <w:pPr>
+              <w:rPr>
+                <w:rFonts w:ascii="Arial" w:hAnsi="Arial" w:cs="Arial"/>
+                <w:sz w:val="18"/>
+                <w:szCs w:val="18"/>
+              </w:rPr>
+            </w:pPr>
+            <w:r>
+              <w:rPr>
+                <w:rFonts w:ascii="Arial" w:hAnsi="Arial" w:cs="Arial"/>
+                <w:sz w:val="18"/>
+                <w:szCs w:val="18"/>
+              </w:rPr>
+              <w:t>2</w:t>
+            </w:r>
+          </w:p>
+        </w:tc>
+        <w:tc>
+          <w:tcPr>
+            <w:tcW w:w="1136" w:type="dxa"/>
+            <w:tcBorders>
+              <w:top w:val="single" w:sz="6" w:space="0" w:color="000000"/>
+              <w:left w:val="single" w:sz="6" w:space="0" w:color="000000"/>
+              <w:bottom w:val="single" w:sz="6" w:space="0" w:color="000000"/>
+              <w:right w:val="single" w:sz="4" w:space="0" w:color="000000"/>
+            </w:tcBorders>
+            <w:noWrap/>
+          </w:tcPr>
+          <w:p>
+            <w:pPr>
+              <w:rPr>
+                <w:rFonts w:ascii="Arial" w:hAnsi="Arial" w:cs="Arial"/>
+                <w:sz w:val="18"/>
+                <w:szCs w:val="18"/>
+              </w:rPr>
+            </w:pPr>
+            <w:r>
+              <w:rPr>
+                <w:rFonts w:ascii="Arial" w:hAnsi="Arial" w:cs="Arial"/>
+                <w:sz w:val="18"/>
+                <w:szCs w:val="18"/>
+              </w:rPr>
+              <w:t>0</w:t>
             </w:r>
           </w:p>
         </w:tc>
@@ -7445,6 +7721,13 @@
                 <w:lang w:eastAsia="en-AU"/>
               </w:rPr>
             </w:pPr>
+            <w:r>
+              <w:rPr>
+                <w:rFonts w:ascii="Arial" w:hAnsi="Arial" w:cs="Arial"/>
+                <w:lang w:eastAsia="en-AU"/>
+              </w:rPr>
+              <w:t>Resolved</w:t>
+            </w:r>
           </w:p>
         </w:tc>
         <w:tc>
@@ -7466,6 +7749,30 @@
                 <w:lang w:eastAsia="en-AU"/>
               </w:rPr>
             </w:pPr>
+            <w:r>
+              <w:rPr>
+                <w:rFonts w:ascii="Arial" w:hAnsi="Arial" w:cs="Arial"/>
+                <w:lang w:eastAsia="en-AU"/>
+              </w:rPr>
+              <w:t xml:space="preserve">Few issues surrounding updates to the Facebook SDK. A big change was made by Facebook which removed some of the features we required. </w:t>
+            </w:r>
+          </w:p>
+          <w:p>
+            <w:pPr>
+              <w:pStyle w:val="BodyText"/>
+              <w:ind w:left="0"/>
+              <w:rPr>
+                <w:rFonts w:ascii="Arial" w:hAnsi="Arial" w:cs="Arial"/>
+                <w:lang w:eastAsia="en-AU"/>
+              </w:rPr>
+            </w:pPr>
+            <w:r>
+              <w:rPr>
+                <w:rFonts w:ascii="Arial" w:hAnsi="Arial" w:cs="Arial"/>
+                <w:lang w:eastAsia="en-AU"/>
+              </w:rPr>
+              <w:t xml:space="preserve">This has since been resolved due to a recent SDK update. </w:t>
+            </w:r>
           </w:p>
         </w:tc>
       </w:tr>
@@ -7531,6 +7838,13 @@
                 <w:lang w:eastAsia="en-AU"/>
               </w:rPr>
             </w:pPr>
+            <w:r>
+              <w:rPr>
+                <w:rFonts w:ascii="Arial" w:hAnsi="Arial" w:cs="Arial"/>
+                <w:lang w:eastAsia="en-AU"/>
+              </w:rPr>
+              <w:t>Resolved</w:t>
+            </w:r>
           </w:p>
         </w:tc>
         <w:tc>
@@ -7552,6 +7866,27 @@
                 <w:lang w:eastAsia="en-AU"/>
               </w:rPr>
             </w:pPr>
+            <w:r>
+              <w:rPr>
+                <w:rFonts w:ascii="Arial" w:hAnsi="Arial" w:cs="Arial"/>
+                <w:lang w:eastAsia="en-AU"/>
+              </w:rPr>
+              <w:t>Multiple build issues with Firebase, all team members for a few days unable to build the game out. Has since been rectified and all members able to continue with pro</w:t>
+            </w:r>
+            <w:r>
+              <w:rPr>
+                <w:rFonts w:ascii="Arial" w:hAnsi="Arial" w:cs="Arial"/>
+                <w:lang w:eastAsia="en-AU"/>
+              </w:rPr>
+              <w:t>j</w:t>
+            </w:r>
+            <w:r>
+              <w:rPr>
+                <w:rFonts w:ascii="Arial" w:hAnsi="Arial" w:cs="Arial"/>
+                <w:lang w:eastAsia="en-AU"/>
+              </w:rPr>
+              <w:t xml:space="preserve">ect. </w:t>
+            </w:r>
           </w:p>
         </w:tc>
       </w:tr>
@@ -7603,6 +7938,13 @@
                 <w:lang w:eastAsia="en-AU"/>
               </w:rPr>
             </w:pPr>
+            <w:r>
+              <w:rPr>
+                <w:rFonts w:ascii="Arial" w:hAnsi="Arial" w:cs="Arial"/>
+                <w:lang w:eastAsia="en-AU"/>
+              </w:rPr>
+              <w:t>Resolved</w:t>
+            </w:r>
           </w:p>
         </w:tc>
         <w:tc>
@@ -7624,6 +7966,13 @@
                 <w:lang w:eastAsia="en-AU"/>
               </w:rPr>
             </w:pPr>
+            <w:r>
+              <w:rPr>
+                <w:rFonts w:ascii="Arial" w:hAnsi="Arial" w:cs="Arial"/>
+                <w:lang w:eastAsia="en-AU"/>
+              </w:rPr>
+              <w:t xml:space="preserve">Parts of the project including, offline redundancy and testing have been held up due to the incompletion of Facebook implementation, game categories and above Firebase integration issue. Since been resolved. </w:t>
+            </w:r>
           </w:p>
         </w:tc>
       </w:tr>
@@ -7932,6 +8281,14 @@
       </w:r>
     </w:p>
     <w:p>
+      <w:r>
+        <w:t xml:space="preserve">Testing held up due to a few game mechanics failing to be complete and by a few build issues which were not resolved for a couple of days. </w:t>
+      </w:r>
+      <w:r>
+        <w:t xml:space="preserve">Offline redundancy held up due to above issues. </w:t>
+      </w:r>
+    </w:p>
+    <w:p>
       <w:pPr>
         <w:pStyle w:val="Heading2"/>
         <w:keepLines w:val="0"/>
@@ -7957,6 +8314,11 @@
       </w:r>
     </w:p>
     <w:p>
+      <w:r>
+        <w:t xml:space="preserve">Although held up for a brief amount of time, testing was completed in this iteration. Offline redundancy held up due to the above mentioned issues. </w:t>
+      </w:r>
+    </w:p>
+    <w:p>
       <w:pPr>
         <w:pStyle w:val="Heading2"/>
         <w:keepLines w:val="0"/>
@@ -7982,6 +8344,13 @@
       </w:r>
     </w:p>
     <w:p>
+      <w:r>
+        <w:t xml:space="preserve">All objectives were checked by their assigned reviewers against the evaluation criteria. </w:t>
+      </w:r>
+      <w:bookmarkStart w:id="1" w:name="_GoBack"/>
+      <w:bookmarkEnd w:id="1"/>
+    </w:p>
+    <w:p>
       <w:pPr>
         <w:pStyle w:val="Heading2"/>
         <w:keepLines w:val="0"/>
@@ -8024,8 +8393,8 @@
 </file>
 
 <file path=word/numbering.xml><?xml version="1.0" encoding="utf-8"?>
-<w:numbering xmlns:wpc="http://schemas.microsoft.com/office/word/2010/wordprocessingCanvas" xmlns:cx="http://schemas.microsoft.com/office/drawing/2014/chartex" xmlns:cx1="http://schemas.microsoft.com/office/drawing/2015/9/8/chartex" xmlns:mc="http://schemas.openxmlformats.org/markup-compatibility/2006" xmlns:o="urn:schemas-microsoft-com:office:office" xmlns:r="http://schemas.openxmlformats.org/officeDocument/2006/relationships" xmlns:m="http://schemas.openxmlformats.org/officeDocument/2006/math" xmlns:v="urn:schemas-microsoft-com:vml" xmlns:wp14="http://schemas.microsoft.com/office/word/2010/wordprocessingDrawing" xmlns:wp="http://schemas.openxmlformats.org/drawingml/2006/wordprocessingDrawing" xmlns:w10="urn:schemas-microsoft-com:office:word" xmlns:w="http://schemas.openxmlformats.org/wordprocessingml/2006/main" xmlns:w14="http://schemas.microsoft.com/office/word/2010/wordml" xmlns:w15="http://schemas.microsoft.com/office/word/2012/wordml" xmlns:w16se="http://schemas.microsoft.com/office/word/2015/wordml/symex" xmlns:wpg="http://schemas.microsoft.com/office/word/2010/wordprocessingGroup" xmlns:wpi="http://schemas.microsoft.com/office/word/2010/wordprocessingInk" xmlns:wne="http://schemas.microsoft.com/office/word/2006/wordml" xmlns:wps="http://schemas.microsoft.com/office/word/2010/wordprocessingShape" mc:Ignorable="w14 w15 w16se wp14">
-  <w:abstractNum w:abstractNumId="0" w15:restartNumberingAfterBreak="0">
+<w:numbering xmlns:wpc="http://schemas.microsoft.com/office/word/2010/wordprocessingCanvas" xmlns:mo="http://schemas.microsoft.com/office/mac/office/2008/main" xmlns:mc="http://schemas.openxmlformats.org/markup-compatibility/2006" xmlns:mv="urn:schemas-microsoft-com:mac:vml" xmlns:o="urn:schemas-microsoft-com:office:office" xmlns:r="http://schemas.openxmlformats.org/officeDocument/2006/relationships" xmlns:m="http://schemas.openxmlformats.org/officeDocument/2006/math" xmlns:v="urn:schemas-microsoft-com:vml" xmlns:wp14="http://schemas.microsoft.com/office/word/2010/wordprocessingDrawing" xmlns:wp="http://schemas.openxmlformats.org/drawingml/2006/wordprocessingDrawing" xmlns:w10="urn:schemas-microsoft-com:office:word" xmlns:w="http://schemas.openxmlformats.org/wordprocessingml/2006/main" xmlns:w14="http://schemas.microsoft.com/office/word/2010/wordml" xmlns:w15="http://schemas.microsoft.com/office/word/2012/wordml" xmlns:wpg="http://schemas.microsoft.com/office/word/2010/wordprocessingGroup" xmlns:wpi="http://schemas.microsoft.com/office/word/2010/wordprocessingInk" xmlns:wne="http://schemas.microsoft.com/office/word/2006/wordml" xmlns:wps="http://schemas.microsoft.com/office/word/2010/wordprocessingShape" mc:Ignorable="w14 w15 wp14">
+  <w:abstractNum w:abstractNumId="0">
     <w:nsid w:val="04A424BB"/>
     <w:multiLevelType w:val="hybridMultilevel"/>
     <w:tmpl w:val="B112ACC4"/>
@@ -8138,7 +8507,7 @@
       </w:rPr>
     </w:lvl>
   </w:abstractNum>
-  <w:abstractNum w:abstractNumId="1" w15:restartNumberingAfterBreak="0">
+  <w:abstractNum w:abstractNumId="1">
     <w:nsid w:val="09DA2BA4"/>
     <w:multiLevelType w:val="multilevel"/>
     <w:tmpl w:val="9C18CD0E"/>
@@ -8251,7 +8620,7 @@
       </w:rPr>
     </w:lvl>
   </w:abstractNum>
-  <w:abstractNum w:abstractNumId="2" w15:restartNumberingAfterBreak="0">
+  <w:abstractNum w:abstractNumId="2">
     <w:nsid w:val="0CAF4C83"/>
     <w:multiLevelType w:val="multilevel"/>
     <w:tmpl w:val="9C18CD0E"/>
@@ -8364,7 +8733,7 @@
       </w:rPr>
     </w:lvl>
   </w:abstractNum>
-  <w:abstractNum w:abstractNumId="3" w15:restartNumberingAfterBreak="0">
+  <w:abstractNum w:abstractNumId="3">
     <w:nsid w:val="13AD0F52"/>
     <w:multiLevelType w:val="hybridMultilevel"/>
     <w:tmpl w:val="D2128558"/>
@@ -8477,7 +8846,7 @@
       </w:rPr>
     </w:lvl>
   </w:abstractNum>
-  <w:abstractNum w:abstractNumId="4" w15:restartNumberingAfterBreak="0">
+  <w:abstractNum w:abstractNumId="4">
     <w:nsid w:val="16D05229"/>
     <w:multiLevelType w:val="hybridMultilevel"/>
     <w:tmpl w:val="7EC6D4A6"/>
@@ -8590,7 +8959,7 @@
       </w:rPr>
     </w:lvl>
   </w:abstractNum>
-  <w:abstractNum w:abstractNumId="5" w15:restartNumberingAfterBreak="0">
+  <w:abstractNum w:abstractNumId="5">
     <w:nsid w:val="16ED47D6"/>
     <w:multiLevelType w:val="hybridMultilevel"/>
     <w:tmpl w:val="415860CC"/>
@@ -8703,7 +9072,7 @@
       </w:rPr>
     </w:lvl>
   </w:abstractNum>
-  <w:abstractNum w:abstractNumId="6" w15:restartNumberingAfterBreak="0">
+  <w:abstractNum w:abstractNumId="6">
     <w:nsid w:val="245B7968"/>
     <w:multiLevelType w:val="hybridMultilevel"/>
     <w:tmpl w:val="A4583BAA"/>
@@ -8815,7 +9184,7 @@
       </w:rPr>
     </w:lvl>
   </w:abstractNum>
-  <w:abstractNum w:abstractNumId="7" w15:restartNumberingAfterBreak="0">
+  <w:abstractNum w:abstractNumId="7">
     <w:nsid w:val="252A6EA0"/>
     <w:multiLevelType w:val="hybridMultilevel"/>
     <w:tmpl w:val="6C903CAE"/>
@@ -8928,7 +9297,7 @@
       </w:rPr>
     </w:lvl>
   </w:abstractNum>
-  <w:abstractNum w:abstractNumId="8" w15:restartNumberingAfterBreak="0">
+  <w:abstractNum w:abstractNumId="8">
     <w:nsid w:val="2D1119E5"/>
     <w:multiLevelType w:val="multilevel"/>
     <w:tmpl w:val="2FA076AC"/>
@@ -9041,7 +9410,7 @@
       </w:rPr>
     </w:lvl>
   </w:abstractNum>
-  <w:abstractNum w:abstractNumId="9" w15:restartNumberingAfterBreak="0">
+  <w:abstractNum w:abstractNumId="9">
     <w:nsid w:val="359B364F"/>
     <w:multiLevelType w:val="multilevel"/>
     <w:tmpl w:val="9C18CD0E"/>
@@ -9154,7 +9523,7 @@
       </w:rPr>
     </w:lvl>
   </w:abstractNum>
-  <w:abstractNum w:abstractNumId="10" w15:restartNumberingAfterBreak="0">
+  <w:abstractNum w:abstractNumId="10">
     <w:nsid w:val="37EE6651"/>
     <w:multiLevelType w:val="multilevel"/>
     <w:tmpl w:val="2FA076AC"/>
@@ -9267,7 +9636,7 @@
       </w:rPr>
     </w:lvl>
   </w:abstractNum>
-  <w:abstractNum w:abstractNumId="11" w15:restartNumberingAfterBreak="0">
+  <w:abstractNum w:abstractNumId="11">
     <w:nsid w:val="387D643A"/>
     <w:multiLevelType w:val="multilevel"/>
     <w:tmpl w:val="9C18CD0E"/>
@@ -9380,7 +9749,7 @@
       </w:rPr>
     </w:lvl>
   </w:abstractNum>
-  <w:abstractNum w:abstractNumId="12" w15:restartNumberingAfterBreak="0">
+  <w:abstractNum w:abstractNumId="12">
     <w:nsid w:val="3AB73DB9"/>
     <w:multiLevelType w:val="hybridMultilevel"/>
     <w:tmpl w:val="549EA036"/>
@@ -9493,7 +9862,7 @@
       </w:rPr>
     </w:lvl>
   </w:abstractNum>
-  <w:abstractNum w:abstractNumId="13" w15:restartNumberingAfterBreak="0">
+  <w:abstractNum w:abstractNumId="13">
     <w:nsid w:val="43CC33B3"/>
     <w:multiLevelType w:val="hybridMultilevel"/>
     <w:tmpl w:val="158630C4"/>
@@ -9633,7 +10002,7 @@
       </w:rPr>
     </w:lvl>
   </w:abstractNum>
-  <w:abstractNum w:abstractNumId="14" w15:restartNumberingAfterBreak="0">
+  <w:abstractNum w:abstractNumId="14">
     <w:nsid w:val="537D3B51"/>
     <w:multiLevelType w:val="hybridMultilevel"/>
     <w:tmpl w:val="9196B72C"/>
@@ -9746,7 +10115,7 @@
       </w:rPr>
     </w:lvl>
   </w:abstractNum>
-  <w:abstractNum w:abstractNumId="15" w15:restartNumberingAfterBreak="0">
+  <w:abstractNum w:abstractNumId="15">
     <w:nsid w:val="567642C0"/>
     <w:multiLevelType w:val="hybridMultilevel"/>
     <w:tmpl w:val="26167320"/>
@@ -9886,7 +10255,7 @@
       </w:rPr>
     </w:lvl>
   </w:abstractNum>
-  <w:abstractNum w:abstractNumId="16" w15:restartNumberingAfterBreak="0">
+  <w:abstractNum w:abstractNumId="16">
     <w:nsid w:val="58A32C51"/>
     <w:multiLevelType w:val="hybridMultilevel"/>
     <w:tmpl w:val="96F4BB8E"/>
@@ -9999,7 +10368,7 @@
       </w:rPr>
     </w:lvl>
   </w:abstractNum>
-  <w:abstractNum w:abstractNumId="17" w15:restartNumberingAfterBreak="0">
+  <w:abstractNum w:abstractNumId="17">
     <w:nsid w:val="65391B48"/>
     <w:multiLevelType w:val="multilevel"/>
     <w:tmpl w:val="9C18CD0E"/>
@@ -10112,7 +10481,7 @@
       </w:rPr>
     </w:lvl>
   </w:abstractNum>
-  <w:abstractNum w:abstractNumId="18" w15:restartNumberingAfterBreak="0">
+  <w:abstractNum w:abstractNumId="18">
     <w:nsid w:val="6D6D5030"/>
     <w:multiLevelType w:val="multilevel"/>
     <w:tmpl w:val="2FA076AC"/>
@@ -10225,7 +10594,7 @@
       </w:rPr>
     </w:lvl>
   </w:abstractNum>
-  <w:abstractNum w:abstractNumId="19" w15:restartNumberingAfterBreak="0">
+  <w:abstractNum w:abstractNumId="19">
     <w:nsid w:val="787C79E5"/>
     <w:multiLevelType w:val="multilevel"/>
     <w:tmpl w:val="2FA076AC"/>
@@ -10338,7 +10707,7 @@
       </w:rPr>
     </w:lvl>
   </w:abstractNum>
-  <w:abstractNum w:abstractNumId="20" w15:restartNumberingAfterBreak="0">
+  <w:abstractNum w:abstractNumId="20">
     <w:nsid w:val="7D480E90"/>
     <w:multiLevelType w:val="multilevel"/>
     <w:tmpl w:val="2FA076AC"/>
@@ -10518,7 +10887,7 @@
 </file>
 
 <file path=word/styles.xml><?xml version="1.0" encoding="utf-8"?>
-<w:styles xmlns:mc="http://schemas.openxmlformats.org/markup-compatibility/2006" xmlns:r="http://schemas.openxmlformats.org/officeDocument/2006/relationships" xmlns:w="http://schemas.openxmlformats.org/wordprocessingml/2006/main" xmlns:w14="http://schemas.microsoft.com/office/word/2010/wordml" xmlns:w15="http://schemas.microsoft.com/office/word/2012/wordml" xmlns:w16se="http://schemas.microsoft.com/office/word/2015/wordml/symex" mc:Ignorable="w14 w15 w16se">
+<w:styles xmlns:mc="http://schemas.openxmlformats.org/markup-compatibility/2006" xmlns:r="http://schemas.openxmlformats.org/officeDocument/2006/relationships" xmlns:w="http://schemas.openxmlformats.org/wordprocessingml/2006/main" xmlns:w14="http://schemas.microsoft.com/office/word/2010/wordml" xmlns:w15="http://schemas.microsoft.com/office/word/2012/wordml" mc:Ignorable="w14 w15">
   <w:docDefaults>
     <w:rPrDefault>
       <w:rPr>
@@ -10534,7 +10903,7 @@
       </w:pPr>
     </w:pPrDefault>
   </w:docDefaults>
-  <w:latentStyles w:defLockedState="0" w:defUIPriority="99" w:defSemiHidden="0" w:defUnhideWhenUsed="0" w:defQFormat="0" w:count="371">
+  <w:latentStyles w:defLockedState="0" w:defUIPriority="99" w:defSemiHidden="0" w:defUnhideWhenUsed="0" w:defQFormat="0" w:count="380">
     <w:lsdException w:name="Normal" w:uiPriority="0" w:qFormat="1"/>
     <w:lsdException w:name="heading 1" w:uiPriority="0" w:qFormat="1"/>
     <w:lsdException w:name="heading 2" w:semiHidden="1" w:uiPriority="9" w:unhideWhenUsed="1" w:qFormat="1"/>
@@ -11117,6 +11486,7 @@
       <w:szCs w:val="20"/>
     </w:rPr>
     <w:tblPr>
+      <w:tblInd w:w="0" w:type="dxa"/>
       <w:tblBorders>
         <w:top w:val="single" w:sz="4" w:space="0" w:color="auto"/>
         <w:left w:val="single" w:sz="4" w:space="0" w:color="auto"/>
@@ -11125,6 +11495,12 @@
         <w:insideH w:val="single" w:sz="4" w:space="0" w:color="auto"/>
         <w:insideV w:val="single" w:sz="4" w:space="0" w:color="auto"/>
       </w:tblBorders>
+      <w:tblCellMar>
+        <w:top w:w="0" w:type="dxa"/>
+        <w:left w:w="108" w:type="dxa"/>
+        <w:bottom w:w="0" w:type="dxa"/>
+        <w:right w:w="108" w:type="dxa"/>
+      </w:tblCellMar>
     </w:tblPr>
   </w:style>
   <w:style w:type="character" w:styleId="Hyperlink">

</xml_diff>